<commit_message>
Dokumentacja. Dodane nowe technologie plus modyfikacja bibliografii
</commit_message>
<xml_diff>
--- a/Praca Inzynierska.docx
+++ b/Praca Inzynierska.docx
@@ -492,7 +492,7 @@
           <w:r>
             <w:fldChar w:fldCharType="separate"/>
           </w:r>
-          <w:hyperlink w:anchor="_Toc469516071" w:history="1">
+          <w:hyperlink w:anchor="_Toc470351122" w:history="1">
             <w:r>
               <w:rPr>
                 <w:rStyle w:val="Hipercze"/>
@@ -519,7 +519,7 @@
                 <w:noProof/>
                 <w:webHidden/>
               </w:rPr>
-              <w:instrText xml:space="preserve"> PAGEREF _Toc469516071 \h </w:instrText>
+              <w:instrText xml:space="preserve"> PAGEREF _Toc470351122 \h </w:instrText>
             </w:r>
             <w:r>
               <w:rPr>
@@ -562,7 +562,7 @@
               <w:lang w:eastAsia="pl-PL"/>
             </w:rPr>
           </w:pPr>
-          <w:hyperlink w:anchor="_Toc469516072" w:history="1">
+          <w:hyperlink w:anchor="_Toc470351123" w:history="1">
             <w:r>
               <w:rPr>
                 <w:rStyle w:val="Hipercze"/>
@@ -589,7 +589,7 @@
                 <w:noProof/>
                 <w:webHidden/>
               </w:rPr>
-              <w:instrText xml:space="preserve"> PAGEREF _Toc469516072 \h </w:instrText>
+              <w:instrText xml:space="preserve"> PAGEREF _Toc470351123 \h </w:instrText>
             </w:r>
             <w:r>
               <w:rPr>
@@ -609,7 +609,7 @@
                 <w:noProof/>
                 <w:webHidden/>
               </w:rPr>
-              <w:t>4</w:t>
+              <w:t>5</w:t>
             </w:r>
             <w:r>
               <w:rPr>
@@ -632,7 +632,7 @@
               <w:lang w:eastAsia="pl-PL"/>
             </w:rPr>
           </w:pPr>
-          <w:hyperlink w:anchor="_Toc469516073" w:history="1">
+          <w:hyperlink w:anchor="_Toc470351124" w:history="1">
             <w:r>
               <w:rPr>
                 <w:rStyle w:val="Hipercze"/>
@@ -659,7 +659,7 @@
                 <w:noProof/>
                 <w:webHidden/>
               </w:rPr>
-              <w:instrText xml:space="preserve"> PAGEREF _Toc469516073 \h </w:instrText>
+              <w:instrText xml:space="preserve"> PAGEREF _Toc470351124 \h </w:instrText>
             </w:r>
             <w:r>
               <w:rPr>
@@ -679,7 +679,7 @@
                 <w:noProof/>
                 <w:webHidden/>
               </w:rPr>
-              <w:t>4</w:t>
+              <w:t>5</w:t>
             </w:r>
             <w:r>
               <w:rPr>
@@ -702,7 +702,7 @@
               <w:lang w:eastAsia="pl-PL"/>
             </w:rPr>
           </w:pPr>
-          <w:hyperlink w:anchor="_Toc469516074" w:history="1">
+          <w:hyperlink w:anchor="_Toc470351125" w:history="1">
             <w:r>
               <w:rPr>
                 <w:rStyle w:val="Hipercze"/>
@@ -730,7 +730,7 @@
                 <w:noProof/>
                 <w:webHidden/>
               </w:rPr>
-              <w:instrText xml:space="preserve"> PAGEREF _Toc469516074 \h </w:instrText>
+              <w:instrText xml:space="preserve"> PAGEREF _Toc470351125 \h </w:instrText>
             </w:r>
             <w:r>
               <w:rPr>
@@ -773,7 +773,7 @@
               <w:lang w:eastAsia="pl-PL"/>
             </w:rPr>
           </w:pPr>
-          <w:hyperlink w:anchor="_Toc469516075" w:history="1">
+          <w:hyperlink w:anchor="_Toc470351126" w:history="1">
             <w:r>
               <w:rPr>
                 <w:rStyle w:val="Hipercze"/>
@@ -801,7 +801,7 @@
                 <w:noProof/>
                 <w:webHidden/>
               </w:rPr>
-              <w:instrText xml:space="preserve"> PAGEREF _Toc469516075 \h </w:instrText>
+              <w:instrText xml:space="preserve"> PAGEREF _Toc470351126 \h </w:instrText>
             </w:r>
             <w:r>
               <w:rPr>
@@ -844,7 +844,7 @@
               <w:lang w:eastAsia="pl-PL"/>
             </w:rPr>
           </w:pPr>
-          <w:hyperlink w:anchor="_Toc469516076" w:history="1">
+          <w:hyperlink w:anchor="_Toc470351127" w:history="1">
             <w:r>
               <w:rPr>
                 <w:rStyle w:val="Hipercze"/>
@@ -872,7 +872,7 @@
                 <w:noProof/>
                 <w:webHidden/>
               </w:rPr>
-              <w:instrText xml:space="preserve"> PAGEREF _Toc469516076 \h </w:instrText>
+              <w:instrText xml:space="preserve"> PAGEREF _Toc470351127 \h </w:instrText>
             </w:r>
             <w:r>
               <w:rPr>
@@ -892,7 +892,7 @@
                 <w:noProof/>
                 <w:webHidden/>
               </w:rPr>
-              <w:t>5</w:t>
+              <w:t>6</w:t>
             </w:r>
             <w:r>
               <w:rPr>
@@ -915,7 +915,7 @@
               <w:lang w:eastAsia="pl-PL"/>
             </w:rPr>
           </w:pPr>
-          <w:hyperlink w:anchor="_Toc469516077" w:history="1">
+          <w:hyperlink w:anchor="_Toc470351128" w:history="1">
             <w:r>
               <w:rPr>
                 <w:rStyle w:val="Hipercze"/>
@@ -943,7 +943,7 @@
                 <w:noProof/>
                 <w:webHidden/>
               </w:rPr>
-              <w:instrText xml:space="preserve"> PAGEREF _Toc469516077 \h </w:instrText>
+              <w:instrText xml:space="preserve"> PAGEREF _Toc470351128 \h </w:instrText>
             </w:r>
             <w:r>
               <w:rPr>
@@ -986,7 +986,7 @@
               <w:lang w:eastAsia="pl-PL"/>
             </w:rPr>
           </w:pPr>
-          <w:hyperlink w:anchor="_Toc469516078" w:history="1">
+          <w:hyperlink w:anchor="_Toc470351129" w:history="1">
             <w:r>
               <w:rPr>
                 <w:rStyle w:val="Hipercze"/>
@@ -1014,7 +1014,7 @@
                 <w:noProof/>
                 <w:webHidden/>
               </w:rPr>
-              <w:instrText xml:space="preserve"> PAGEREF _Toc469516078 \h </w:instrText>
+              <w:instrText xml:space="preserve"> PAGEREF _Toc470351129 \h </w:instrText>
             </w:r>
             <w:r>
               <w:rPr>
@@ -1057,14 +1057,13 @@
               <w:lang w:eastAsia="pl-PL"/>
             </w:rPr>
           </w:pPr>
-          <w:hyperlink w:anchor="_Toc469516079" w:history="1">
+          <w:hyperlink w:anchor="_Toc470351130" w:history="1">
             <w:r>
               <w:rPr>
                 <w:rStyle w:val="Hipercze"/>
                 <w:noProof/>
-                <w:lang w:val="en-US"/>
-              </w:rPr>
-              <w:t>Thymeleaf</w:t>
+              </w:rPr>
+              <w:t>AngularJS</w:t>
             </w:r>
             <w:r>
               <w:rPr>
@@ -1085,7 +1084,7 @@
                 <w:noProof/>
                 <w:webHidden/>
               </w:rPr>
-              <w:instrText xml:space="preserve"> PAGEREF _Toc469516079 \h </w:instrText>
+              <w:instrText xml:space="preserve"> PAGEREF _Toc470351130 \h </w:instrText>
             </w:r>
             <w:r>
               <w:rPr>
@@ -1128,14 +1127,14 @@
               <w:lang w:eastAsia="pl-PL"/>
             </w:rPr>
           </w:pPr>
-          <w:hyperlink w:anchor="_Toc469516080" w:history="1">
+          <w:hyperlink w:anchor="_Toc470351131" w:history="1">
             <w:r>
               <w:rPr>
                 <w:rStyle w:val="Hipercze"/>
                 <w:noProof/>
                 <w:lang w:val="en-US"/>
               </w:rPr>
-              <w:t>Bootstrap</w:t>
+              <w:t>Thymeleaf</w:t>
             </w:r>
             <w:r>
               <w:rPr>
@@ -1156,7 +1155,7 @@
                 <w:noProof/>
                 <w:webHidden/>
               </w:rPr>
-              <w:instrText xml:space="preserve"> PAGEREF _Toc469516080 \h </w:instrText>
+              <w:instrText xml:space="preserve"> PAGEREF _Toc470351131 \h </w:instrText>
             </w:r>
             <w:r>
               <w:rPr>
@@ -1176,7 +1175,7 @@
                 <w:noProof/>
                 <w:webHidden/>
               </w:rPr>
-              <w:t>6</w:t>
+              <w:t>7</w:t>
             </w:r>
             <w:r>
               <w:rPr>
@@ -1199,13 +1198,84 @@
               <w:lang w:eastAsia="pl-PL"/>
             </w:rPr>
           </w:pPr>
-          <w:hyperlink w:anchor="_Toc469516081" w:history="1">
+          <w:hyperlink w:anchor="_Toc470351132" w:history="1">
             <w:r>
               <w:rPr>
                 <w:rStyle w:val="Hipercze"/>
                 <w:noProof/>
                 <w:lang w:val="en-US"/>
               </w:rPr>
+              <w:t>Bootstrap</w:t>
+            </w:r>
+            <w:r>
+              <w:rPr>
+                <w:noProof/>
+                <w:webHidden/>
+              </w:rPr>
+              <w:tab/>
+            </w:r>
+            <w:r>
+              <w:rPr>
+                <w:noProof/>
+                <w:webHidden/>
+              </w:rPr>
+              <w:fldChar w:fldCharType="begin"/>
+            </w:r>
+            <w:r>
+              <w:rPr>
+                <w:noProof/>
+                <w:webHidden/>
+              </w:rPr>
+              <w:instrText xml:space="preserve"> PAGEREF _Toc470351132 \h </w:instrText>
+            </w:r>
+            <w:r>
+              <w:rPr>
+                <w:noProof/>
+                <w:webHidden/>
+              </w:rPr>
+            </w:r>
+            <w:r>
+              <w:rPr>
+                <w:noProof/>
+                <w:webHidden/>
+              </w:rPr>
+              <w:fldChar w:fldCharType="separate"/>
+            </w:r>
+            <w:r>
+              <w:rPr>
+                <w:noProof/>
+                <w:webHidden/>
+              </w:rPr>
+              <w:t>7</w:t>
+            </w:r>
+            <w:r>
+              <w:rPr>
+                <w:noProof/>
+                <w:webHidden/>
+              </w:rPr>
+              <w:fldChar w:fldCharType="end"/>
+            </w:r>
+          </w:hyperlink>
+        </w:p>
+        <w:p>
+          <w:pPr>
+            <w:pStyle w:val="Spistreci3"/>
+            <w:tabs>
+              <w:tab w:val="right" w:leader="dot" w:pos="9062"/>
+            </w:tabs>
+            <w:rPr>
+              <w:rFonts w:eastAsiaTheme="minorEastAsia"/>
+              <w:noProof/>
+              <w:lang w:eastAsia="pl-PL"/>
+            </w:rPr>
+          </w:pPr>
+          <w:hyperlink w:anchor="_Toc470351133" w:history="1">
+            <w:r>
+              <w:rPr>
+                <w:rStyle w:val="Hipercze"/>
+                <w:noProof/>
+                <w:lang w:val="en-US"/>
+              </w:rPr>
               <w:t>D3.js</w:t>
             </w:r>
             <w:r>
@@ -1227,7 +1297,7 @@
                 <w:noProof/>
                 <w:webHidden/>
               </w:rPr>
-              <w:instrText xml:space="preserve"> PAGEREF _Toc469516081 \h </w:instrText>
+              <w:instrText xml:space="preserve"> PAGEREF _Toc470351133 \h </w:instrText>
             </w:r>
             <w:r>
               <w:rPr>
@@ -1247,7 +1317,78 @@
                 <w:noProof/>
                 <w:webHidden/>
               </w:rPr>
-              <w:t>6</w:t>
+              <w:t>7</w:t>
+            </w:r>
+            <w:r>
+              <w:rPr>
+                <w:noProof/>
+                <w:webHidden/>
+              </w:rPr>
+              <w:fldChar w:fldCharType="end"/>
+            </w:r>
+          </w:hyperlink>
+        </w:p>
+        <w:p>
+          <w:pPr>
+            <w:pStyle w:val="Spistreci3"/>
+            <w:tabs>
+              <w:tab w:val="right" w:leader="dot" w:pos="9062"/>
+            </w:tabs>
+            <w:rPr>
+              <w:rFonts w:eastAsiaTheme="minorEastAsia"/>
+              <w:noProof/>
+              <w:lang w:eastAsia="pl-PL"/>
+            </w:rPr>
+          </w:pPr>
+          <w:hyperlink w:anchor="_Toc470351134" w:history="1">
+            <w:r>
+              <w:rPr>
+                <w:rStyle w:val="Hipercze"/>
+                <w:noProof/>
+                <w:shd w:val="clear" w:color="auto" w:fill="FFFFFF"/>
+              </w:rPr>
+              <w:t>Google Maps API</w:t>
+            </w:r>
+            <w:r>
+              <w:rPr>
+                <w:noProof/>
+                <w:webHidden/>
+              </w:rPr>
+              <w:tab/>
+            </w:r>
+            <w:r>
+              <w:rPr>
+                <w:noProof/>
+                <w:webHidden/>
+              </w:rPr>
+              <w:fldChar w:fldCharType="begin"/>
+            </w:r>
+            <w:r>
+              <w:rPr>
+                <w:noProof/>
+                <w:webHidden/>
+              </w:rPr>
+              <w:instrText xml:space="preserve"> PAGEREF _Toc470351134 \h </w:instrText>
+            </w:r>
+            <w:r>
+              <w:rPr>
+                <w:noProof/>
+                <w:webHidden/>
+              </w:rPr>
+            </w:r>
+            <w:r>
+              <w:rPr>
+                <w:noProof/>
+                <w:webHidden/>
+              </w:rPr>
+              <w:fldChar w:fldCharType="separate"/>
+            </w:r>
+            <w:r>
+              <w:rPr>
+                <w:noProof/>
+                <w:webHidden/>
+              </w:rPr>
+              <w:t>7</w:t>
             </w:r>
             <w:r>
               <w:rPr>
@@ -1270,7 +1411,7 @@
               <w:lang w:eastAsia="pl-PL"/>
             </w:rPr>
           </w:pPr>
-          <w:hyperlink w:anchor="_Toc469516082" w:history="1">
+          <w:hyperlink w:anchor="_Toc470351135" w:history="1">
             <w:r>
               <w:rPr>
                 <w:rStyle w:val="Hipercze"/>
@@ -1298,7 +1439,7 @@
                 <w:noProof/>
                 <w:webHidden/>
               </w:rPr>
-              <w:instrText xml:space="preserve"> PAGEREF _Toc469516082 \h </w:instrText>
+              <w:instrText xml:space="preserve"> PAGEREF _Toc470351135 \h </w:instrText>
             </w:r>
             <w:r>
               <w:rPr>
@@ -1341,7 +1482,7 @@
               <w:lang w:eastAsia="pl-PL"/>
             </w:rPr>
           </w:pPr>
-          <w:hyperlink w:anchor="_Toc469516083" w:history="1">
+          <w:hyperlink w:anchor="_Toc470351136" w:history="1">
             <w:r>
               <w:rPr>
                 <w:rStyle w:val="Hipercze"/>
@@ -1369,7 +1510,7 @@
                 <w:noProof/>
                 <w:webHidden/>
               </w:rPr>
-              <w:instrText xml:space="preserve"> PAGEREF _Toc469516083 \h </w:instrText>
+              <w:instrText xml:space="preserve"> PAGEREF _Toc470351136 \h </w:instrText>
             </w:r>
             <w:r>
               <w:rPr>
@@ -1412,7 +1553,7 @@
               <w:lang w:eastAsia="pl-PL"/>
             </w:rPr>
           </w:pPr>
-          <w:hyperlink w:anchor="_Toc469516084" w:history="1">
+          <w:hyperlink w:anchor="_Toc470351137" w:history="1">
             <w:r>
               <w:rPr>
                 <w:rStyle w:val="Hipercze"/>
@@ -1440,7 +1581,7 @@
                 <w:noProof/>
                 <w:webHidden/>
               </w:rPr>
-              <w:instrText xml:space="preserve"> PAGEREF _Toc469516084 \h </w:instrText>
+              <w:instrText xml:space="preserve"> PAGEREF _Toc470351137 \h </w:instrText>
             </w:r>
             <w:r>
               <w:rPr>
@@ -1460,7 +1601,7 @@
                 <w:noProof/>
                 <w:webHidden/>
               </w:rPr>
-              <w:t>8</w:t>
+              <w:t>9</w:t>
             </w:r>
             <w:r>
               <w:rPr>
@@ -1483,7 +1624,7 @@
               <w:lang w:eastAsia="pl-PL"/>
             </w:rPr>
           </w:pPr>
-          <w:hyperlink w:anchor="_Toc469516085" w:history="1">
+          <w:hyperlink w:anchor="_Toc470351138" w:history="1">
             <w:r>
               <w:rPr>
                 <w:rStyle w:val="Hipercze"/>
@@ -1511,7 +1652,7 @@
                 <w:noProof/>
                 <w:webHidden/>
               </w:rPr>
-              <w:instrText xml:space="preserve"> PAGEREF _Toc469516085 \h </w:instrText>
+              <w:instrText xml:space="preserve"> PAGEREF _Toc470351138 \h </w:instrText>
             </w:r>
             <w:r>
               <w:rPr>
@@ -1554,7 +1695,7 @@
               <w:lang w:eastAsia="pl-PL"/>
             </w:rPr>
           </w:pPr>
-          <w:hyperlink w:anchor="_Toc469516086" w:history="1">
+          <w:hyperlink w:anchor="_Toc470351139" w:history="1">
             <w:r>
               <w:rPr>
                 <w:rStyle w:val="Hipercze"/>
@@ -1589,7 +1730,7 @@
                 <w:noProof/>
                 <w:webHidden/>
               </w:rPr>
-              <w:instrText xml:space="preserve"> PAGEREF _Toc469516086 \h </w:instrText>
+              <w:instrText xml:space="preserve"> PAGEREF _Toc470351139 \h </w:instrText>
             </w:r>
             <w:r>
               <w:rPr>
@@ -1632,7 +1773,7 @@
               <w:lang w:eastAsia="pl-PL"/>
             </w:rPr>
           </w:pPr>
-          <w:hyperlink w:anchor="_Toc469516087" w:history="1">
+          <w:hyperlink w:anchor="_Toc470351140" w:history="1">
             <w:r>
               <w:rPr>
                 <w:rStyle w:val="Hipercze"/>
@@ -1659,7 +1800,7 @@
                 <w:noProof/>
                 <w:webHidden/>
               </w:rPr>
-              <w:instrText xml:space="preserve"> PAGEREF _Toc469516087 \h </w:instrText>
+              <w:instrText xml:space="preserve"> PAGEREF _Toc470351140 \h </w:instrText>
             </w:r>
             <w:r>
               <w:rPr>
@@ -1679,7 +1820,7 @@
                 <w:noProof/>
                 <w:webHidden/>
               </w:rPr>
-              <w:t>9</w:t>
+              <w:t>10</w:t>
             </w:r>
             <w:r>
               <w:rPr>
@@ -1702,7 +1843,7 @@
               <w:lang w:eastAsia="pl-PL"/>
             </w:rPr>
           </w:pPr>
-          <w:hyperlink w:anchor="_Toc469516088" w:history="1">
+          <w:hyperlink w:anchor="_Toc470351141" w:history="1">
             <w:r>
               <w:rPr>
                 <w:rStyle w:val="Hipercze"/>
@@ -1729,7 +1870,7 @@
                 <w:noProof/>
                 <w:webHidden/>
               </w:rPr>
-              <w:instrText xml:space="preserve"> PAGEREF _Toc469516088 \h </w:instrText>
+              <w:instrText xml:space="preserve"> PAGEREF _Toc470351141 \h </w:instrText>
             </w:r>
             <w:r>
               <w:rPr>
@@ -1772,7 +1913,7 @@
               <w:lang w:eastAsia="pl-PL"/>
             </w:rPr>
           </w:pPr>
-          <w:hyperlink w:anchor="_Toc469516089" w:history="1">
+          <w:hyperlink w:anchor="_Toc470351142" w:history="1">
             <w:r>
               <w:rPr>
                 <w:rStyle w:val="Hipercze"/>
@@ -1799,7 +1940,7 @@
                 <w:noProof/>
                 <w:webHidden/>
               </w:rPr>
-              <w:instrText xml:space="preserve"> PAGEREF _Toc469516089 \h </w:instrText>
+              <w:instrText xml:space="preserve"> PAGEREF _Toc470351142 \h </w:instrText>
             </w:r>
             <w:r>
               <w:rPr>
@@ -1842,7 +1983,7 @@
               <w:lang w:eastAsia="pl-PL"/>
             </w:rPr>
           </w:pPr>
-          <w:hyperlink w:anchor="_Toc469516090" w:history="1">
+          <w:hyperlink w:anchor="_Toc470351143" w:history="1">
             <w:r>
               <w:rPr>
                 <w:rStyle w:val="Hipercze"/>
@@ -1869,7 +2010,7 @@
                 <w:noProof/>
                 <w:webHidden/>
               </w:rPr>
-              <w:instrText xml:space="preserve"> PAGEREF _Toc469516090 \h </w:instrText>
+              <w:instrText xml:space="preserve"> PAGEREF _Toc470351143 \h </w:instrText>
             </w:r>
             <w:r>
               <w:rPr>
@@ -1889,7 +2030,7 @@
                 <w:noProof/>
                 <w:webHidden/>
               </w:rPr>
-              <w:t>13</w:t>
+              <w:t>14</w:t>
             </w:r>
             <w:r>
               <w:rPr>
@@ -1912,7 +2053,7 @@
               <w:lang w:eastAsia="pl-PL"/>
             </w:rPr>
           </w:pPr>
-          <w:hyperlink w:anchor="_Toc469516091" w:history="1">
+          <w:hyperlink w:anchor="_Toc470351144" w:history="1">
             <w:r>
               <w:rPr>
                 <w:rStyle w:val="Hipercze"/>
@@ -1939,7 +2080,7 @@
                 <w:noProof/>
                 <w:webHidden/>
               </w:rPr>
-              <w:instrText xml:space="preserve"> PAGEREF _Toc469516091 \h </w:instrText>
+              <w:instrText xml:space="preserve"> PAGEREF _Toc470351144 \h </w:instrText>
             </w:r>
             <w:r>
               <w:rPr>
@@ -1959,7 +2100,7 @@
                 <w:noProof/>
                 <w:webHidden/>
               </w:rPr>
-              <w:t>13</w:t>
+              <w:t>14</w:t>
             </w:r>
             <w:r>
               <w:rPr>
@@ -1982,7 +2123,7 @@
               <w:lang w:eastAsia="pl-PL"/>
             </w:rPr>
           </w:pPr>
-          <w:hyperlink w:anchor="_Toc469516092" w:history="1">
+          <w:hyperlink w:anchor="_Toc470351145" w:history="1">
             <w:r>
               <w:rPr>
                 <w:rStyle w:val="Hipercze"/>
@@ -2009,7 +2150,7 @@
                 <w:noProof/>
                 <w:webHidden/>
               </w:rPr>
-              <w:instrText xml:space="preserve"> PAGEREF _Toc469516092 \h </w:instrText>
+              <w:instrText xml:space="preserve"> PAGEREF _Toc470351145 \h </w:instrText>
             </w:r>
             <w:r>
               <w:rPr>
@@ -2029,7 +2170,7 @@
                 <w:noProof/>
                 <w:webHidden/>
               </w:rPr>
-              <w:t>13</w:t>
+              <w:t>14</w:t>
             </w:r>
             <w:r>
               <w:rPr>
@@ -2052,7 +2193,7 @@
               <w:lang w:eastAsia="pl-PL"/>
             </w:rPr>
           </w:pPr>
-          <w:hyperlink w:anchor="_Toc469516093" w:history="1">
+          <w:hyperlink w:anchor="_Toc470351146" w:history="1">
             <w:r>
               <w:rPr>
                 <w:rStyle w:val="Hipercze"/>
@@ -2079,7 +2220,7 @@
                 <w:noProof/>
                 <w:webHidden/>
               </w:rPr>
-              <w:instrText xml:space="preserve"> PAGEREF _Toc469516093 \h </w:instrText>
+              <w:instrText xml:space="preserve"> PAGEREF _Toc470351146 \h </w:instrText>
             </w:r>
             <w:r>
               <w:rPr>
@@ -2099,7 +2240,7 @@
                 <w:noProof/>
                 <w:webHidden/>
               </w:rPr>
-              <w:t>13</w:t>
+              <w:t>14</w:t>
             </w:r>
             <w:r>
               <w:rPr>
@@ -2122,7 +2263,7 @@
               <w:lang w:eastAsia="pl-PL"/>
             </w:rPr>
           </w:pPr>
-          <w:hyperlink w:anchor="_Toc469516094" w:history="1">
+          <w:hyperlink w:anchor="_Toc470351147" w:history="1">
             <w:r>
               <w:rPr>
                 <w:rStyle w:val="Hipercze"/>
@@ -2149,7 +2290,7 @@
                 <w:noProof/>
                 <w:webHidden/>
               </w:rPr>
-              <w:instrText xml:space="preserve"> PAGEREF _Toc469516094 \h </w:instrText>
+              <w:instrText xml:space="preserve"> PAGEREF _Toc470351147 \h </w:instrText>
             </w:r>
             <w:r>
               <w:rPr>
@@ -2169,7 +2310,7 @@
                 <w:noProof/>
                 <w:webHidden/>
               </w:rPr>
-              <w:t>13</w:t>
+              <w:t>14</w:t>
             </w:r>
             <w:r>
               <w:rPr>
@@ -2192,7 +2333,7 @@
               <w:lang w:eastAsia="pl-PL"/>
             </w:rPr>
           </w:pPr>
-          <w:hyperlink w:anchor="_Toc469516095" w:history="1">
+          <w:hyperlink w:anchor="_Toc470351148" w:history="1">
             <w:r>
               <w:rPr>
                 <w:rStyle w:val="Hipercze"/>
@@ -2219,7 +2360,7 @@
                 <w:noProof/>
                 <w:webHidden/>
               </w:rPr>
-              <w:instrText xml:space="preserve"> PAGEREF _Toc469516095 \h </w:instrText>
+              <w:instrText xml:space="preserve"> PAGEREF _Toc470351148 \h </w:instrText>
             </w:r>
             <w:r>
               <w:rPr>
@@ -2239,7 +2380,7 @@
                 <w:noProof/>
                 <w:webHidden/>
               </w:rPr>
-              <w:t>13</w:t>
+              <w:t>14</w:t>
             </w:r>
             <w:r>
               <w:rPr>
@@ -2262,7 +2403,7 @@
               <w:lang w:eastAsia="pl-PL"/>
             </w:rPr>
           </w:pPr>
-          <w:hyperlink w:anchor="_Toc469516096" w:history="1">
+          <w:hyperlink w:anchor="_Toc470351149" w:history="1">
             <w:r>
               <w:rPr>
                 <w:rStyle w:val="Hipercze"/>
@@ -2289,7 +2430,7 @@
                 <w:noProof/>
                 <w:webHidden/>
               </w:rPr>
-              <w:instrText xml:space="preserve"> PAGEREF _Toc469516096 \h </w:instrText>
+              <w:instrText xml:space="preserve"> PAGEREF _Toc470351149 \h </w:instrText>
             </w:r>
             <w:r>
               <w:rPr>
@@ -2309,7 +2450,7 @@
                 <w:noProof/>
                 <w:webHidden/>
               </w:rPr>
-              <w:t>13</w:t>
+              <w:t>14</w:t>
             </w:r>
             <w:r>
               <w:rPr>
@@ -2332,7 +2473,7 @@
               <w:lang w:eastAsia="pl-PL"/>
             </w:rPr>
           </w:pPr>
-          <w:hyperlink w:anchor="_Toc469516097" w:history="1">
+          <w:hyperlink w:anchor="_Toc470351150" w:history="1">
             <w:r>
               <w:rPr>
                 <w:rStyle w:val="Hipercze"/>
@@ -2359,7 +2500,7 @@
                 <w:noProof/>
                 <w:webHidden/>
               </w:rPr>
-              <w:instrText xml:space="preserve"> PAGEREF _Toc469516097 \h </w:instrText>
+              <w:instrText xml:space="preserve"> PAGEREF _Toc470351150 \h </w:instrText>
             </w:r>
             <w:r>
               <w:rPr>
@@ -2379,7 +2520,7 @@
                 <w:noProof/>
                 <w:webHidden/>
               </w:rPr>
-              <w:t>13</w:t>
+              <w:t>14</w:t>
             </w:r>
             <w:r>
               <w:rPr>
@@ -2402,7 +2543,7 @@
               <w:lang w:eastAsia="pl-PL"/>
             </w:rPr>
           </w:pPr>
-          <w:hyperlink w:anchor="_Toc469516098" w:history="1">
+          <w:hyperlink w:anchor="_Toc470351151" w:history="1">
             <w:r>
               <w:rPr>
                 <w:rStyle w:val="Hipercze"/>
@@ -2429,7 +2570,7 @@
                 <w:noProof/>
                 <w:webHidden/>
               </w:rPr>
-              <w:instrText xml:space="preserve"> PAGEREF _Toc469516098 \h </w:instrText>
+              <w:instrText xml:space="preserve"> PAGEREF _Toc470351151 \h </w:instrText>
             </w:r>
             <w:r>
               <w:rPr>
@@ -2449,7 +2590,7 @@
                 <w:noProof/>
                 <w:webHidden/>
               </w:rPr>
-              <w:t>13</w:t>
+              <w:t>14</w:t>
             </w:r>
             <w:r>
               <w:rPr>
@@ -2472,7 +2613,7 @@
               <w:lang w:eastAsia="pl-PL"/>
             </w:rPr>
           </w:pPr>
-          <w:hyperlink w:anchor="_Toc469516099" w:history="1">
+          <w:hyperlink w:anchor="_Toc470351152" w:history="1">
             <w:r>
               <w:rPr>
                 <w:rStyle w:val="Hipercze"/>
@@ -2499,7 +2640,7 @@
                 <w:noProof/>
                 <w:webHidden/>
               </w:rPr>
-              <w:instrText xml:space="preserve"> PAGEREF _Toc469516099 \h </w:instrText>
+              <w:instrText xml:space="preserve"> PAGEREF _Toc470351152 \h </w:instrText>
             </w:r>
             <w:r>
               <w:rPr>
@@ -2519,7 +2660,7 @@
                 <w:noProof/>
                 <w:webHidden/>
               </w:rPr>
-              <w:t>13</w:t>
+              <w:t>14</w:t>
             </w:r>
             <w:r>
               <w:rPr>
@@ -2542,7 +2683,7 @@
               <w:lang w:eastAsia="pl-PL"/>
             </w:rPr>
           </w:pPr>
-          <w:hyperlink w:anchor="_Toc469516100" w:history="1">
+          <w:hyperlink w:anchor="_Toc470351153" w:history="1">
             <w:r>
               <w:rPr>
                 <w:rStyle w:val="Hipercze"/>
@@ -2569,7 +2710,7 @@
                 <w:noProof/>
                 <w:webHidden/>
               </w:rPr>
-              <w:instrText xml:space="preserve"> PAGEREF _Toc469516100 \h </w:instrText>
+              <w:instrText xml:space="preserve"> PAGEREF _Toc470351153 \h </w:instrText>
             </w:r>
             <w:r>
               <w:rPr>
@@ -2589,7 +2730,7 @@
                 <w:noProof/>
                 <w:webHidden/>
               </w:rPr>
-              <w:t>13</w:t>
+              <w:t>14</w:t>
             </w:r>
             <w:r>
               <w:rPr>
@@ -2612,7 +2753,7 @@
               <w:lang w:eastAsia="pl-PL"/>
             </w:rPr>
           </w:pPr>
-          <w:hyperlink w:anchor="_Toc469516101" w:history="1">
+          <w:hyperlink w:anchor="_Toc470351154" w:history="1">
             <w:r>
               <w:rPr>
                 <w:rStyle w:val="Hipercze"/>
@@ -2639,7 +2780,7 @@
                 <w:noProof/>
                 <w:webHidden/>
               </w:rPr>
-              <w:instrText xml:space="preserve"> PAGEREF _Toc469516101 \h </w:instrText>
+              <w:instrText xml:space="preserve"> PAGEREF _Toc470351154 \h </w:instrText>
             </w:r>
             <w:r>
               <w:rPr>
@@ -2659,7 +2800,7 @@
                 <w:noProof/>
                 <w:webHidden/>
               </w:rPr>
-              <w:t>13</w:t>
+              <w:t>14</w:t>
             </w:r>
             <w:r>
               <w:rPr>
@@ -2682,7 +2823,7 @@
               <w:lang w:eastAsia="pl-PL"/>
             </w:rPr>
           </w:pPr>
-          <w:hyperlink w:anchor="_Toc469516102" w:history="1">
+          <w:hyperlink w:anchor="_Toc470351155" w:history="1">
             <w:r>
               <w:rPr>
                 <w:rStyle w:val="Hipercze"/>
@@ -2709,7 +2850,7 @@
                 <w:noProof/>
                 <w:webHidden/>
               </w:rPr>
-              <w:instrText xml:space="preserve"> PAGEREF _Toc469516102 \h </w:instrText>
+              <w:instrText xml:space="preserve"> PAGEREF _Toc470351155 \h </w:instrText>
             </w:r>
             <w:r>
               <w:rPr>
@@ -2729,7 +2870,7 @@
                 <w:noProof/>
                 <w:webHidden/>
               </w:rPr>
-              <w:t>13</w:t>
+              <w:t>14</w:t>
             </w:r>
             <w:r>
               <w:rPr>
@@ -2752,7 +2893,7 @@
               <w:lang w:eastAsia="pl-PL"/>
             </w:rPr>
           </w:pPr>
-          <w:hyperlink w:anchor="_Toc469516103" w:history="1">
+          <w:hyperlink w:anchor="_Toc470351156" w:history="1">
             <w:r>
               <w:rPr>
                 <w:rStyle w:val="Hipercze"/>
@@ -2779,7 +2920,7 @@
                 <w:noProof/>
                 <w:webHidden/>
               </w:rPr>
-              <w:instrText xml:space="preserve"> PAGEREF _Toc469516103 \h </w:instrText>
+              <w:instrText xml:space="preserve"> PAGEREF _Toc470351156 \h </w:instrText>
             </w:r>
             <w:r>
               <w:rPr>
@@ -2799,7 +2940,7 @@
                 <w:noProof/>
                 <w:webHidden/>
               </w:rPr>
-              <w:t>14</w:t>
+              <w:t>15</w:t>
             </w:r>
             <w:r>
               <w:rPr>
@@ -2826,7 +2967,7 @@
       <w:pPr>
         <w:pStyle w:val="Nagwek1"/>
       </w:pPr>
-      <w:bookmarkStart w:id="0" w:name="_Toc469516071"/>
+      <w:bookmarkStart w:id="0" w:name="_Toc470351122"/>
       <w:r>
         <w:t>O pracy inżynierskiej</w:t>
       </w:r>
@@ -2982,7 +3123,18 @@
       </w:r>
       <w:proofErr w:type="spellEnd"/>
       <w:r>
-        <w:t xml:space="preserve">, HTML, </w:t>
+        <w:t xml:space="preserve">, </w:t>
+      </w:r>
+      <w:proofErr w:type="spellStart"/>
+      <w:r>
+        <w:t>AngularJS</w:t>
+      </w:r>
+      <w:proofErr w:type="spellEnd"/>
+      <w:r>
+        <w:t xml:space="preserve">, </w:t>
+      </w:r>
+      <w:r>
+        <w:t xml:space="preserve">HTML, </w:t>
       </w:r>
       <w:proofErr w:type="spellStart"/>
       <w:r>
@@ -3059,8 +3211,9 @@
       <w:pPr>
         <w:pStyle w:val="Nagwek1"/>
       </w:pPr>
-      <w:bookmarkStart w:id="1" w:name="_Toc469516072"/>
-      <w:r>
+      <w:bookmarkStart w:id="1" w:name="_Toc470351123"/>
+      <w:r>
+        <w:lastRenderedPageBreak/>
         <w:t>Wykorzystane technologie</w:t>
       </w:r>
       <w:bookmarkEnd w:id="1"/>
@@ -3069,7 +3222,7 @@
       <w:pPr>
         <w:pStyle w:val="Nagwek2"/>
       </w:pPr>
-      <w:bookmarkStart w:id="2" w:name="_Toc469516073"/>
+      <w:bookmarkStart w:id="2" w:name="_Toc470351124"/>
       <w:r>
         <w:t>Model MVC</w:t>
       </w:r>
@@ -3103,15 +3256,7 @@
           <w:rFonts w:cstheme="minorHAnsi"/>
           <w:color w:val="3A3A3A"/>
         </w:rPr>
-        <w:t xml:space="preserve"> Alexander stwierdził: „Każdy wzorzec opisuje problem powtarzający się w danym środowisku i istotę rozwiązania tego problemu w taki sposób, że można wykorzystać określone rozwiązanie milion razy i nigdy nie zrobić tego tak samo”. Alexander wypowiadał te słowa w </w:t>
-      </w:r>
-      <w:r>
-        <w:rPr>
-          <w:rFonts w:cstheme="minorHAnsi"/>
-          <w:color w:val="3A3A3A"/>
-        </w:rPr>
-        <w:lastRenderedPageBreak/>
-        <w:t xml:space="preserve">kontekście architektury i budownictwa, jednak jego słowa idealnie odzwierciedlają także pojęcie wzorca w informatyce. </w:t>
+        <w:t xml:space="preserve"> Alexander stwierdził: „Każdy wzorzec opisuje problem powtarzający się w danym środowisku i istotę rozwiązania tego problemu w taki sposób, że można wykorzystać określone rozwiązanie milion razy i nigdy nie zrobić tego tak samo”. Alexander wypowiadał te słowa w kontekście architektury i budownictwa, jednak jego słowa idealnie odzwierciedlają także pojęcie wzorca w informatyce. </w:t>
       </w:r>
     </w:p>
     <w:p>
@@ -3900,7 +4045,7 @@
           <w:lang w:val="en-US"/>
         </w:rPr>
       </w:pPr>
-      <w:bookmarkStart w:id="3" w:name="_Toc469516074"/>
+      <w:bookmarkStart w:id="3" w:name="_Toc470351125"/>
       <w:r>
         <w:rPr>
           <w:lang w:val="en-US"/>
@@ -3941,7 +4086,7 @@
           <w:lang w:val="en-US"/>
         </w:rPr>
       </w:pPr>
-      <w:bookmarkStart w:id="4" w:name="_Toc469516075"/>
+      <w:bookmarkStart w:id="4" w:name="_Toc470351126"/>
       <w:r>
         <w:rPr>
           <w:lang w:val="en-US"/>
@@ -3992,7 +4137,15 @@
           <w:rFonts w:cstheme="minorHAnsi"/>
           <w:shd w:val="clear" w:color="auto" w:fill="FFFFFF"/>
         </w:rPr>
-        <w:t xml:space="preserve"> wysoka stabilność i wydajność. Względem MySQL, swojego największego konkurenta, </w:t>
+        <w:t xml:space="preserve"> wysoka stabilność i wydajność. Względem MySQL, swojego największego </w:t>
+      </w:r>
+      <w:r>
+        <w:rPr>
+          <w:rFonts w:cstheme="minorHAnsi"/>
+          <w:shd w:val="clear" w:color="auto" w:fill="FFFFFF"/>
+        </w:rPr>
+        <w:lastRenderedPageBreak/>
+        <w:t xml:space="preserve">konkurenta, </w:t>
       </w:r>
       <w:proofErr w:type="spellStart"/>
       <w:r>
@@ -4067,7 +4220,7 @@
           <w:lang w:val="en-US"/>
         </w:rPr>
       </w:pPr>
-      <w:bookmarkStart w:id="5" w:name="_Toc469516076"/>
+      <w:bookmarkStart w:id="5" w:name="_Toc470351127"/>
       <w:r>
         <w:rPr>
           <w:lang w:val="en-US"/>
@@ -4150,17 +4303,18 @@
           <w:color w:val="2B2B2B"/>
           <w:shd w:val="clear" w:color="auto" w:fill="FFFFFF"/>
         </w:rPr>
-        <w:t xml:space="preserve">Umożliwia ona tworzenie </w:t>
-      </w:r>
-      <w:r>
-        <w:rPr>
+        <w:t>Umożliwia ona tworzenie aplikacji bazodanowych w języku Java, w których programiści nie wykonują operacji bezpośrednio na bazie danych w języku SQL, lecz jedynie operują na klasach i obiektach języka Java, które są automatycznie tłumaczone na operacje bazodanowe</w:t>
+      </w:r>
+      <w:r>
+        <w:rPr>
+          <w:rStyle w:val="apple-converted-space"/>
           <w:rFonts w:cstheme="minorHAnsi"/>
           <w:color w:val="2B2B2B"/>
           <w:shd w:val="clear" w:color="auto" w:fill="FFFFFF"/>
         </w:rPr>
-        <w:lastRenderedPageBreak/>
-        <w:t>aplikacji bazodanowych w języku Java, w których programiści nie wykonują operacji bezpośrednio na bazie danych w języku SQL, lecz jedynie operują na klasach i obiektach języka Java, które są automatycznie tłumaczone na operacje bazodanowe</w:t>
-      </w:r>
+        <w:t xml:space="preserve"> na podstawie zdefiniowanych zależności. Stosowanie </w:t>
+      </w:r>
+      <w:proofErr w:type="spellStart"/>
       <w:r>
         <w:rPr>
           <w:rStyle w:val="apple-converted-space"/>
@@ -4168,9 +4322,9 @@
           <w:color w:val="2B2B2B"/>
           <w:shd w:val="clear" w:color="auto" w:fill="FFFFFF"/>
         </w:rPr>
-        <w:t xml:space="preserve"> na podstawie zdefiniowanych zależności. Stosowanie </w:t>
-      </w:r>
-      <w:proofErr w:type="spellStart"/>
+        <w:t>Hibernate</w:t>
+      </w:r>
+      <w:proofErr w:type="spellEnd"/>
       <w:r>
         <w:rPr>
           <w:rStyle w:val="apple-converted-space"/>
@@ -4178,16 +4332,6 @@
           <w:color w:val="2B2B2B"/>
           <w:shd w:val="clear" w:color="auto" w:fill="FFFFFF"/>
         </w:rPr>
-        <w:t>Hibernate</w:t>
-      </w:r>
-      <w:proofErr w:type="spellEnd"/>
-      <w:r>
-        <w:rPr>
-          <w:rStyle w:val="apple-converted-space"/>
-          <w:rFonts w:cstheme="minorHAnsi"/>
-          <w:color w:val="2B2B2B"/>
-          <w:shd w:val="clear" w:color="auto" w:fill="FFFFFF"/>
-        </w:rPr>
         <w:t xml:space="preserve"> poprawia wydajność i stabilność aplikacji. Jest to oprogramowanie na licencji Open Source.</w:t>
       </w:r>
     </w:p>
@@ -4198,7 +4342,7 @@
           <w:lang w:val="en-US"/>
         </w:rPr>
       </w:pPr>
-      <w:bookmarkStart w:id="6" w:name="_Toc469516077"/>
+      <w:bookmarkStart w:id="6" w:name="_Toc470351128"/>
       <w:proofErr w:type="spellStart"/>
       <w:r>
         <w:rPr>
@@ -4330,7 +4474,7 @@
           <w:lang w:val="en-US"/>
         </w:rPr>
       </w:pPr>
-      <w:bookmarkStart w:id="7" w:name="_Toc469516078"/>
+      <w:bookmarkStart w:id="7" w:name="_Toc470351129"/>
       <w:r>
         <w:rPr>
           <w:lang w:val="en-US"/>
@@ -5298,14 +5442,14 @@
     <w:p>
       <w:pPr>
         <w:rPr>
-          <w:lang w:val="en-US"/>
-        </w:rPr>
-      </w:pPr>
-      <w:proofErr w:type="spellStart"/>
-      <w:r>
-        <w:rPr>
           <w:rStyle w:val="apple-converted-space"/>
         </w:rPr>
+      </w:pPr>
+      <w:proofErr w:type="spellStart"/>
+      <w:r>
+        <w:rPr>
+          <w:rStyle w:val="apple-converted-space"/>
+        </w:rPr>
         <w:t>jQuery</w:t>
       </w:r>
       <w:proofErr w:type="spellEnd"/>
@@ -5326,52 +5470,123 @@
       <w:pPr>
         <w:pStyle w:val="Nagwek3"/>
         <w:rPr>
-          <w:lang w:val="en-US"/>
-        </w:rPr>
-      </w:pPr>
-      <w:bookmarkStart w:id="8" w:name="_Toc469516079"/>
-      <w:proofErr w:type="spellStart"/>
-      <w:r>
-        <w:rPr>
-          <w:lang w:val="en-US"/>
-        </w:rPr>
-        <w:t>Thymeleaf</w:t>
+          <w:rStyle w:val="apple-converted-space"/>
+        </w:rPr>
+      </w:pPr>
+      <w:bookmarkStart w:id="8" w:name="_Toc470351130"/>
+      <w:proofErr w:type="spellStart"/>
+      <w:r>
+        <w:rPr>
+          <w:rStyle w:val="apple-converted-space"/>
+        </w:rPr>
+        <w:t>AngularJS</w:t>
       </w:r>
       <w:bookmarkEnd w:id="8"/>
       <w:proofErr w:type="spellEnd"/>
     </w:p>
     <w:p>
-      <w:pPr>
-        <w:rPr>
-          <w:rFonts w:cstheme="minorHAnsi"/>
-          <w:lang w:val="en-US"/>
-        </w:rPr>
-      </w:pPr>
-      <w:proofErr w:type="spellStart"/>
+      <w:proofErr w:type="spellStart"/>
+      <w:r>
+        <w:t>AngularJS</w:t>
+      </w:r>
+      <w:proofErr w:type="spellEnd"/>
+      <w:r>
+        <w:t xml:space="preserve"> jest otwartym (ang. </w:t>
+      </w:r>
+      <w:r>
+        <w:rPr>
+          <w:i/>
+        </w:rPr>
+        <w:t>open</w:t>
+      </w:r>
+      <w:r>
+        <w:rPr>
+          <w:i/>
+        </w:rPr>
+        <w:t xml:space="preserve"> </w:t>
+      </w:r>
+      <w:proofErr w:type="spellStart"/>
+      <w:r>
+        <w:rPr>
+          <w:i/>
+        </w:rPr>
+        <w:t>source</w:t>
+      </w:r>
+      <w:proofErr w:type="spellEnd"/>
+      <w:r>
+        <w:t xml:space="preserve">) </w:t>
+      </w:r>
+      <w:proofErr w:type="spellStart"/>
+      <w:r>
+        <w:t>frameworkiem</w:t>
+      </w:r>
+      <w:proofErr w:type="spellEnd"/>
+      <w:r>
+        <w:t xml:space="preserve"> JavaScript służącym do szybkiego i łatwego ładowania i budowania aplikacji internetowych. Framework ten pozwala połączyć idee JavaScript oraz modelu MVC. </w:t>
+      </w:r>
+      <w:r>
+        <w:t xml:space="preserve">Pozwala nauczyć język HTML nowych </w:t>
+      </w:r>
+      <w:proofErr w:type="spellStart"/>
+      <w:r>
+        <w:t>zachowań</w:t>
+      </w:r>
+      <w:proofErr w:type="spellEnd"/>
+      <w:r>
+        <w:t xml:space="preserve"> oraz dodać mu wiele funkcjonalności dzięki czemu jesteśmy w stanie zbudować dynamiczną aplikację internetową. </w:t>
+      </w:r>
       <w:r>
         <w:rPr>
           <w:rFonts w:cstheme="minorHAnsi"/>
           <w:color w:val="333333"/>
           <w:shd w:val="clear" w:color="auto" w:fill="FFFFFF"/>
         </w:rPr>
+        <w:t>Kod HTML, JavaScript i CSS jest pobierany jednorazowo w trakcie uruchomienia aplikacji, natomiast pozostałe zasoby są pobierane dynamicznie wtedy gdy są potrzebne.</w:t>
+      </w:r>
+    </w:p>
+    <w:p>
+      <w:pPr>
+        <w:pStyle w:val="Nagwek3"/>
+        <w:rPr>
+          <w:lang w:val="en-US"/>
+        </w:rPr>
+      </w:pPr>
+      <w:bookmarkStart w:id="9" w:name="_Toc470351131"/>
+      <w:proofErr w:type="spellStart"/>
+      <w:r>
+        <w:rPr>
+          <w:lang w:val="en-US"/>
+        </w:rPr>
+        <w:lastRenderedPageBreak/>
         <w:t>Thymeleaf</w:t>
       </w:r>
-      <w:proofErr w:type="spellEnd"/>
+      <w:bookmarkEnd w:id="9"/>
+      <w:proofErr w:type="spellEnd"/>
+    </w:p>
+    <w:p>
+      <w:pPr>
+        <w:rPr>
+          <w:rFonts w:cstheme="minorHAnsi"/>
+          <w:lang w:val="en-US"/>
+        </w:rPr>
+      </w:pPr>
+      <w:proofErr w:type="spellStart"/>
       <w:r>
         <w:rPr>
           <w:rFonts w:cstheme="minorHAnsi"/>
           <w:color w:val="333333"/>
           <w:shd w:val="clear" w:color="auto" w:fill="FFFFFF"/>
         </w:rPr>
-        <w:t xml:space="preserve"> jest silnikiem szablonów dokumentów XML, XHTML oraz HTML5. Biblioteka ta jest przystosowana do pełnienia warstwy widoku aplikacji, lecz można ją także wykorzystywać do generowania plików XML.</w:t>
-      </w:r>
+        <w:t>Thymeleaf</w:t>
+      </w:r>
+      <w:proofErr w:type="spellEnd"/>
       <w:r>
         <w:rPr>
           <w:rFonts w:cstheme="minorHAnsi"/>
           <w:color w:val="333333"/>
           <w:shd w:val="clear" w:color="auto" w:fill="FFFFFF"/>
         </w:rPr>
-        <w:t xml:space="preserve"> Technologia ta jest zintegrowana</w:t>
+        <w:t xml:space="preserve"> jest silnikiem szablonów dokumentów XML, XHTML oraz HTML5. Biblioteka ta jest przystosowana do pełnienia warstwy widoku aplikacji, lecz można ją także wykorzystywać do generowania plików XML.</w:t>
       </w:r>
       <w:r>
         <w:rPr>
@@ -5379,6 +5594,14 @@
           <w:color w:val="333333"/>
           <w:shd w:val="clear" w:color="auto" w:fill="FFFFFF"/>
         </w:rPr>
+        <w:t xml:space="preserve"> Technologia ta jest zintegrowana</w:t>
+      </w:r>
+      <w:r>
+        <w:rPr>
+          <w:rFonts w:cstheme="minorHAnsi"/>
+          <w:color w:val="333333"/>
+          <w:shd w:val="clear" w:color="auto" w:fill="FFFFFF"/>
+        </w:rPr>
         <w:t xml:space="preserve"> ze Spring oraz Spring Security.</w:t>
       </w:r>
     </w:p>
@@ -5389,14 +5612,14 @@
           <w:lang w:val="en-US"/>
         </w:rPr>
       </w:pPr>
-      <w:bookmarkStart w:id="9" w:name="_Toc469516080"/>
+      <w:bookmarkStart w:id="10" w:name="_Toc470351132"/>
       <w:r>
         <w:rPr>
           <w:lang w:val="en-US"/>
         </w:rPr>
         <w:t>Bootstrap</w:t>
       </w:r>
-      <w:bookmarkEnd w:id="9"/>
+      <w:bookmarkEnd w:id="10"/>
     </w:p>
     <w:p>
       <w:pPr>
@@ -5656,20 +5879,21 @@
           <w:lang w:val="en-US"/>
         </w:rPr>
       </w:pPr>
-      <w:bookmarkStart w:id="10" w:name="_Toc469516081"/>
+      <w:bookmarkStart w:id="11" w:name="_Toc470351133"/>
       <w:r>
         <w:rPr>
           <w:lang w:val="en-US"/>
         </w:rPr>
         <w:t>D3.js</w:t>
       </w:r>
-      <w:bookmarkEnd w:id="10"/>
-    </w:p>
-    <w:p>
-      <w:pPr>
-        <w:rPr>
-          <w:rFonts w:cstheme="minorHAnsi"/>
-          <w:lang w:val="en-US"/>
+      <w:bookmarkEnd w:id="11"/>
+    </w:p>
+    <w:p>
+      <w:pPr>
+        <w:rPr>
+          <w:rFonts w:cstheme="minorHAnsi"/>
+          <w:color w:val="000000"/>
+          <w:shd w:val="clear" w:color="auto" w:fill="FFFFFF"/>
         </w:rPr>
       </w:pPr>
       <w:r>
@@ -5713,16 +5937,88 @@
           <w:color w:val="000000"/>
           <w:shd w:val="clear" w:color="auto" w:fill="FFFFFF"/>
         </w:rPr>
-        <w:t xml:space="preserve">, ale pozwala również na </w:t>
-      </w:r>
+        <w:t>, ale pozwala również na tworzenie map, interaktywnych diagramów, paneli kontrolnych dla danych, raportów i wielu innych animowanych elementów.</w:t>
+      </w:r>
+    </w:p>
+    <w:p>
+      <w:pPr>
+        <w:pStyle w:val="Nagwek3"/>
+        <w:rPr>
+          <w:shd w:val="clear" w:color="auto" w:fill="FFFFFF"/>
+        </w:rPr>
+      </w:pPr>
+      <w:bookmarkStart w:id="12" w:name="_Toc470351134"/>
+      <w:r>
+        <w:rPr>
+          <w:shd w:val="clear" w:color="auto" w:fill="FFFFFF"/>
+        </w:rPr>
+        <w:t xml:space="preserve">Google </w:t>
+      </w:r>
+      <w:proofErr w:type="spellStart"/>
+      <w:r>
+        <w:rPr>
+          <w:shd w:val="clear" w:color="auto" w:fill="FFFFFF"/>
+        </w:rPr>
+        <w:t>Maps</w:t>
+      </w:r>
+      <w:proofErr w:type="spellEnd"/>
+      <w:r>
+        <w:rPr>
+          <w:shd w:val="clear" w:color="auto" w:fill="FFFFFF"/>
+        </w:rPr>
+        <w:t xml:space="preserve"> API</w:t>
+      </w:r>
+      <w:bookmarkEnd w:id="12"/>
+    </w:p>
+    <w:p>
+      <w:pPr>
+        <w:rPr>
+          <w:rFonts w:cstheme="minorHAnsi"/>
+        </w:rPr>
+      </w:pPr>
       <w:r>
         <w:rPr>
           <w:rFonts w:cstheme="minorHAnsi"/>
           <w:color w:val="000000"/>
           <w:shd w:val="clear" w:color="auto" w:fill="FFFFFF"/>
         </w:rPr>
-        <w:lastRenderedPageBreak/>
-        <w:t>tworzenie map, interaktywnych diagramów, paneli kontrolnych dla danych, raportów i wielu innych animowanych elementów.</w:t>
+        <w:t xml:space="preserve">Google </w:t>
+      </w:r>
+      <w:proofErr w:type="spellStart"/>
+      <w:r>
+        <w:rPr>
+          <w:rFonts w:cstheme="minorHAnsi"/>
+          <w:color w:val="000000"/>
+          <w:shd w:val="clear" w:color="auto" w:fill="FFFFFF"/>
+        </w:rPr>
+        <w:t>Maps</w:t>
+      </w:r>
+      <w:proofErr w:type="spellEnd"/>
+      <w:r>
+        <w:rPr>
+          <w:rFonts w:cstheme="minorHAnsi"/>
+          <w:color w:val="000000"/>
+          <w:shd w:val="clear" w:color="auto" w:fill="FFFFFF"/>
+        </w:rPr>
+        <w:t xml:space="preserve"> API  to usługa umożliwiająca generowanie dowolnych map kartograficznych, terenowych i satelitarnych na stronach internetowych z wykorzystaniem prostych skryptów </w:t>
+      </w:r>
+      <w:proofErr w:type="spellStart"/>
+      <w:r>
+        <w:rPr>
+          <w:rFonts w:cstheme="minorHAnsi"/>
+          <w:color w:val="000000"/>
+          <w:shd w:val="clear" w:color="auto" w:fill="FFFFFF"/>
+        </w:rPr>
+        <w:t>javascript</w:t>
+      </w:r>
+      <w:proofErr w:type="spellEnd"/>
+      <w:r>
+        <w:rPr>
+          <w:rFonts w:cstheme="minorHAnsi"/>
+          <w:color w:val="000000"/>
+          <w:shd w:val="clear" w:color="auto" w:fill="FFFFFF"/>
+        </w:rPr>
+        <w:t>. Ponadto w projekcie użyte są także bardziej zaawansowane funkcje takie jak dodawanie markerów, różnych ikon oraz okien informacyjnych.</w:t>
       </w:r>
     </w:p>
     <w:p>
@@ -5732,7 +6028,7 @@
           <w:lang w:val="en-US"/>
         </w:rPr>
       </w:pPr>
-      <w:bookmarkStart w:id="11" w:name="_Toc469516082"/>
+      <w:bookmarkStart w:id="13" w:name="_Toc470351135"/>
       <w:proofErr w:type="spellStart"/>
       <w:r>
         <w:rPr>
@@ -5740,7 +6036,7 @@
         </w:rPr>
         <w:t>Kontroler</w:t>
       </w:r>
-      <w:bookmarkEnd w:id="11"/>
+      <w:bookmarkEnd w:id="13"/>
       <w:proofErr w:type="spellEnd"/>
     </w:p>
     <w:p>
@@ -5811,14 +6107,14 @@
           <w:lang w:val="en-US"/>
         </w:rPr>
       </w:pPr>
-      <w:bookmarkStart w:id="12" w:name="_Toc469516083"/>
+      <w:bookmarkStart w:id="14" w:name="_Toc470351136"/>
       <w:r>
         <w:rPr>
           <w:lang w:val="en-US"/>
         </w:rPr>
         <w:t>Java</w:t>
       </w:r>
-      <w:bookmarkEnd w:id="12"/>
+      <w:bookmarkEnd w:id="14"/>
     </w:p>
     <w:p>
       <w:r>
@@ -5864,7 +6160,11 @@
         <w:t xml:space="preserve"> Twórcy Javy o prostocie języka: „</w:t>
       </w:r>
       <w:r>
-        <w:t>Naszym celem było zbudowanie takiego systemu, który można zaprogramować bez ukończenia tajemnych szkoleń, a który podtrzymywałby obecne standardowe praktyki. W związku z tym — mimo że w naszym przekonaniu język C++ nie nadawał się do tego celu — Java pod względem projektowym jest do niego podobna, jak to tylko możliwe. Dzięki temu nasz system jest bardziej zrozumiały. Java jest pozbawiona wielu rzadko używanych, słabo poznanych i wywołujących zamieszanie funkcji, które zgodnie z naszymi doświadczeniami przynoszą więcej złego niż dobrego.</w:t>
+        <w:t xml:space="preserve">Naszym celem było zbudowanie takiego systemu, który można zaprogramować bez ukończenia tajemnych szkoleń, a który podtrzymywałby obecne standardowe praktyki. W związku z tym — mimo że w naszym przekonaniu język C++ nie nadawał się do tego celu — Java pod względem projektowym jest do niego podobna, jak to tylko możliwe. Dzięki temu nasz system jest bardziej zrozumiały. </w:t>
+      </w:r>
+      <w:r>
+        <w:lastRenderedPageBreak/>
+        <w:t>Java jest pozbawiona wielu rzadko używanych, słabo poznanych i wywołujących zamieszanie funkcji, które zgodnie z naszymi doświadczeniami przynoszą więcej złego niż dobrego.</w:t>
       </w:r>
       <w:r>
         <w:t>”</w:t>
@@ -5954,7 +6254,6 @@
         </w:numPr>
       </w:pPr>
       <w:r>
-        <w:lastRenderedPageBreak/>
         <w:t>Niezależny od architektury</w:t>
       </w:r>
       <w:r>
@@ -6074,14 +6373,15 @@
           <w:lang w:val="en-US"/>
         </w:rPr>
       </w:pPr>
-      <w:bookmarkStart w:id="13" w:name="_Toc469516084"/>
-      <w:r>
-        <w:rPr>
-          <w:lang w:val="en-US"/>
-        </w:rPr>
+      <w:bookmarkStart w:id="15" w:name="_Toc470351137"/>
+      <w:r>
+        <w:rPr>
+          <w:lang w:val="en-US"/>
+        </w:rPr>
+        <w:lastRenderedPageBreak/>
         <w:t>Spring</w:t>
       </w:r>
-      <w:bookmarkEnd w:id="13"/>
+      <w:bookmarkEnd w:id="15"/>
     </w:p>
     <w:p>
       <w:r>
@@ -6338,13 +6638,12 @@
           <w:lang w:val="en-US"/>
         </w:rPr>
       </w:pPr>
-      <w:bookmarkStart w:id="14" w:name="_Toc469516085"/>
-      <w:proofErr w:type="spellStart"/>
-      <w:r>
-        <w:rPr>
-          <w:lang w:val="en-US"/>
-        </w:rPr>
-        <w:lastRenderedPageBreak/>
+      <w:bookmarkStart w:id="16" w:name="_Toc470351138"/>
+      <w:proofErr w:type="spellStart"/>
+      <w:r>
+        <w:rPr>
+          <w:lang w:val="en-US"/>
+        </w:rPr>
         <w:t>Serw</w:t>
       </w:r>
       <w:r>
@@ -6367,7 +6666,7 @@
         </w:rPr>
         <w:t>aplikacji</w:t>
       </w:r>
-      <w:bookmarkEnd w:id="14"/>
+      <w:bookmarkEnd w:id="16"/>
       <w:proofErr w:type="spellEnd"/>
     </w:p>
     <w:p>
@@ -6423,7 +6722,7 @@
       <w:pPr>
         <w:pStyle w:val="Nagwek1"/>
       </w:pPr>
-      <w:bookmarkStart w:id="15" w:name="_Toc469516086"/>
+      <w:bookmarkStart w:id="17" w:name="_Toc470351139"/>
       <w:proofErr w:type="spellStart"/>
       <w:r>
         <w:rPr>
@@ -6438,7 +6737,7 @@
       <w:r>
         <w:t xml:space="preserve"> użytkowników</w:t>
       </w:r>
-      <w:bookmarkEnd w:id="15"/>
+      <w:bookmarkEnd w:id="17"/>
     </w:p>
     <w:p>
       <w:r>
@@ -6477,6 +6776,7 @@
         </w:numPr>
       </w:pPr>
       <w:r>
+        <w:lastRenderedPageBreak/>
         <w:t xml:space="preserve">Dostęp do </w:t>
       </w:r>
       <w:proofErr w:type="spellStart"/>
@@ -6573,11 +6873,11 @@
       <w:pPr>
         <w:pStyle w:val="Nagwek1"/>
       </w:pPr>
-      <w:bookmarkStart w:id="16" w:name="_Toc469516087"/>
+      <w:bookmarkStart w:id="18" w:name="_Toc470351140"/>
       <w:r>
         <w:t>Wymagania</w:t>
       </w:r>
-      <w:bookmarkEnd w:id="16"/>
+      <w:bookmarkEnd w:id="18"/>
       <w:r>
         <w:t xml:space="preserve"> </w:t>
       </w:r>
@@ -6608,7 +6908,6 @@
         </w:numPr>
       </w:pPr>
       <w:r>
-        <w:lastRenderedPageBreak/>
         <w:t xml:space="preserve">Kompletność - </w:t>
       </w:r>
       <w:r>
@@ -6687,11 +6986,11 @@
       <w:pPr>
         <w:pStyle w:val="Nagwek2"/>
       </w:pPr>
-      <w:bookmarkStart w:id="17" w:name="_Toc469516088"/>
+      <w:bookmarkStart w:id="19" w:name="_Toc470351141"/>
       <w:r>
         <w:t>Wymagania funkcjonalne</w:t>
       </w:r>
-      <w:bookmarkEnd w:id="17"/>
+      <w:bookmarkEnd w:id="19"/>
     </w:p>
     <w:p>
       <w:pPr>
@@ -6942,6 +7241,7 @@
           <w:sz w:val="23"/>
           <w:szCs w:val="23"/>
         </w:rPr>
+        <w:lastRenderedPageBreak/>
         <w:t>Formularz logowania zawiera dwa pola do wypełnienia: nazwa użytkownika oraz hasło. Jeżeli pokrywają się one z danymi podanymi przy rejestracji, użytkownik zostaje zalogowany. Z funkcji logowania mogą korzystać zarówno administratorzy strony jak i zwykli użytkownicy. Użytkownicy logując się mogą korzystać z rzeczy, które są niewidoczne dla użytkowników niezalogowanych czyli tak zwanych gości. Administratorzy po zalogowaniu mają dodatkowe prawa: mogą usuwać wybranych użytkowników oraz mają dostęp do specjalnego panelu, w którym mogą wybierać mecze do typowania dla użytkowników.</w:t>
       </w:r>
     </w:p>
@@ -7107,14 +7407,7 @@
         <w:rPr>
           <w:rFonts w:ascii="Calibri" w:hAnsi="Calibri" w:cs="Calibri"/>
         </w:rPr>
-        <w:t xml:space="preserve">Na odpowiedniej podstronie użytkownik może przeglądać listę dostępnych rozgrywek oraz ilość wolnych miejsc w każdej z nich. Istnieje kilka lig do wyboru w zależności od rodzaju meczów, które użytkownik będzie w niej typował. Jeśli zapisze się do ligi hiszpańskiej będzie typował tylko mecze </w:t>
-      </w:r>
-      <w:r>
-        <w:rPr>
-          <w:rFonts w:ascii="Calibri" w:hAnsi="Calibri" w:cs="Calibri"/>
-        </w:rPr>
-        <w:lastRenderedPageBreak/>
-        <w:t>drużyn z Hiszpanii, a jeżeli zapisze się do ligi polskiej będzie miał możliwość sprawdzenia swojej wiedzy o rodzimych klubach. Może się on zapisać do wybranej przez siebie ligi do czasu kiedy nie znajdzie się maksymalna liczba chętnych lub nie upłynie data rozpoczęcia rozgrywek.</w:t>
+        <w:t>Na odpowiedniej podstronie użytkownik może przeglądać listę dostępnych rozgrywek oraz ilość wolnych miejsc w każdej z nich. Istnieje kilka lig do wyboru w zależności od rodzaju meczów, które użytkownik będzie w niej typował. Jeśli zapisze się do ligi hiszpańskiej będzie typował tylko mecze drużyn z Hiszpanii, a jeżeli zapisze się do ligi polskiej będzie miał możliwość sprawdzenia swojej wiedzy o rodzimych klubach. Może się on zapisać do wybranej przez siebie ligi do czasu kiedy nie znajdzie się maksymalna liczba chętnych lub nie upłynie data rozpoczęcia rozgrywek.</w:t>
       </w:r>
     </w:p>
     <w:p>
@@ -7336,6 +7629,7 @@
         <w:rPr>
           <w:rFonts w:ascii="Calibri" w:hAnsi="Calibri" w:cs="Calibri"/>
         </w:rPr>
+        <w:lastRenderedPageBreak/>
         <w:t>Użytkownik ma możliwość komentowania aktualności oraz bieżących rozgrywek ligowych dzięki czemu wchodzi w interakcje z innymi graczami.</w:t>
       </w:r>
     </w:p>
@@ -7631,7 +7925,6 @@
           <w:sz w:val="24"/>
           <w:szCs w:val="24"/>
         </w:rPr>
-        <w:lastRenderedPageBreak/>
         <w:t>Usuwanie użytkowników</w:t>
       </w:r>
     </w:p>
@@ -7718,11 +8011,11 @@
       <w:pPr>
         <w:pStyle w:val="Nagwek2"/>
       </w:pPr>
-      <w:bookmarkStart w:id="18" w:name="_Toc469516089"/>
+      <w:bookmarkStart w:id="20" w:name="_Toc470351142"/>
       <w:r>
         <w:t>Wymagania niefunkcjonalne</w:t>
       </w:r>
-      <w:bookmarkEnd w:id="18"/>
+      <w:bookmarkEnd w:id="20"/>
     </w:p>
     <w:p>
       <w:pPr>
@@ -7985,6 +8278,7 @@
           <w:sz w:val="24"/>
           <w:szCs w:val="24"/>
         </w:rPr>
+        <w:lastRenderedPageBreak/>
         <w:t>Użyteczność</w:t>
       </w:r>
     </w:p>
@@ -8222,7 +8516,6 @@
         <w:spacing w:after="0" w:line="240" w:lineRule="auto"/>
       </w:pPr>
       <w:r>
-        <w:lastRenderedPageBreak/>
         <w:t>Strona jest napisana w taki sposób, aby łatwo ją było rozszerzać o kolejne moduły. Jest wiele rzeczy, które mogą ją udoskonalić i mogą zostać dodane przez programistę bez problemów oraz konfliktów z poprzednimi wersjami.</w:t>
       </w:r>
     </w:p>
@@ -8293,11 +8586,12 @@
       <w:pPr>
         <w:pStyle w:val="Nagwek1"/>
       </w:pPr>
-      <w:bookmarkStart w:id="19" w:name="_Toc469516090"/>
-      <w:r>
+      <w:bookmarkStart w:id="21" w:name="_Toc470351143"/>
+      <w:r>
+        <w:lastRenderedPageBreak/>
         <w:t>Scenariusze testowe</w:t>
       </w:r>
-      <w:bookmarkEnd w:id="19"/>
+      <w:bookmarkEnd w:id="21"/>
       <w:r>
         <w:t xml:space="preserve"> </w:t>
       </w:r>
@@ -8306,111 +8600,111 @@
       <w:pPr>
         <w:pStyle w:val="Nagwek1"/>
       </w:pPr>
-      <w:bookmarkStart w:id="20" w:name="_Toc469516091"/>
+      <w:bookmarkStart w:id="22" w:name="_Toc470351144"/>
       <w:r>
         <w:t>Diagramy UML</w:t>
       </w:r>
-      <w:bookmarkEnd w:id="20"/>
+      <w:bookmarkEnd w:id="22"/>
     </w:p>
     <w:p>
       <w:pPr>
         <w:pStyle w:val="Nagwek2"/>
       </w:pPr>
-      <w:bookmarkStart w:id="21" w:name="_Toc469516092"/>
+      <w:bookmarkStart w:id="23" w:name="_Toc470351145"/>
       <w:r>
         <w:t>Diagram przypadków użycia</w:t>
       </w:r>
-      <w:bookmarkEnd w:id="21"/>
+      <w:bookmarkEnd w:id="23"/>
     </w:p>
     <w:p>
       <w:pPr>
         <w:pStyle w:val="Nagwek2"/>
       </w:pPr>
-      <w:bookmarkStart w:id="22" w:name="_Toc469516093"/>
+      <w:bookmarkStart w:id="24" w:name="_Toc470351146"/>
       <w:r>
         <w:t>Diagram STD</w:t>
       </w:r>
-      <w:bookmarkEnd w:id="22"/>
+      <w:bookmarkEnd w:id="24"/>
     </w:p>
     <w:p>
       <w:pPr>
         <w:pStyle w:val="Nagwek2"/>
       </w:pPr>
-      <w:bookmarkStart w:id="23" w:name="_Toc469516094"/>
+      <w:bookmarkStart w:id="25" w:name="_Toc470351147"/>
       <w:r>
         <w:t>Diagram ETL</w:t>
       </w:r>
-      <w:bookmarkEnd w:id="23"/>
+      <w:bookmarkEnd w:id="25"/>
     </w:p>
     <w:p>
       <w:pPr>
         <w:pStyle w:val="Nagwek1"/>
       </w:pPr>
-      <w:bookmarkStart w:id="24" w:name="_Toc469516095"/>
+      <w:bookmarkStart w:id="26" w:name="_Toc470351148"/>
       <w:r>
         <w:t>Baza danych</w:t>
       </w:r>
-      <w:bookmarkEnd w:id="24"/>
+      <w:bookmarkEnd w:id="26"/>
     </w:p>
     <w:p>
       <w:pPr>
         <w:pStyle w:val="Nagwek2"/>
       </w:pPr>
-      <w:bookmarkStart w:id="25" w:name="_Toc469516096"/>
+      <w:bookmarkStart w:id="27" w:name="_Toc470351149"/>
       <w:r>
         <w:t>Opis bazy danych</w:t>
       </w:r>
-      <w:bookmarkEnd w:id="25"/>
+      <w:bookmarkEnd w:id="27"/>
     </w:p>
     <w:p>
       <w:pPr>
         <w:pStyle w:val="Nagwek2"/>
       </w:pPr>
-      <w:bookmarkStart w:id="26" w:name="_Toc469516097"/>
+      <w:bookmarkStart w:id="28" w:name="_Toc470351150"/>
       <w:r>
         <w:t>Diagram ERD</w:t>
       </w:r>
-      <w:bookmarkEnd w:id="26"/>
+      <w:bookmarkEnd w:id="28"/>
     </w:p>
     <w:p>
       <w:pPr>
         <w:pStyle w:val="Nagwek1"/>
       </w:pPr>
-      <w:bookmarkStart w:id="27" w:name="_Toc469516098"/>
+      <w:bookmarkStart w:id="29" w:name="_Toc470351151"/>
       <w:r>
         <w:t>Instrukcje</w:t>
       </w:r>
-      <w:bookmarkEnd w:id="27"/>
+      <w:bookmarkEnd w:id="29"/>
     </w:p>
     <w:p>
       <w:pPr>
         <w:pStyle w:val="Nagwek2"/>
       </w:pPr>
-      <w:bookmarkStart w:id="28" w:name="_Toc469516099"/>
+      <w:bookmarkStart w:id="30" w:name="_Toc470351152"/>
       <w:r>
         <w:t>Instrukcja uruchomienia</w:t>
       </w:r>
-      <w:bookmarkEnd w:id="28"/>
+      <w:bookmarkEnd w:id="30"/>
     </w:p>
     <w:p>
       <w:pPr>
         <w:pStyle w:val="Nagwek2"/>
       </w:pPr>
-      <w:bookmarkStart w:id="29" w:name="_Toc469516100"/>
+      <w:bookmarkStart w:id="31" w:name="_Toc470351153"/>
       <w:r>
         <w:t>Instrukcja obsługi aplikacji</w:t>
       </w:r>
-      <w:bookmarkEnd w:id="29"/>
+      <w:bookmarkEnd w:id="31"/>
     </w:p>
     <w:p>
       <w:pPr>
         <w:pStyle w:val="Nagwek1"/>
       </w:pPr>
-      <w:bookmarkStart w:id="30" w:name="_Toc469516101"/>
+      <w:bookmarkStart w:id="32" w:name="_Toc470351154"/>
       <w:r>
         <w:t>Słownik</w:t>
       </w:r>
-      <w:bookmarkEnd w:id="30"/>
+      <w:bookmarkEnd w:id="32"/>
     </w:p>
     <w:p>
       <w:r>
@@ -8433,7 +8727,7 @@
           <w:sz w:val="23"/>
           <w:szCs w:val="23"/>
         </w:rPr>
-        <w:t>program pozwalający na wybór auta według określonych kryteriów.</w:t>
+        <w:t>program komputerowy występujący w roli klienta.</w:t>
       </w:r>
     </w:p>
     <w:p>
@@ -8481,31 +8775,48 @@
           <w:sz w:val="23"/>
           <w:szCs w:val="23"/>
         </w:rPr>
-        <w:t>baza danych, zawierająca dane użytkowników, klubów i rozgrywek.</w:t>
-      </w:r>
-    </w:p>
-    <w:p>
-      <w:r>
-        <w:t xml:space="preserve">Użytkownik – </w:t>
+        <w:t xml:space="preserve">baza danych, zawierająca dane użytkowników, </w:t>
       </w:r>
       <w:r>
         <w:rPr>
           <w:sz w:val="23"/>
           <w:szCs w:val="23"/>
         </w:rPr>
-        <w:t>osoba korzystająca z aplikacji klienckiej.</w:t>
-      </w:r>
-    </w:p>
-    <w:p>
-      <w:r>
-        <w:t xml:space="preserve">Administrator - </w:t>
+        <w:t>rozgrywek oraz punktów bukmacherskich</w:t>
       </w:r>
       <w:r>
         <w:rPr>
           <w:sz w:val="23"/>
           <w:szCs w:val="23"/>
         </w:rPr>
-        <w:t>osoba korzystająca z aplikacji serwera.</w:t>
+        <w:t>.</w:t>
+      </w:r>
+    </w:p>
+    <w:p>
+      <w:r>
+        <w:t xml:space="preserve">Użytkownik – </w:t>
+      </w:r>
+      <w:r>
+        <w:t>osoba korzystająca z aplikacji klienckiej z uprawnieniami użytkownika.</w:t>
+      </w:r>
+    </w:p>
+    <w:p>
+      <w:pPr>
+        <w:rPr>
+          <w:sz w:val="23"/>
+          <w:szCs w:val="23"/>
+        </w:rPr>
+      </w:pPr>
+      <w:r>
+        <w:t xml:space="preserve">Administrator - </w:t>
+      </w:r>
+      <w:r>
+        <w:t>osoba korzystająca z aplikacji klienckiej z uprawnieniami administratora.</w:t>
+      </w:r>
+    </w:p>
+    <w:p>
+      <w:r>
+        <w:t>Gość – osoba korzystająca z aplikacji klienckiej bez uprawnień użytkownika.</w:t>
       </w:r>
     </w:p>
     <w:p>
@@ -8540,110 +8851,313 @@
       </w:r>
     </w:p>
     <w:p>
-      <w:r>
+      <w:pPr>
+        <w:pStyle w:val="Nagwek1"/>
+      </w:pPr>
+      <w:bookmarkStart w:id="33" w:name="_Toc470351155"/>
+      <w:r>
+        <w:t>Bibliografia</w:t>
+      </w:r>
+      <w:bookmarkEnd w:id="33"/>
+    </w:p>
+    <w:p>
+      <w:pPr>
+        <w:pStyle w:val="Akapitzlist"/>
+        <w:numPr>
+          <w:ilvl w:val="0"/>
+          <w:numId w:val="9"/>
+        </w:numPr>
+      </w:pPr>
+      <w:r>
+        <w:t xml:space="preserve">Gamma E., </w:t>
+      </w:r>
+      <w:proofErr w:type="spellStart"/>
+      <w:r>
+        <w:t>Helm</w:t>
+      </w:r>
+      <w:proofErr w:type="spellEnd"/>
+      <w:r>
+        <w:t xml:space="preserve"> R., Johnson R., </w:t>
+      </w:r>
+      <w:proofErr w:type="spellStart"/>
+      <w:r>
+        <w:t>Vlissides</w:t>
+      </w:r>
+      <w:proofErr w:type="spellEnd"/>
+      <w:r>
+        <w:t xml:space="preserve"> J., </w:t>
+      </w:r>
+      <w:r>
+        <w:rPr>
+          <w:i/>
+        </w:rPr>
+        <w:t xml:space="preserve">Wzorce projektowe. Elementy oprogramowania obiektowego wielokrotnego użytku. </w:t>
+      </w:r>
+      <w:r>
+        <w:t>Wydawnictwo Helion, 2010.</w:t>
+      </w:r>
+    </w:p>
+    <w:p>
+      <w:pPr>
+        <w:pStyle w:val="Akapitzlist"/>
+        <w:numPr>
+          <w:ilvl w:val="0"/>
+          <w:numId w:val="9"/>
+        </w:numPr>
+      </w:pPr>
+      <w:proofErr w:type="spellStart"/>
+      <w:r>
+        <w:t>Walls</w:t>
+      </w:r>
+      <w:proofErr w:type="spellEnd"/>
+      <w:r>
+        <w:t xml:space="preserve"> C., </w:t>
+      </w:r>
+      <w:r>
+        <w:rPr>
+          <w:i/>
+        </w:rPr>
+        <w:t xml:space="preserve">Spring w akcji. </w:t>
+      </w:r>
+      <w:r>
+        <w:t>Wydawnictwo Helion, Wydanie IV.</w:t>
+      </w:r>
+    </w:p>
+    <w:p>
+      <w:pPr>
+        <w:pStyle w:val="Akapitzlist"/>
+        <w:numPr>
+          <w:ilvl w:val="0"/>
+          <w:numId w:val="9"/>
+        </w:numPr>
+      </w:pPr>
+      <w:proofErr w:type="spellStart"/>
+      <w:r>
+        <w:t>Amuthan</w:t>
+      </w:r>
+      <w:proofErr w:type="spellEnd"/>
+      <w:r>
+        <w:t xml:space="preserve"> G., </w:t>
+      </w:r>
+      <w:r>
+        <w:rPr>
+          <w:i/>
+        </w:rPr>
+        <w:t xml:space="preserve">Spring MVC. Przewodnik dla poczatkujących. </w:t>
+      </w:r>
+      <w:r>
+        <w:t>Wydawnictwo Helion, 2015.</w:t>
+      </w:r>
+    </w:p>
+    <w:p>
+      <w:pPr>
+        <w:pStyle w:val="Akapitzlist"/>
+        <w:numPr>
+          <w:ilvl w:val="0"/>
+          <w:numId w:val="9"/>
+        </w:numPr>
+      </w:pPr>
+      <w:proofErr w:type="spellStart"/>
+      <w:r>
+        <w:t>Cornell</w:t>
+      </w:r>
+      <w:proofErr w:type="spellEnd"/>
+      <w:r>
+        <w:t xml:space="preserve"> G., </w:t>
+      </w:r>
+      <w:proofErr w:type="spellStart"/>
+      <w:r>
+        <w:t>Hortsmann</w:t>
+      </w:r>
+      <w:proofErr w:type="spellEnd"/>
+      <w:r>
+        <w:t xml:space="preserve"> </w:t>
+      </w:r>
+      <w:proofErr w:type="spellStart"/>
+      <w:r>
+        <w:t>Cay</w:t>
+      </w:r>
+      <w:proofErr w:type="spellEnd"/>
+      <w:r>
+        <w:t xml:space="preserve"> S., </w:t>
+      </w:r>
+      <w:r>
+        <w:rPr>
+          <w:i/>
+        </w:rPr>
+        <w:t>Java. Podstawy</w:t>
+      </w:r>
+      <w:r>
+        <w:t xml:space="preserve">. </w:t>
+      </w:r>
+      <w:r>
+        <w:t>Wydawnictwo Helion, Wydanie IX, 2013.</w:t>
+      </w:r>
+    </w:p>
+    <w:p>
+      <w:pPr>
+        <w:pStyle w:val="Akapitzlist"/>
+        <w:numPr>
+          <w:ilvl w:val="0"/>
+          <w:numId w:val="9"/>
+        </w:numPr>
+      </w:pPr>
+      <w:proofErr w:type="spellStart"/>
+      <w:r>
+        <w:t>Schildt</w:t>
+      </w:r>
+      <w:proofErr w:type="spellEnd"/>
+      <w:r>
+        <w:t xml:space="preserve"> H., </w:t>
+      </w:r>
+      <w:r>
+        <w:rPr>
+          <w:i/>
+        </w:rPr>
+        <w:t xml:space="preserve">Java. Kompendium Programisty. </w:t>
+      </w:r>
+      <w:r>
+        <w:t>Wydawnictwo Helion, 2005.</w:t>
+      </w:r>
+    </w:p>
+    <w:p>
+      <w:pPr>
+        <w:pStyle w:val="Akapitzlist"/>
+        <w:numPr>
+          <w:ilvl w:val="0"/>
+          <w:numId w:val="9"/>
+        </w:numPr>
+      </w:pPr>
+      <w:r>
+        <w:rPr>
+          <w:i/>
+        </w:rPr>
         <w:lastRenderedPageBreak/>
-        <w:t>Gość – niezalogowany użytkownik.</w:t>
+        <w:t xml:space="preserve">Tutorial: </w:t>
+      </w:r>
+      <w:proofErr w:type="spellStart"/>
+      <w:r>
+        <w:rPr>
+          <w:i/>
+        </w:rPr>
+        <w:t>Thymeleaf</w:t>
+      </w:r>
+      <w:proofErr w:type="spellEnd"/>
+      <w:r>
+        <w:rPr>
+          <w:i/>
+        </w:rPr>
+        <w:t xml:space="preserve"> + Spring</w:t>
+      </w:r>
+      <w:r>
+        <w:t xml:space="preserve">, </w:t>
+      </w:r>
+      <w:hyperlink r:id="rId9" w:history="1">
+        <w:r>
+          <w:rPr>
+            <w:rStyle w:val="Hipercze"/>
+          </w:rPr>
+          <w:t>http://www.thymeleaf.org/doc/tutorials/3.0/thymeleafspring.html</w:t>
+        </w:r>
+      </w:hyperlink>
+    </w:p>
+    <w:p>
+      <w:pPr>
+        <w:pStyle w:val="Akapitzlist"/>
+        <w:numPr>
+          <w:ilvl w:val="0"/>
+          <w:numId w:val="9"/>
+        </w:numPr>
+      </w:pPr>
+      <w:r>
+        <w:rPr>
+          <w:i/>
+        </w:rPr>
+        <w:t xml:space="preserve">Spring – </w:t>
+      </w:r>
+      <w:proofErr w:type="spellStart"/>
+      <w:r>
+        <w:rPr>
+          <w:i/>
+        </w:rPr>
+        <w:t>Guides</w:t>
+      </w:r>
+      <w:proofErr w:type="spellEnd"/>
+      <w:r>
+        <w:rPr>
+          <w:i/>
+        </w:rPr>
+        <w:t xml:space="preserve"> and </w:t>
+      </w:r>
+      <w:proofErr w:type="spellStart"/>
+      <w:r>
+        <w:rPr>
+          <w:i/>
+        </w:rPr>
+        <w:t>Documentation</w:t>
+      </w:r>
+      <w:proofErr w:type="spellEnd"/>
+      <w:r>
+        <w:t xml:space="preserve">, </w:t>
+      </w:r>
+      <w:r>
+        <w:t>https://spring.io/docs</w:t>
+      </w:r>
+    </w:p>
+    <w:p>
+      <w:pPr>
+        <w:pStyle w:val="Akapitzlist"/>
+        <w:numPr>
+          <w:ilvl w:val="0"/>
+          <w:numId w:val="9"/>
+        </w:numPr>
+      </w:pPr>
+      <w:r>
+        <w:rPr>
+          <w:i/>
+        </w:rPr>
+        <w:t xml:space="preserve">Java Enterprise Edition – </w:t>
+      </w:r>
+      <w:proofErr w:type="spellStart"/>
+      <w:r>
+        <w:rPr>
+          <w:i/>
+        </w:rPr>
+        <w:t>Tutorials</w:t>
+      </w:r>
+      <w:proofErr w:type="spellEnd"/>
+      <w:r>
+        <w:rPr>
+          <w:i/>
+        </w:rPr>
+        <w:t xml:space="preserve"> and </w:t>
+      </w:r>
+      <w:proofErr w:type="spellStart"/>
+      <w:r>
+        <w:rPr>
+          <w:i/>
+        </w:rPr>
+        <w:t>Documentation</w:t>
+      </w:r>
+      <w:proofErr w:type="spellEnd"/>
+      <w:r>
+        <w:t xml:space="preserve">, </w:t>
+      </w:r>
+      <w:bookmarkStart w:id="34" w:name="_GoBack"/>
+      <w:bookmarkEnd w:id="34"/>
+      <w:r>
+        <w:t>http://docs.oracle.com/javaee/7/index.html</w:t>
       </w:r>
     </w:p>
     <w:p>
       <w:pPr>
         <w:pStyle w:val="Nagwek1"/>
       </w:pPr>
-      <w:bookmarkStart w:id="31" w:name="_Toc469516102"/>
-      <w:r>
-        <w:t>Bibliografia</w:t>
-      </w:r>
-      <w:bookmarkEnd w:id="31"/>
-    </w:p>
-    <w:p>
-      <w:r>
-        <w:t xml:space="preserve">„Wzorce projektowe. Elementy oprogramowania obiektowego wielokrotnego użytku”. – </w:t>
-      </w:r>
-      <w:proofErr w:type="spellStart"/>
-      <w:r>
-        <w:t>E.Gamma</w:t>
-      </w:r>
-      <w:proofErr w:type="spellEnd"/>
-      <w:r>
-        <w:t xml:space="preserve">, </w:t>
-      </w:r>
-      <w:proofErr w:type="spellStart"/>
-      <w:r>
-        <w:t>R.Helm</w:t>
-      </w:r>
-      <w:proofErr w:type="spellEnd"/>
-      <w:r>
-        <w:t xml:space="preserve">, </w:t>
-      </w:r>
-      <w:proofErr w:type="spellStart"/>
-      <w:r>
-        <w:t>R.Johnson</w:t>
-      </w:r>
-      <w:proofErr w:type="spellEnd"/>
-      <w:r>
-        <w:t xml:space="preserve">, </w:t>
-      </w:r>
-      <w:proofErr w:type="spellStart"/>
-      <w:r>
-        <w:t>J.Vlissides</w:t>
-      </w:r>
-      <w:proofErr w:type="spellEnd"/>
-    </w:p>
-    <w:p>
-      <w:r>
-        <w:t xml:space="preserve">„Spring w akcji” – </w:t>
-      </w:r>
-      <w:proofErr w:type="spellStart"/>
-      <w:r>
-        <w:t>C.Walls</w:t>
-      </w:r>
-      <w:proofErr w:type="spellEnd"/>
-    </w:p>
-    <w:p>
-      <w:r>
-        <w:t xml:space="preserve">„JAVA. Podstawy. Wydanie IX” – </w:t>
-      </w:r>
-      <w:proofErr w:type="spellStart"/>
-      <w:r>
-        <w:t>Cay</w:t>
-      </w:r>
-      <w:proofErr w:type="spellEnd"/>
-      <w:r>
-        <w:t xml:space="preserve"> S. </w:t>
-      </w:r>
-      <w:proofErr w:type="spellStart"/>
-      <w:r>
-        <w:t>Hortsmann</w:t>
-      </w:r>
-      <w:proofErr w:type="spellEnd"/>
-      <w:r>
-        <w:t xml:space="preserve">, Gary </w:t>
-      </w:r>
-      <w:proofErr w:type="spellStart"/>
-      <w:r>
-        <w:t>Cornell</w:t>
-      </w:r>
-      <w:proofErr w:type="spellEnd"/>
-    </w:p>
-    <w:p>
-      <w:r>
-        <w:t xml:space="preserve">„Java. Kompendium Programisty” – Herbert </w:t>
-      </w:r>
-      <w:proofErr w:type="spellStart"/>
-      <w:r>
-        <w:t>Schildt</w:t>
-      </w:r>
-      <w:proofErr w:type="spellEnd"/>
-    </w:p>
-    <w:p>
-      <w:pPr>
-        <w:pStyle w:val="Nagwek1"/>
-      </w:pPr>
-      <w:bookmarkStart w:id="32" w:name="_Toc469516103"/>
+      <w:bookmarkStart w:id="35" w:name="_Toc470351156"/>
       <w:r>
         <w:t>O autorze</w:t>
       </w:r>
-      <w:bookmarkEnd w:id="32"/>
+      <w:bookmarkEnd w:id="35"/>
     </w:p>
     <w:p>
       <w:r>
@@ -8655,21 +9169,19 @@
       </w:r>
       <w:proofErr w:type="spellEnd"/>
       <w:r>
-        <w:t>. Studenta Politechniki Krakowskiej na kierunku Informatyka na Wydziale Inżynierii Elektrycznej i Komputerowej.</w:t>
-      </w:r>
-    </w:p>
-    <w:p>
-      <w:r>
-        <w:t>Opiekunem merytorycznym pracy był dr inż. Radosław Czarn</w:t>
-      </w:r>
-      <w:bookmarkStart w:id="33" w:name="_GoBack"/>
-      <w:bookmarkEnd w:id="33"/>
-      <w:r>
-        <w:t>ecki.</w:t>
+        <w:t>, studenta</w:t>
+      </w:r>
+      <w:r>
+        <w:t xml:space="preserve"> Politechniki Krakowskiej na kierunku Informatyka na Wydziale Inżynierii Elektrycznej i Komputerowej.</w:t>
+      </w:r>
+    </w:p>
+    <w:p>
+      <w:r>
+        <w:t>Opiekunem merytorycznym pracy był dr inż. Radosław Czarnecki.</w:t>
       </w:r>
     </w:p>
     <w:sectPr>
-      <w:footerReference w:type="default" r:id="rId9"/>
+      <w:footerReference w:type="default" r:id="rId10"/>
       <w:pgSz w:w="11906" w:h="16838"/>
       <w:pgMar w:top="1417" w:right="1417" w:bottom="1417" w:left="1417" w:header="708" w:footer="708" w:gutter="0"/>
       <w:pgNumType w:start="3"/>
@@ -8731,7 +9243,6 @@
         <w:docPartUnique/>
       </w:docPartObj>
     </w:sdtPr>
-    <w:sdtEndPr/>
     <w:sdtContent>
       <w:p>
         <w:pPr>
@@ -8908,6 +9419,95 @@
     </w:lvl>
   </w:abstractNum>
   <w:abstractNum w:abstractNumId="1" w15:restartNumberingAfterBreak="0">
+    <w:nsid w:val="04A9758F"/>
+    <w:multiLevelType w:val="hybridMultilevel"/>
+    <w:tmpl w:val="32EAB49C"/>
+    <w:lvl w:ilvl="0" w:tplc="0415000F">
+      <w:start w:val="1"/>
+      <w:numFmt w:val="decimal"/>
+      <w:lvlText w:val="%1."/>
+      <w:lvlJc w:val="left"/>
+      <w:pPr>
+        <w:ind w:left="720" w:hanging="360"/>
+      </w:pPr>
+      <w:rPr>
+        <w:rFonts w:hint="default"/>
+      </w:rPr>
+    </w:lvl>
+    <w:lvl w:ilvl="1" w:tplc="04150019" w:tentative="1">
+      <w:start w:val="1"/>
+      <w:numFmt w:val="lowerLetter"/>
+      <w:lvlText w:val="%2."/>
+      <w:lvlJc w:val="left"/>
+      <w:pPr>
+        <w:ind w:left="1440" w:hanging="360"/>
+      </w:pPr>
+    </w:lvl>
+    <w:lvl w:ilvl="2" w:tplc="0415001B" w:tentative="1">
+      <w:start w:val="1"/>
+      <w:numFmt w:val="lowerRoman"/>
+      <w:lvlText w:val="%3."/>
+      <w:lvlJc w:val="right"/>
+      <w:pPr>
+        <w:ind w:left="2160" w:hanging="180"/>
+      </w:pPr>
+    </w:lvl>
+    <w:lvl w:ilvl="3" w:tplc="0415000F" w:tentative="1">
+      <w:start w:val="1"/>
+      <w:numFmt w:val="decimal"/>
+      <w:lvlText w:val="%4."/>
+      <w:lvlJc w:val="left"/>
+      <w:pPr>
+        <w:ind w:left="2880" w:hanging="360"/>
+      </w:pPr>
+    </w:lvl>
+    <w:lvl w:ilvl="4" w:tplc="04150019" w:tentative="1">
+      <w:start w:val="1"/>
+      <w:numFmt w:val="lowerLetter"/>
+      <w:lvlText w:val="%5."/>
+      <w:lvlJc w:val="left"/>
+      <w:pPr>
+        <w:ind w:left="3600" w:hanging="360"/>
+      </w:pPr>
+    </w:lvl>
+    <w:lvl w:ilvl="5" w:tplc="0415001B" w:tentative="1">
+      <w:start w:val="1"/>
+      <w:numFmt w:val="lowerRoman"/>
+      <w:lvlText w:val="%6."/>
+      <w:lvlJc w:val="right"/>
+      <w:pPr>
+        <w:ind w:left="4320" w:hanging="180"/>
+      </w:pPr>
+    </w:lvl>
+    <w:lvl w:ilvl="6" w:tplc="0415000F" w:tentative="1">
+      <w:start w:val="1"/>
+      <w:numFmt w:val="decimal"/>
+      <w:lvlText w:val="%7."/>
+      <w:lvlJc w:val="left"/>
+      <w:pPr>
+        <w:ind w:left="5040" w:hanging="360"/>
+      </w:pPr>
+    </w:lvl>
+    <w:lvl w:ilvl="7" w:tplc="04150019" w:tentative="1">
+      <w:start w:val="1"/>
+      <w:numFmt w:val="lowerLetter"/>
+      <w:lvlText w:val="%8."/>
+      <w:lvlJc w:val="left"/>
+      <w:pPr>
+        <w:ind w:left="5760" w:hanging="360"/>
+      </w:pPr>
+    </w:lvl>
+    <w:lvl w:ilvl="8" w:tplc="0415001B" w:tentative="1">
+      <w:start w:val="1"/>
+      <w:numFmt w:val="lowerRoman"/>
+      <w:lvlText w:val="%9."/>
+      <w:lvlJc w:val="right"/>
+      <w:pPr>
+        <w:ind w:left="6480" w:hanging="180"/>
+      </w:pPr>
+    </w:lvl>
+  </w:abstractNum>
+  <w:abstractNum w:abstractNumId="2" w15:restartNumberingAfterBreak="0">
     <w:nsid w:val="20702B4D"/>
     <w:multiLevelType w:val="hybridMultilevel"/>
     <w:tmpl w:val="CE9A9E3E"/>
@@ -9020,7 +9620,7 @@
       </w:rPr>
     </w:lvl>
   </w:abstractNum>
-  <w:abstractNum w:abstractNumId="2" w15:restartNumberingAfterBreak="0">
+  <w:abstractNum w:abstractNumId="3" w15:restartNumberingAfterBreak="0">
     <w:nsid w:val="39B16BF5"/>
     <w:multiLevelType w:val="hybridMultilevel"/>
     <w:tmpl w:val="C3BA2AF2"/>
@@ -9133,7 +9733,7 @@
       </w:rPr>
     </w:lvl>
   </w:abstractNum>
-  <w:abstractNum w:abstractNumId="3" w15:restartNumberingAfterBreak="0">
+  <w:abstractNum w:abstractNumId="4" w15:restartNumberingAfterBreak="0">
     <w:nsid w:val="422846D1"/>
     <w:multiLevelType w:val="hybridMultilevel"/>
     <w:tmpl w:val="17C2E752"/>
@@ -9246,7 +9846,7 @@
       </w:rPr>
     </w:lvl>
   </w:abstractNum>
-  <w:abstractNum w:abstractNumId="4" w15:restartNumberingAfterBreak="0">
+  <w:abstractNum w:abstractNumId="5" w15:restartNumberingAfterBreak="0">
     <w:nsid w:val="44884BAB"/>
     <w:multiLevelType w:val="multilevel"/>
     <w:tmpl w:val="BA88A30E"/>
@@ -9367,7 +9967,7 @@
       </w:rPr>
     </w:lvl>
   </w:abstractNum>
-  <w:abstractNum w:abstractNumId="5" w15:restartNumberingAfterBreak="0">
+  <w:abstractNum w:abstractNumId="6" w15:restartNumberingAfterBreak="0">
     <w:nsid w:val="4A01458D"/>
     <w:multiLevelType w:val="hybridMultilevel"/>
     <w:tmpl w:val="CD34ED12"/>
@@ -9480,7 +10080,7 @@
       </w:rPr>
     </w:lvl>
   </w:abstractNum>
-  <w:abstractNum w:abstractNumId="6" w15:restartNumberingAfterBreak="0">
+  <w:abstractNum w:abstractNumId="7" w15:restartNumberingAfterBreak="0">
     <w:nsid w:val="517C513A"/>
     <w:multiLevelType w:val="hybridMultilevel"/>
     <w:tmpl w:val="BC967230"/>
@@ -9593,7 +10193,7 @@
       </w:rPr>
     </w:lvl>
   </w:abstractNum>
-  <w:abstractNum w:abstractNumId="7" w15:restartNumberingAfterBreak="0">
+  <w:abstractNum w:abstractNumId="8" w15:restartNumberingAfterBreak="0">
     <w:nsid w:val="617A3DA9"/>
     <w:multiLevelType w:val="hybridMultilevel"/>
     <w:tmpl w:val="89365B12"/>
@@ -9707,27 +10307,30 @@
     </w:lvl>
   </w:abstractNum>
   <w:num w:numId="1">
+    <w:abstractNumId w:val="5"/>
+  </w:num>
+  <w:num w:numId="2">
+    <w:abstractNumId w:val="6"/>
+  </w:num>
+  <w:num w:numId="3">
     <w:abstractNumId w:val="4"/>
   </w:num>
-  <w:num w:numId="2">
-    <w:abstractNumId w:val="5"/>
-  </w:num>
-  <w:num w:numId="3">
-    <w:abstractNumId w:val="3"/>
-  </w:num>
   <w:num w:numId="4">
-    <w:abstractNumId w:val="6"/>
+    <w:abstractNumId w:val="7"/>
   </w:num>
   <w:num w:numId="5">
     <w:abstractNumId w:val="0"/>
   </w:num>
   <w:num w:numId="6">
+    <w:abstractNumId w:val="3"/>
+  </w:num>
+  <w:num w:numId="7">
+    <w:abstractNumId w:val="8"/>
+  </w:num>
+  <w:num w:numId="8">
     <w:abstractNumId w:val="2"/>
   </w:num>
-  <w:num w:numId="7">
-    <w:abstractNumId w:val="7"/>
-  </w:num>
-  <w:num w:numId="8">
+  <w:num w:numId="9">
     <w:abstractNumId w:val="1"/>
   </w:num>
 </w:numbering>
@@ -10769,7 +11372,7 @@
 </file>
 
 <file path=customXml/itemProps1.xml><?xml version="1.0" encoding="utf-8"?>
-<ds:datastoreItem xmlns:ds="http://schemas.openxmlformats.org/officeDocument/2006/customXml" ds:itemID="{DF36FCE9-F954-461A-98AA-619261C1BF40}">
+<ds:datastoreItem xmlns:ds="http://schemas.openxmlformats.org/officeDocument/2006/customXml" ds:itemID="{7B649216-C946-4FEF-ADEF-BEAD88616A4B}">
   <ds:schemaRefs>
     <ds:schemaRef ds:uri="http://schemas.openxmlformats.org/officeDocument/2006/bibliography"/>
   </ds:schemaRefs>

</xml_diff>

<commit_message>
dodawanie news + styl wiadomosci
</commit_message>
<xml_diff>
--- a/Praca Inzynierska.docx
+++ b/Praca Inzynierska.docx
@@ -6183,7 +6183,7 @@
         <w:t>mogą</w:t>
       </w:r>
       <w:r>
-        <w:t xml:space="preserve"> również przeglądać aktualności piłkarskie dodawane przez administratora jednak bez możliwości komentowania ich. Dostępna dla niezalogowanych użytkowników</w:t>
+        <w:t xml:space="preserve"> również przeglądać aktualności piłkarskie. Dostępna dla niezalogowanych użytkowników</w:t>
       </w:r>
       <w:r>
         <w:t xml:space="preserve"> jest</w:t>
@@ -6215,7 +6215,7 @@
     </w:p>
     <w:p>
       <w:r>
-        <w:t>Użytkownik, który ma konto w systemie i zaloguje się do niego, oprócz wszystkich rzeczy dostępnych do gości ma także dodatkowe możliwości. Może on zamieszczać na stronie komentarze, może przeglądać swój profil, na którym znajdują się nie tylko informacje podane przy rejestracji lecz także</w:t>
+        <w:t>Użytkownik, który ma konto w systemie i zaloguje się do niego, oprócz wszystkich rzeczy dostępnych do gości ma także dodatkowe możliwości. Może on przeglądać swój profil, na którym znajdują się nie tylko informacje podane przy rejestracji lecz także</w:t>
       </w:r>
       <w:r>
         <w:t xml:space="preserve"> jego statystyki. </w:t>
@@ -6933,8 +6933,22 @@
           <w:rFonts w:ascii="Calibri" w:hAnsi="Calibri" w:cs="Calibri"/>
         </w:rPr>
         <w:lastRenderedPageBreak/>
-        <w:t xml:space="preserve">Po zapisaniu się do wybranej ligi użytkownik może aktywnie brać w niej udział. Branie udziału w rozgrywkach wiąże się z takimi rzeczami jak cotygodniowe typowanie meczów, przeglądanie tabel oraz różnorodnych statystyk po każdej kolejce ligowej oraz komentowanie bieżących rozgrywek. </w:t>
-      </w:r>
+        <w:t>Po zapisaniu się do wybranej ligi użytkownik może aktywnie brać w niej udział. Branie udziału w rozgrywkach wiąże się z takimi rzeczami jak cotygodniowe typowanie meczów, przeglądanie tabel oraz różnorodnych stat</w:t>
+      </w:r>
+      <w:r>
+        <w:rPr>
+          <w:rFonts w:ascii="Calibri" w:hAnsi="Calibri" w:cs="Calibri"/>
+        </w:rPr>
+        <w:t>ystyk po każdej kolejce ligowej</w:t>
+      </w:r>
+      <w:r>
+        <w:rPr>
+          <w:rFonts w:ascii="Calibri" w:hAnsi="Calibri" w:cs="Calibri"/>
+        </w:rPr>
+        <w:t xml:space="preserve">. </w:t>
+      </w:r>
+      <w:bookmarkStart w:id="11" w:name="_GoBack"/>
+      <w:bookmarkEnd w:id="11"/>
     </w:p>
     <w:p>
       <w:pPr>
@@ -7056,6 +7070,9 @@
     </w:p>
     <w:p>
       <w:pPr>
+        <w:tabs>
+          <w:tab w:val="left" w:pos="5208"/>
+        </w:tabs>
         <w:autoSpaceDE w:val="0"/>
         <w:autoSpaceDN w:val="0"/>
         <w:adjustRightInd w:val="0"/>
@@ -7064,6 +7081,12 @@
           <w:rFonts w:ascii="Calibri" w:hAnsi="Calibri" w:cs="Calibri"/>
         </w:rPr>
       </w:pPr>
+      <w:r>
+        <w:rPr>
+          <w:rFonts w:ascii="Calibri" w:hAnsi="Calibri" w:cs="Calibri"/>
+        </w:rPr>
+        <w:tab/>
+      </w:r>
     </w:p>
     <w:p>
       <w:pPr>
@@ -7083,7 +7106,7 @@
           <w:sz w:val="25"/>
           <w:szCs w:val="25"/>
         </w:rPr>
-        <w:t>Komentowanie</w:t>
+        <w:t>Przeglądanie mapy z punktami bukmacherskimi</w:t>
       </w:r>
     </w:p>
     <w:p>
@@ -7100,7 +7123,7 @@
         <w:rPr>
           <w:rFonts w:ascii="Calibri" w:hAnsi="Calibri" w:cs="Calibri"/>
         </w:rPr>
-        <w:t>Użytkownik ma możliwość komentowania aktualności oraz bieżących rozgrywek ligowych dzięki czemu wchodzi w interakcje z innymi graczami.</w:t>
+        <w:t xml:space="preserve">Przeglądanie mapy z punktami bukmacherskimi to funkcjonalność dla użytkowników najbardziej zafascynowanych tematyką zakładów bukmacherskich. W aplikacji mogą oni jedynie sprawdzić się dla zabawy, jeżeli będą chcieli sprawdzić swoją wiedzę i zagrać o pieniądze w punkcie bukmacherskim mogą oni w odpowiedniej zakładce zobaczyć mapę z legalnymi punktami bukmacherskimi znajdującymi się niedaleko nich. </w:t>
       </w:r>
     </w:p>
     <w:p>
@@ -7132,7 +7155,7 @@
           <w:sz w:val="25"/>
           <w:szCs w:val="25"/>
         </w:rPr>
-        <w:t>Przeglądanie mapy z punktami bukmacherskimi</w:t>
+        <w:t>Przeglądanie bez logowania</w:t>
       </w:r>
     </w:p>
     <w:p>
@@ -7149,7 +7172,25 @@
         <w:rPr>
           <w:rFonts w:ascii="Calibri" w:hAnsi="Calibri" w:cs="Calibri"/>
         </w:rPr>
-        <w:t xml:space="preserve">Przeglądanie mapy z punktami bukmacherskimi to funkcjonalność dla użytkowników najbardziej zafascynowanych tematyką zakładów bukmacherskich. W aplikacji mogą oni jedynie sprawdzić się dla zabawy, jeżeli będą chcieli sprawdzić swoją wiedzę i zagrać o pieniądze w punkcie bukmacherskim mogą oni w odpowiedniej zakładce zobaczyć mapę z legalnymi punktami bukmacherskimi znajdującymi się niedaleko nich. </w:t>
+        <w:t xml:space="preserve">Osoba wchodząca na stronę nie ma obowiązku zalogowania się. Bez logowania pozbawia się części kluczowych funkcjonalności jednak niektóre </w:t>
+      </w:r>
+      <w:r>
+        <w:rPr>
+          <w:rFonts w:ascii="Calibri" w:hAnsi="Calibri" w:cs="Calibri"/>
+        </w:rPr>
+        <w:t>będą</w:t>
+      </w:r>
+      <w:r>
+        <w:rPr>
+          <w:rFonts w:ascii="Calibri" w:hAnsi="Calibri" w:cs="Calibri"/>
+        </w:rPr>
+        <w:t xml:space="preserve"> dostępne dla osób w roli gościa. Takimi funkcjonalnościami </w:t>
+      </w:r>
+      <w:r>
+        <w:rPr>
+          <w:rFonts w:ascii="Calibri" w:hAnsi="Calibri" w:cs="Calibri"/>
+        </w:rPr>
+        <w:t>są chociażby przeglądanie aktualności lub mapy z pobliskimi punktami bukmacherskimi.</w:t>
       </w:r>
     </w:p>
     <w:p>
@@ -7181,7 +7222,7 @@
           <w:sz w:val="25"/>
           <w:szCs w:val="25"/>
         </w:rPr>
-        <w:t>Przeglądanie bez logowania</w:t>
+        <w:t>Internacjonalizacja</w:t>
       </w:r>
     </w:p>
     <w:p>
@@ -7198,25 +7239,7 @@
         <w:rPr>
           <w:rFonts w:ascii="Calibri" w:hAnsi="Calibri" w:cs="Calibri"/>
         </w:rPr>
-        <w:t xml:space="preserve">Osoba wchodząca na stronę nie ma obowiązku zalogowania się. Bez logowania pozbawia się części kluczowych funkcjonalności jednak niektóre </w:t>
-      </w:r>
-      <w:r>
-        <w:rPr>
-          <w:rFonts w:ascii="Calibri" w:hAnsi="Calibri" w:cs="Calibri"/>
-        </w:rPr>
-        <w:t>będą</w:t>
-      </w:r>
-      <w:r>
-        <w:rPr>
-          <w:rFonts w:ascii="Calibri" w:hAnsi="Calibri" w:cs="Calibri"/>
-        </w:rPr>
-        <w:t xml:space="preserve"> dostępne dla osób w roli gościa. Takimi funkcjonalnościami </w:t>
-      </w:r>
-      <w:r>
-        <w:rPr>
-          <w:rFonts w:ascii="Calibri" w:hAnsi="Calibri" w:cs="Calibri"/>
-        </w:rPr>
-        <w:t>są chociażby przeglądanie aktualności lub mapy z pobliskimi punktami bukmacherskimi.</w:t>
+        <w:t>Użytkownik w każdej chwili może zmienić wersję językową strony. Do wyboru są dwie wersje językowe: polska oraz angielska. Panel do zmiany języka znajduje się w nagłówku strony.</w:t>
       </w:r>
     </w:p>
     <w:p>
@@ -7237,18 +7260,14 @@
         <w:adjustRightInd w:val="0"/>
         <w:spacing w:after="0" w:line="240" w:lineRule="auto"/>
         <w:rPr>
-          <w:rFonts w:asciiTheme="majorHAnsi" w:hAnsiTheme="majorHAnsi" w:cstheme="majorHAnsi"/>
-          <w:sz w:val="25"/>
-          <w:szCs w:val="25"/>
-        </w:rPr>
-      </w:pPr>
-      <w:r>
-        <w:rPr>
-          <w:rFonts w:asciiTheme="majorHAnsi" w:hAnsiTheme="majorHAnsi" w:cstheme="majorHAnsi"/>
-          <w:sz w:val="25"/>
-          <w:szCs w:val="25"/>
-        </w:rPr>
-        <w:t>Internacjonalizacja</w:t>
+          <w:rFonts w:ascii="Calibri" w:hAnsi="Calibri" w:cs="Calibri"/>
+        </w:rPr>
+      </w:pPr>
+      <w:r>
+        <w:rPr>
+          <w:rFonts w:ascii="Calibri" w:hAnsi="Calibri" w:cs="Calibri"/>
+        </w:rPr>
+        <w:t>Dodatkowe wymagania funkcjonalne dla osób z uprawnieniami administratora:</w:t>
       </w:r>
     </w:p>
     <w:p>
@@ -7261,12 +7280,6 @@
           <w:rFonts w:ascii="Calibri" w:hAnsi="Calibri" w:cs="Calibri"/>
         </w:rPr>
       </w:pPr>
-      <w:r>
-        <w:rPr>
-          <w:rFonts w:ascii="Calibri" w:hAnsi="Calibri" w:cs="Calibri"/>
-        </w:rPr>
-        <w:t>Użytkownik w każdej chwili może zmienić wersję językową strony. Do wyboru są dwie wersje językowe: polska oraz angielska. Panel do zmiany języka znajduje się w nagłówku strony.</w:t>
-      </w:r>
     </w:p>
     <w:p>
       <w:pPr>
@@ -7275,9 +7288,19 @@
         <w:adjustRightInd w:val="0"/>
         <w:spacing w:after="0" w:line="240" w:lineRule="auto"/>
         <w:rPr>
-          <w:rFonts w:ascii="Calibri" w:hAnsi="Calibri" w:cs="Calibri"/>
-        </w:rPr>
-      </w:pPr>
+          <w:rFonts w:asciiTheme="majorHAnsi" w:hAnsiTheme="majorHAnsi" w:cstheme="majorHAnsi"/>
+          <w:sz w:val="25"/>
+          <w:szCs w:val="25"/>
+        </w:rPr>
+      </w:pPr>
+      <w:r>
+        <w:rPr>
+          <w:rFonts w:asciiTheme="majorHAnsi" w:hAnsiTheme="majorHAnsi" w:cstheme="majorHAnsi"/>
+          <w:sz w:val="25"/>
+          <w:szCs w:val="25"/>
+        </w:rPr>
+        <w:t>Dodawanie aktualności</w:t>
+      </w:r>
     </w:p>
     <w:p>
       <w:pPr>
@@ -7293,7 +7316,13 @@
         <w:rPr>
           <w:rFonts w:ascii="Calibri" w:hAnsi="Calibri" w:cs="Calibri"/>
         </w:rPr>
-        <w:t>Dodatkowe wymagania funkcjonalne dla osób z uprawnieniami administratora:</w:t>
+        <w:t>Administrator w przeznaczonym do tego panelu ma możliwość dodawania nowych aktualności ze świata piłki nożnej.</w:t>
+      </w:r>
+      <w:r>
+        <w:rPr>
+          <w:rFonts w:ascii="Calibri" w:hAnsi="Calibri" w:cs="Calibri"/>
+        </w:rPr>
+        <w:t xml:space="preserve"> Może on także zarządzać już opublikowanymi aktualnościami: edytować je oraz usuwać.</w:t>
       </w:r>
     </w:p>
     <w:p>
@@ -7314,19 +7343,9 @@
         <w:adjustRightInd w:val="0"/>
         <w:spacing w:after="0" w:line="240" w:lineRule="auto"/>
         <w:rPr>
-          <w:rFonts w:asciiTheme="majorHAnsi" w:hAnsiTheme="majorHAnsi" w:cstheme="majorHAnsi"/>
-          <w:sz w:val="25"/>
-          <w:szCs w:val="25"/>
-        </w:rPr>
-      </w:pPr>
-      <w:r>
-        <w:rPr>
-          <w:rFonts w:asciiTheme="majorHAnsi" w:hAnsiTheme="majorHAnsi" w:cstheme="majorHAnsi"/>
-          <w:sz w:val="25"/>
-          <w:szCs w:val="25"/>
-        </w:rPr>
-        <w:t>Dodawanie aktualności</w:t>
-      </w:r>
+          <w:rFonts w:ascii="Calibri" w:hAnsi="Calibri" w:cs="Calibri"/>
+        </w:rPr>
+      </w:pPr>
     </w:p>
     <w:p>
       <w:pPr>
@@ -7335,14 +7354,18 @@
         <w:adjustRightInd w:val="0"/>
         <w:spacing w:after="0" w:line="240" w:lineRule="auto"/>
         <w:rPr>
-          <w:rFonts w:ascii="Calibri" w:hAnsi="Calibri" w:cs="Calibri"/>
-        </w:rPr>
-      </w:pPr>
-      <w:r>
-        <w:rPr>
-          <w:rFonts w:ascii="Calibri" w:hAnsi="Calibri" w:cs="Calibri"/>
-        </w:rPr>
-        <w:t>Administrator w przeznaczonym do tego panelu ma możliwość dodawania nowych aktualności ze świata piłki nożnej.</w:t>
+          <w:rFonts w:asciiTheme="majorHAnsi" w:hAnsiTheme="majorHAnsi" w:cstheme="majorHAnsi"/>
+          <w:sz w:val="25"/>
+          <w:szCs w:val="25"/>
+        </w:rPr>
+      </w:pPr>
+      <w:r>
+        <w:rPr>
+          <w:rFonts w:asciiTheme="majorHAnsi" w:hAnsiTheme="majorHAnsi" w:cstheme="majorHAnsi"/>
+          <w:sz w:val="25"/>
+          <w:szCs w:val="25"/>
+        </w:rPr>
+        <w:t>Usuwanie użytkowników</w:t>
       </w:r>
     </w:p>
     <w:p>
@@ -7355,6 +7378,12 @@
           <w:rFonts w:ascii="Calibri" w:hAnsi="Calibri" w:cs="Calibri"/>
         </w:rPr>
       </w:pPr>
+      <w:r>
+        <w:rPr>
+          <w:rFonts w:ascii="Calibri" w:hAnsi="Calibri" w:cs="Calibri"/>
+        </w:rPr>
+        <w:t>Użytkownik z prawami administratora ma możliwość usuwania niektórych użytkowników. Usuwani mogą być użytkownicy, którzy nie byli aktywni przez dłuższy okres czasu lub użytkownicy, którzy złamali regulamin strony.</w:t>
+      </w:r>
     </w:p>
     <w:p>
       <w:pPr>
@@ -7385,7 +7414,7 @@
           <w:sz w:val="25"/>
           <w:szCs w:val="25"/>
         </w:rPr>
-        <w:t>Usuwanie użytkowników</w:t>
+        <w:t>Wybór meczów dla użytkowników</w:t>
       </w:r>
     </w:p>
     <w:p>
@@ -7402,7 +7431,7 @@
         <w:rPr>
           <w:rFonts w:ascii="Calibri" w:hAnsi="Calibri" w:cs="Calibri"/>
         </w:rPr>
-        <w:t>Użytkownik z prawami administratora ma możliwość usuwania niektórych użytkowników. Usuwani mogą być użytkownicy, którzy nie byli aktywni przez dłuższy okres czasu lub użytkownicy, którzy złamali regulamin strony.</w:t>
+        <w:t>W specjalnym panelu administrator może wybierać mecze jakie zawodnicy z każdej lig będą musieli wytypować w następnej kolejce.</w:t>
       </w:r>
     </w:p>
     <w:p>
@@ -7418,23 +7447,141 @@
     </w:p>
     <w:p>
       <w:pPr>
+        <w:pStyle w:val="Nagwek2"/>
+      </w:pPr>
+      <w:bookmarkStart w:id="12" w:name="_Toc470631012"/>
+      <w:r>
+        <w:lastRenderedPageBreak/>
+        <w:t>Wymagania niefunkcjonalne</w:t>
+      </w:r>
+      <w:bookmarkEnd w:id="12"/>
+    </w:p>
+    <w:p>
+      <w:pPr>
         <w:autoSpaceDE w:val="0"/>
         <w:autoSpaceDN w:val="0"/>
         <w:adjustRightInd w:val="0"/>
         <w:spacing w:after="0" w:line="240" w:lineRule="auto"/>
         <w:rPr>
-          <w:rFonts w:asciiTheme="majorHAnsi" w:hAnsiTheme="majorHAnsi" w:cstheme="majorHAnsi"/>
-          <w:sz w:val="25"/>
-          <w:szCs w:val="25"/>
-        </w:rPr>
-      </w:pPr>
-      <w:r>
-        <w:rPr>
-          <w:rFonts w:asciiTheme="majorHAnsi" w:hAnsiTheme="majorHAnsi" w:cstheme="majorHAnsi"/>
-          <w:sz w:val="25"/>
-          <w:szCs w:val="25"/>
-        </w:rPr>
-        <w:t>Wybór meczów dla użytkowników</w:t>
+          <w:rFonts w:ascii="Calibri" w:hAnsi="Calibri" w:cs="Calibri"/>
+        </w:rPr>
+      </w:pPr>
+      <w:r>
+        <w:t xml:space="preserve">Wymagania niefunkcjonalne opisują kryteria oceny systemu. </w:t>
+      </w:r>
+      <w:r>
+        <w:rPr>
+          <w:rFonts w:ascii="Calibri" w:hAnsi="Calibri" w:cs="Calibri"/>
+        </w:rPr>
+        <w:t>Wymagania niefunkcjonalne nie maj</w:t>
+      </w:r>
+      <w:r>
+        <w:rPr>
+          <w:rFonts w:ascii="MS-Gothic" w:eastAsia="MS-Gothic" w:hAnsi="Calibri" w:cs="MS-Gothic" w:hint="eastAsia"/>
+        </w:rPr>
+        <w:t>ą</w:t>
+      </w:r>
+      <w:r>
+        <w:rPr>
+          <w:rFonts w:ascii="MS-Gothic" w:eastAsia="MS-Gothic" w:hAnsi="Calibri" w:cs="MS-Gothic"/>
+        </w:rPr>
+        <w:t xml:space="preserve"> </w:t>
+      </w:r>
+      <w:r>
+        <w:rPr>
+          <w:rFonts w:ascii="Calibri" w:hAnsi="Calibri" w:cs="Calibri"/>
+        </w:rPr>
+        <w:t>bezpo</w:t>
+      </w:r>
+      <w:r>
+        <w:rPr>
+          <w:rFonts w:ascii="MS-Gothic" w:eastAsia="MS-Gothic" w:hAnsi="Calibri" w:cs="MS-Gothic" w:hint="eastAsia"/>
+        </w:rPr>
+        <w:t>ś</w:t>
+      </w:r>
+      <w:r>
+        <w:rPr>
+          <w:rFonts w:ascii="Calibri" w:hAnsi="Calibri" w:cs="Calibri"/>
+        </w:rPr>
+        <w:t>redniego wp</w:t>
+      </w:r>
+      <w:r>
+        <w:rPr>
+          <w:rFonts w:ascii="MS-Gothic" w:eastAsia="MS-Gothic" w:hAnsi="Calibri" w:cs="MS-Gothic" w:hint="eastAsia"/>
+        </w:rPr>
+        <w:t>ł</w:t>
+      </w:r>
+      <w:r>
+        <w:rPr>
+          <w:rFonts w:ascii="Calibri" w:hAnsi="Calibri" w:cs="Calibri"/>
+        </w:rPr>
+        <w:t>ywu na funkcjonalno</w:t>
+      </w:r>
+      <w:r>
+        <w:rPr>
+          <w:rFonts w:ascii="MS-Gothic" w:eastAsia="MS-Gothic" w:hAnsi="Calibri" w:cs="MS-Gothic" w:hint="eastAsia"/>
+        </w:rPr>
+        <w:t>ść</w:t>
+      </w:r>
+      <w:r>
+        <w:rPr>
+          <w:rFonts w:ascii="Calibri" w:hAnsi="Calibri" w:cs="Calibri"/>
+        </w:rPr>
+        <w:t xml:space="preserve"> systemu. Nak</w:t>
+      </w:r>
+      <w:r>
+        <w:rPr>
+          <w:rFonts w:ascii="MS-Gothic" w:eastAsia="MS-Gothic" w:hAnsi="Calibri" w:cs="MS-Gothic" w:hint="eastAsia"/>
+        </w:rPr>
+        <w:t>ł</w:t>
+      </w:r>
+      <w:r>
+        <w:rPr>
+          <w:rFonts w:ascii="Calibri" w:hAnsi="Calibri" w:cs="Calibri"/>
+        </w:rPr>
+        <w:t>adaj</w:t>
+      </w:r>
+      <w:r>
+        <w:rPr>
+          <w:rFonts w:ascii="MS-Gothic" w:eastAsia="MS-Gothic" w:hAnsi="Calibri" w:cs="MS-Gothic" w:hint="eastAsia"/>
+        </w:rPr>
+        <w:t>ą</w:t>
+      </w:r>
+      <w:r>
+        <w:rPr>
+          <w:rFonts w:ascii="MS-Gothic" w:eastAsia="MS-Gothic" w:hAnsi="Calibri" w:cs="MS-Gothic"/>
+        </w:rPr>
+        <w:t xml:space="preserve"> </w:t>
+      </w:r>
+      <w:r>
+        <w:rPr>
+          <w:rFonts w:ascii="Calibri" w:hAnsi="Calibri" w:cs="Calibri"/>
+        </w:rPr>
+        <w:t>one jednak ograniczenie na sposób, w jaki wymagania funkcjonalne b</w:t>
+      </w:r>
+      <w:r>
+        <w:rPr>
+          <w:rFonts w:ascii="MS-Gothic" w:eastAsia="MS-Gothic" w:hAnsi="Calibri" w:cs="MS-Gothic" w:hint="eastAsia"/>
+        </w:rPr>
+        <w:t>ę</w:t>
+      </w:r>
+      <w:r>
+        <w:rPr>
+          <w:rFonts w:ascii="Calibri" w:hAnsi="Calibri" w:cs="Calibri"/>
+        </w:rPr>
+        <w:t>d</w:t>
+      </w:r>
+      <w:r>
+        <w:rPr>
+          <w:rFonts w:ascii="MS-Gothic" w:eastAsia="MS-Gothic" w:hAnsi="Calibri" w:cs="MS-Gothic" w:hint="eastAsia"/>
+        </w:rPr>
+        <w:t>ę</w:t>
+      </w:r>
+      <w:r>
+        <w:rPr>
+          <w:rFonts w:ascii="Calibri" w:hAnsi="Calibri" w:cs="Calibri"/>
+        </w:rPr>
+        <w:t xml:space="preserve"> realizowane.</w:t>
       </w:r>
     </w:p>
     <w:p>
@@ -7447,13 +7594,6 @@
           <w:rFonts w:ascii="Calibri" w:hAnsi="Calibri" w:cs="Calibri"/>
         </w:rPr>
       </w:pPr>
-      <w:r>
-        <w:rPr>
-          <w:rFonts w:ascii="Calibri" w:hAnsi="Calibri" w:cs="Calibri"/>
-        </w:rPr>
-        <w:lastRenderedPageBreak/>
-        <w:t>W specjalnym panelu administrator może wybierać mecze jakie zawodnicy z każdej lig będą musieli wytypować w następnej kolejce.</w:t>
-      </w:r>
     </w:p>
     <w:p>
       <w:pPr>
@@ -7462,19 +7602,19 @@
         <w:adjustRightInd w:val="0"/>
         <w:spacing w:after="0" w:line="240" w:lineRule="auto"/>
         <w:rPr>
-          <w:rFonts w:ascii="Calibri" w:hAnsi="Calibri" w:cs="Calibri"/>
-        </w:rPr>
-      </w:pPr>
-    </w:p>
-    <w:p>
-      <w:pPr>
-        <w:pStyle w:val="Nagwek2"/>
-      </w:pPr>
-      <w:bookmarkStart w:id="11" w:name="_Toc470631012"/>
-      <w:r>
-        <w:t>Wymagania niefunkcjonalne</w:t>
-      </w:r>
-      <w:bookmarkEnd w:id="11"/>
+          <w:rFonts w:asciiTheme="majorHAnsi" w:hAnsiTheme="majorHAnsi" w:cstheme="majorHAnsi"/>
+          <w:sz w:val="25"/>
+          <w:szCs w:val="25"/>
+        </w:rPr>
+      </w:pPr>
+      <w:r>
+        <w:rPr>
+          <w:rFonts w:asciiTheme="majorHAnsi" w:hAnsiTheme="majorHAnsi" w:cstheme="majorHAnsi"/>
+          <w:sz w:val="25"/>
+          <w:szCs w:val="25"/>
+        </w:rPr>
+        <w:t>Bezpieczeństwo</w:t>
+      </w:r>
     </w:p>
     <w:p>
       <w:pPr>
@@ -7487,121 +7627,16 @@
         </w:rPr>
       </w:pPr>
       <w:r>
-        <w:t xml:space="preserve">Wymagania niefunkcjonalne opisują kryteria oceny systemu. </w:t>
-      </w:r>
-      <w:r>
-        <w:rPr>
-          <w:rFonts w:ascii="Calibri" w:hAnsi="Calibri" w:cs="Calibri"/>
-        </w:rPr>
-        <w:t>Wymagania niefunkcjonalne nie maj</w:t>
-      </w:r>
-      <w:r>
-        <w:rPr>
-          <w:rFonts w:ascii="MS-Gothic" w:eastAsia="MS-Gothic" w:hAnsi="Calibri" w:cs="MS-Gothic" w:hint="eastAsia"/>
-        </w:rPr>
-        <w:t>ą</w:t>
-      </w:r>
-      <w:r>
-        <w:rPr>
-          <w:rFonts w:ascii="MS-Gothic" w:eastAsia="MS-Gothic" w:hAnsi="Calibri" w:cs="MS-Gothic"/>
-        </w:rPr>
+        <w:t>Aplikacja kliencka nie ma bezpośredniego dostępu do bazy danych, dzięki czemu dane w niej umieszczone są bezpieczne i nie</w:t>
+      </w:r>
+      <w:r>
         <w:t xml:space="preserve"> </w:t>
       </w:r>
       <w:r>
-        <w:rPr>
-          <w:rFonts w:ascii="Calibri" w:hAnsi="Calibri" w:cs="Calibri"/>
-        </w:rPr>
-        <w:t>bezpo</w:t>
-      </w:r>
-      <w:r>
-        <w:rPr>
-          <w:rFonts w:ascii="MS-Gothic" w:eastAsia="MS-Gothic" w:hAnsi="Calibri" w:cs="MS-Gothic" w:hint="eastAsia"/>
-        </w:rPr>
-        <w:t>ś</w:t>
-      </w:r>
-      <w:r>
-        <w:rPr>
-          <w:rFonts w:ascii="Calibri" w:hAnsi="Calibri" w:cs="Calibri"/>
-        </w:rPr>
-        <w:t>redniego wp</w:t>
-      </w:r>
-      <w:r>
-        <w:rPr>
-          <w:rFonts w:ascii="MS-Gothic" w:eastAsia="MS-Gothic" w:hAnsi="Calibri" w:cs="MS-Gothic" w:hint="eastAsia"/>
-        </w:rPr>
-        <w:t>ł</w:t>
-      </w:r>
-      <w:r>
-        <w:rPr>
-          <w:rFonts w:ascii="Calibri" w:hAnsi="Calibri" w:cs="Calibri"/>
-        </w:rPr>
-        <w:t>ywu na funkcjonalno</w:t>
-      </w:r>
-      <w:r>
-        <w:rPr>
-          <w:rFonts w:ascii="MS-Gothic" w:eastAsia="MS-Gothic" w:hAnsi="Calibri" w:cs="MS-Gothic" w:hint="eastAsia"/>
-        </w:rPr>
-        <w:t>ść</w:t>
-      </w:r>
-      <w:r>
-        <w:rPr>
-          <w:rFonts w:ascii="Calibri" w:hAnsi="Calibri" w:cs="Calibri"/>
-        </w:rPr>
-        <w:t xml:space="preserve"> systemu. Nak</w:t>
-      </w:r>
-      <w:r>
-        <w:rPr>
-          <w:rFonts w:ascii="MS-Gothic" w:eastAsia="MS-Gothic" w:hAnsi="Calibri" w:cs="MS-Gothic" w:hint="eastAsia"/>
-        </w:rPr>
-        <w:t>ł</w:t>
-      </w:r>
-      <w:r>
-        <w:rPr>
-          <w:rFonts w:ascii="Calibri" w:hAnsi="Calibri" w:cs="Calibri"/>
-        </w:rPr>
-        <w:t>adaj</w:t>
-      </w:r>
-      <w:r>
-        <w:rPr>
-          <w:rFonts w:ascii="MS-Gothic" w:eastAsia="MS-Gothic" w:hAnsi="Calibri" w:cs="MS-Gothic" w:hint="eastAsia"/>
-        </w:rPr>
-        <w:t>ą</w:t>
-      </w:r>
-      <w:r>
-        <w:rPr>
-          <w:rFonts w:ascii="MS-Gothic" w:eastAsia="MS-Gothic" w:hAnsi="Calibri" w:cs="MS-Gothic"/>
-        </w:rPr>
-        <w:t xml:space="preserve"> </w:t>
-      </w:r>
-      <w:r>
-        <w:rPr>
-          <w:rFonts w:ascii="Calibri" w:hAnsi="Calibri" w:cs="Calibri"/>
-        </w:rPr>
-        <w:t>one jednak ograniczenie na sposób, w jaki wymagania funkcjonalne b</w:t>
-      </w:r>
-      <w:r>
-        <w:rPr>
-          <w:rFonts w:ascii="MS-Gothic" w:eastAsia="MS-Gothic" w:hAnsi="Calibri" w:cs="MS-Gothic" w:hint="eastAsia"/>
-        </w:rPr>
-        <w:t>ę</w:t>
-      </w:r>
-      <w:r>
-        <w:rPr>
-          <w:rFonts w:ascii="Calibri" w:hAnsi="Calibri" w:cs="Calibri"/>
-        </w:rPr>
-        <w:t>d</w:t>
-      </w:r>
-      <w:r>
-        <w:rPr>
-          <w:rFonts w:ascii="MS-Gothic" w:eastAsia="MS-Gothic" w:hAnsi="Calibri" w:cs="MS-Gothic" w:hint="eastAsia"/>
-        </w:rPr>
-        <w:t>ę</w:t>
-      </w:r>
-      <w:r>
-        <w:rPr>
-          <w:rFonts w:ascii="Calibri" w:hAnsi="Calibri" w:cs="Calibri"/>
-        </w:rPr>
-        <w:t xml:space="preserve"> realizowane.</w:t>
+        <w:t>narażone na przypadkowe zmiany.</w:t>
+      </w:r>
+      <w:r>
+        <w:t xml:space="preserve"> Przy rejestracji użytkownicy są dodatkowo uwierzytelniani poprzez wysłanie wiadomości e-mail z linkiem potwierdzającym, aby sprawdzić czy są oni tymi za kogo rzeczywiście się podają.</w:t>
       </w:r>
     </w:p>
     <w:p>
@@ -7633,7 +7668,7 @@
           <w:sz w:val="25"/>
           <w:szCs w:val="25"/>
         </w:rPr>
-        <w:t>Bezpieczeństwo</w:t>
+        <w:t>Niezawodność</w:t>
       </w:r>
     </w:p>
     <w:p>
@@ -7642,21 +7677,9 @@
         <w:autoSpaceDN w:val="0"/>
         <w:adjustRightInd w:val="0"/>
         <w:spacing w:after="0" w:line="240" w:lineRule="auto"/>
-        <w:rPr>
-          <w:rFonts w:ascii="Calibri" w:hAnsi="Calibri" w:cs="Calibri"/>
-        </w:rPr>
-      </w:pPr>
-      <w:r>
-        <w:t>Aplikacja kliencka nie ma bezpośredniego dostępu do bazy danych, dzięki czemu dane w niej umieszczone są bezpieczne i nie</w:t>
-      </w:r>
-      <w:r>
-        <w:t xml:space="preserve"> </w:t>
-      </w:r>
-      <w:r>
-        <w:t>narażone na przypadkowe zmiany.</w:t>
-      </w:r>
-      <w:r>
-        <w:t xml:space="preserve"> Przy rejestracji użytkownicy są dodatkowo uwierzytelniani poprzez wysłanie wiadomości e-mail z linkiem potwierdzającym, aby sprawdzić czy są oni tymi za kogo rzeczywiście się podają.</w:t>
+      </w:pPr>
+      <w:r>
+        <w:t>Aplikacja kliencka może być włączona bez ograniczeń czasowych.</w:t>
       </w:r>
     </w:p>
     <w:p>
@@ -7688,7 +7711,7 @@
           <w:sz w:val="25"/>
           <w:szCs w:val="25"/>
         </w:rPr>
-        <w:t>Niezawodność</w:t>
+        <w:t>Użyteczność</w:t>
       </w:r>
     </w:p>
     <w:p>
@@ -7699,7 +7722,7 @@
         <w:spacing w:after="0" w:line="240" w:lineRule="auto"/>
       </w:pPr>
       <w:r>
-        <w:t>Aplikacja kliencka może być włączona bez ograniczeń czasowych.</w:t>
+        <w:t>Aplikacja posiada prosty, przyjazny użytkownikowi interfejs. Dzięki temu korzystanie z niej jest intuicyjne i nie wymaga specjalnych umiejętności komputerowych. Jednak w razie problemów dołączona będzie instrukcja obsługi.</w:t>
       </w:r>
     </w:p>
     <w:p>
@@ -7708,9 +7731,6 @@
         <w:autoSpaceDN w:val="0"/>
         <w:adjustRightInd w:val="0"/>
         <w:spacing w:after="0" w:line="240" w:lineRule="auto"/>
-        <w:rPr>
-          <w:rFonts w:ascii="Calibri" w:hAnsi="Calibri" w:cs="Calibri"/>
-        </w:rPr>
       </w:pPr>
     </w:p>
     <w:p>
@@ -7731,7 +7751,7 @@
           <w:sz w:val="25"/>
           <w:szCs w:val="25"/>
         </w:rPr>
-        <w:t>Użyteczność</w:t>
+        <w:t>Dostępność</w:t>
       </w:r>
     </w:p>
     <w:p>
@@ -7742,7 +7762,15 @@
         <w:spacing w:after="0" w:line="240" w:lineRule="auto"/>
       </w:pPr>
       <w:r>
-        <w:t>Aplikacja posiada prosty, przyjazny użytkownikowi interfejs. Dzięki temu korzystanie z niej jest intuicyjne i nie wymaga specjalnych umiejętności komputerowych. Jednak w razie problemów dołączona będzie instrukcja obsługi.</w:t>
+        <w:t xml:space="preserve">Aplikacja jest dostępna dla każdego użytkownika, który ma połączenie z </w:t>
+      </w:r>
+      <w:proofErr w:type="spellStart"/>
+      <w:r>
+        <w:t>internetem</w:t>
+      </w:r>
+      <w:proofErr w:type="spellEnd"/>
+      <w:r>
+        <w:t xml:space="preserve"> i zainstalowaną dowolną przeglądarkę internetową. Nie potrzebne jest instalowanie żadnego dodatkowego oprogramowania.</w:t>
       </w:r>
     </w:p>
     <w:p>
@@ -7771,7 +7799,7 @@
           <w:sz w:val="25"/>
           <w:szCs w:val="25"/>
         </w:rPr>
-        <w:t>Dostępność</w:t>
+        <w:t>Odporność na błędy</w:t>
       </w:r>
     </w:p>
     <w:p>
@@ -7782,15 +7810,7 @@
         <w:spacing w:after="0" w:line="240" w:lineRule="auto"/>
       </w:pPr>
       <w:r>
-        <w:t xml:space="preserve">Aplikacja jest dostępna dla każdego użytkownika, który ma połączenie z </w:t>
-      </w:r>
-      <w:proofErr w:type="spellStart"/>
-      <w:r>
-        <w:t>internetem</w:t>
-      </w:r>
-      <w:proofErr w:type="spellEnd"/>
-      <w:r>
-        <w:t xml:space="preserve"> i zainstalowaną dowolną przeglądarkę internetową. Nie potrzebne jest instalowanie żadnego dodatkowego oprogramowania.</w:t>
+        <w:t>Aplikacja jest odporna na błędy oraz na niestandardowe zachowania użytkownika. Po akcji programu zakończonej błędem zostaje wyświetlona specjalna strona z komunikatem informującym użytkownika co się stało.</w:t>
       </w:r>
     </w:p>
     <w:p>
@@ -7819,7 +7839,7 @@
           <w:sz w:val="25"/>
           <w:szCs w:val="25"/>
         </w:rPr>
-        <w:t>Odporność na błędy</w:t>
+        <w:t>Przenośność</w:t>
       </w:r>
     </w:p>
     <w:p>
@@ -7830,7 +7850,7 @@
         <w:spacing w:after="0" w:line="240" w:lineRule="auto"/>
       </w:pPr>
       <w:r>
-        <w:t>Aplikacja jest odporna na błędy oraz na niestandardowe zachowania użytkownika. Po akcji programu zakończonej błędem zostaje wyświetlona specjalna strona z komunikatem informującym użytkownika co się stało.</w:t>
+        <w:t xml:space="preserve">Widoki w aplikacji są napisane w sposób responsywny. Oznacza to, że strony płynnie dostosowują się do rozdzielczości ekranu. Dzięki temu niezależnie od urządzenia, na którym użytkownik korzysta z aplikacji, może robić to w sposób wygodny i bezproblemowy. </w:t>
       </w:r>
     </w:p>
     <w:p>
@@ -7859,7 +7879,7 @@
           <w:sz w:val="25"/>
           <w:szCs w:val="25"/>
         </w:rPr>
-        <w:t>Przenośność</w:t>
+        <w:t>Wiarygodność</w:t>
       </w:r>
     </w:p>
     <w:p>
@@ -7870,7 +7890,25 @@
         <w:spacing w:after="0" w:line="240" w:lineRule="auto"/>
       </w:pPr>
       <w:r>
-        <w:t xml:space="preserve">Widoki w aplikacji są napisane w sposób responsywny. Oznacza to, że strony płynnie dostosowują się do rozdzielczości ekranu. Dzięki temu niezależnie od urządzenia, na którym użytkownik korzysta z aplikacji, może robić to w sposób wygodny i bezproblemowy. </w:t>
+        <w:t xml:space="preserve">Wrażliwe dane takie jak hasła użytkownika przechowywane w bazie danych są odpowiednio </w:t>
+      </w:r>
+      <w:r>
+        <w:t>chronione</w:t>
+      </w:r>
+      <w:r>
+        <w:t>.</w:t>
+      </w:r>
+      <w:r>
+        <w:t xml:space="preserve"> </w:t>
+      </w:r>
+      <w:r>
+        <w:t xml:space="preserve">Przed zapisaniem są one szyfrowane algorytmem </w:t>
+      </w:r>
+      <w:r>
+        <w:t>PBEWithMD5AndDES</w:t>
+      </w:r>
+      <w:r>
+        <w:t xml:space="preserve"> dzięki czemu nikt nie ma do nich dostępu włącznie z administratorem strony.</w:t>
       </w:r>
     </w:p>
     <w:p>
@@ -7899,7 +7937,7 @@
           <w:sz w:val="25"/>
           <w:szCs w:val="25"/>
         </w:rPr>
-        <w:t>Wiarygodność</w:t>
+        <w:t>Rozszerzalność</w:t>
       </w:r>
     </w:p>
     <w:p>
@@ -7910,25 +7948,7 @@
         <w:spacing w:after="0" w:line="240" w:lineRule="auto"/>
       </w:pPr>
       <w:r>
-        <w:t xml:space="preserve">Wrażliwe dane takie jak hasła użytkownika przechowywane w bazie danych są odpowiednio </w:t>
-      </w:r>
-      <w:r>
-        <w:t>chronione</w:t>
-      </w:r>
-      <w:r>
-        <w:t>.</w:t>
-      </w:r>
-      <w:r>
-        <w:t xml:space="preserve"> </w:t>
-      </w:r>
-      <w:r>
-        <w:t xml:space="preserve">Przed zapisaniem są one szyfrowane algorytmem </w:t>
-      </w:r>
-      <w:r>
-        <w:t>PBEWithMD5AndDES</w:t>
-      </w:r>
-      <w:r>
-        <w:t xml:space="preserve"> dzięki czemu nikt nie ma do nich dostępu włącznie z administratorem strony.</w:t>
+        <w:t>Strona jest napisana w taki sposób, aby łatwo ją było rozszerzać o kolejne moduły. Jest wiele rzeczy, które mogą ją udoskonalić i mogą zostać dodane przez programistę bez problemów oraz konfliktów z poprzednimi wersjami.</w:t>
       </w:r>
     </w:p>
     <w:p>
@@ -7957,7 +7977,7 @@
           <w:sz w:val="25"/>
           <w:szCs w:val="25"/>
         </w:rPr>
-        <w:t>Rozszerzalność</w:t>
+        <w:t>Czas oczekiwania na potwierdzenie rejestracji</w:t>
       </w:r>
     </w:p>
     <w:p>
@@ -7966,9 +7986,21 @@
         <w:autoSpaceDN w:val="0"/>
         <w:adjustRightInd w:val="0"/>
         <w:spacing w:after="0" w:line="240" w:lineRule="auto"/>
-      </w:pPr>
-      <w:r>
-        <w:t>Strona jest napisana w taki sposób, aby łatwo ją było rozszerzać o kolejne moduły. Jest wiele rzeczy, które mogą ją udoskonalić i mogą zostać dodane przez programistę bez problemów oraz konfliktów z poprzednimi wersjami.</w:t>
+        <w:rPr>
+          <w:rFonts w:ascii="Calibri" w:hAnsi="Calibri" w:cs="Calibri"/>
+        </w:rPr>
+      </w:pPr>
+      <w:r>
+        <w:t xml:space="preserve">Email z </w:t>
+      </w:r>
+      <w:r>
+        <w:t xml:space="preserve">linkiem potwierdzającym rejestrację </w:t>
+      </w:r>
+      <w:r>
+        <w:t xml:space="preserve">powinien być dostarczony </w:t>
+      </w:r>
+      <w:r>
+        <w:t>niezwłocznie po prawidłowym wypełnieniu formularza rejestracyjnego i zatwierdzeniu go. Maksymalny czas oczekiwania na email nie powinien przekroczyć jednej godziny.</w:t>
       </w:r>
     </w:p>
     <w:p>
@@ -7977,183 +8009,129 @@
         <w:autoSpaceDN w:val="0"/>
         <w:adjustRightInd w:val="0"/>
         <w:spacing w:after="0" w:line="240" w:lineRule="auto"/>
-      </w:pPr>
-    </w:p>
-    <w:p>
-      <w:pPr>
-        <w:autoSpaceDE w:val="0"/>
-        <w:autoSpaceDN w:val="0"/>
-        <w:adjustRightInd w:val="0"/>
-        <w:spacing w:after="0" w:line="240" w:lineRule="auto"/>
-        <w:rPr>
-          <w:rFonts w:asciiTheme="majorHAnsi" w:hAnsiTheme="majorHAnsi" w:cstheme="majorHAnsi"/>
-          <w:sz w:val="25"/>
-          <w:szCs w:val="25"/>
-        </w:rPr>
-      </w:pPr>
-      <w:r>
-        <w:rPr>
-          <w:rFonts w:asciiTheme="majorHAnsi" w:hAnsiTheme="majorHAnsi" w:cstheme="majorHAnsi"/>
-          <w:sz w:val="25"/>
-          <w:szCs w:val="25"/>
-        </w:rPr>
-        <w:t>Czas oczekiwania na potwierdzenie rejestracji</w:t>
-      </w:r>
-    </w:p>
-    <w:p>
-      <w:pPr>
-        <w:autoSpaceDE w:val="0"/>
-        <w:autoSpaceDN w:val="0"/>
-        <w:adjustRightInd w:val="0"/>
-        <w:spacing w:after="0" w:line="240" w:lineRule="auto"/>
         <w:rPr>
           <w:rFonts w:ascii="Calibri" w:hAnsi="Calibri" w:cs="Calibri"/>
         </w:rPr>
       </w:pPr>
+    </w:p>
+    <w:p>
+      <w:pPr>
+        <w:pStyle w:val="Nagwek1"/>
+      </w:pPr>
+      <w:bookmarkStart w:id="13" w:name="_Toc470631013"/>
       <w:r>
         <w:lastRenderedPageBreak/>
-        <w:t xml:space="preserve">Email z </w:t>
-      </w:r>
-      <w:r>
-        <w:t xml:space="preserve">linkiem potwierdzającym rejestrację </w:t>
-      </w:r>
-      <w:r>
-        <w:t xml:space="preserve">powinien być dostarczony </w:t>
-      </w:r>
-      <w:r>
-        <w:t>niezwłocznie po prawidłowym wypełnieniu formularza rejestracyjnego i zatwierdzeniu go. Maksymalny czas oczekiwania na email nie powinien przekroczyć jednej godziny.</w:t>
-      </w:r>
-    </w:p>
-    <w:p>
-      <w:pPr>
-        <w:autoSpaceDE w:val="0"/>
-        <w:autoSpaceDN w:val="0"/>
-        <w:adjustRightInd w:val="0"/>
-        <w:spacing w:after="0" w:line="240" w:lineRule="auto"/>
-        <w:rPr>
-          <w:rFonts w:ascii="Calibri" w:hAnsi="Calibri" w:cs="Calibri"/>
-        </w:rPr>
-      </w:pPr>
+        <w:t>Scenariusze testowe</w:t>
+      </w:r>
+      <w:bookmarkEnd w:id="13"/>
+      <w:r>
+        <w:t xml:space="preserve"> </w:t>
+      </w:r>
     </w:p>
     <w:p>
       <w:pPr>
         <w:pStyle w:val="Nagwek1"/>
       </w:pPr>
-      <w:bookmarkStart w:id="12" w:name="_Toc470631013"/>
-      <w:r>
-        <w:t>Scenariusze testowe</w:t>
-      </w:r>
-      <w:bookmarkEnd w:id="12"/>
-      <w:r>
-        <w:t xml:space="preserve"> </w:t>
-      </w:r>
-      <w:bookmarkStart w:id="13" w:name="_GoBack"/>
-      <w:bookmarkEnd w:id="13"/>
+      <w:bookmarkStart w:id="14" w:name="_Toc470631014"/>
+      <w:r>
+        <w:t>Diagramy UML</w:t>
+      </w:r>
+      <w:bookmarkEnd w:id="14"/>
+    </w:p>
+    <w:p>
+      <w:pPr>
+        <w:pStyle w:val="Nagwek2"/>
+      </w:pPr>
+      <w:bookmarkStart w:id="15" w:name="_Toc470631015"/>
+      <w:r>
+        <w:t>Diagram przypadków użycia</w:t>
+      </w:r>
+      <w:bookmarkEnd w:id="15"/>
+    </w:p>
+    <w:p>
+      <w:pPr>
+        <w:pStyle w:val="Nagwek2"/>
+      </w:pPr>
+      <w:bookmarkStart w:id="16" w:name="_Toc470631016"/>
+      <w:r>
+        <w:t>Diagram STD</w:t>
+      </w:r>
+      <w:bookmarkEnd w:id="16"/>
+    </w:p>
+    <w:p>
+      <w:pPr>
+        <w:pStyle w:val="Nagwek2"/>
+      </w:pPr>
+      <w:bookmarkStart w:id="17" w:name="_Toc470631017"/>
+      <w:r>
+        <w:t>Diagram ETL</w:t>
+      </w:r>
+      <w:bookmarkEnd w:id="17"/>
     </w:p>
     <w:p>
       <w:pPr>
         <w:pStyle w:val="Nagwek1"/>
       </w:pPr>
-      <w:bookmarkStart w:id="14" w:name="_Toc470631014"/>
-      <w:r>
-        <w:t>Diagramy UML</w:t>
-      </w:r>
-      <w:bookmarkEnd w:id="14"/>
+      <w:bookmarkStart w:id="18" w:name="_Toc470631018"/>
+      <w:r>
+        <w:t>Baza danych</w:t>
+      </w:r>
+      <w:bookmarkEnd w:id="18"/>
     </w:p>
     <w:p>
       <w:pPr>
         <w:pStyle w:val="Nagwek2"/>
       </w:pPr>
-      <w:bookmarkStart w:id="15" w:name="_Toc470631015"/>
-      <w:r>
-        <w:t>Diagram przypadków użycia</w:t>
-      </w:r>
-      <w:bookmarkEnd w:id="15"/>
+      <w:bookmarkStart w:id="19" w:name="_Toc470631019"/>
+      <w:r>
+        <w:t>Opis bazy danych</w:t>
+      </w:r>
+      <w:bookmarkEnd w:id="19"/>
     </w:p>
     <w:p>
       <w:pPr>
         <w:pStyle w:val="Nagwek2"/>
       </w:pPr>
-      <w:bookmarkStart w:id="16" w:name="_Toc470631016"/>
-      <w:r>
-        <w:t>Diagram STD</w:t>
-      </w:r>
-      <w:bookmarkEnd w:id="16"/>
+      <w:bookmarkStart w:id="20" w:name="_Toc470631020"/>
+      <w:r>
+        <w:t>Diagram ERD</w:t>
+      </w:r>
+      <w:bookmarkEnd w:id="20"/>
+    </w:p>
+    <w:p>
+      <w:pPr>
+        <w:pStyle w:val="Nagwek1"/>
+      </w:pPr>
+      <w:bookmarkStart w:id="21" w:name="_Toc470631021"/>
+      <w:r>
+        <w:t>Instrukcje</w:t>
+      </w:r>
+      <w:bookmarkEnd w:id="21"/>
     </w:p>
     <w:p>
       <w:pPr>
         <w:pStyle w:val="Nagwek2"/>
       </w:pPr>
-      <w:bookmarkStart w:id="17" w:name="_Toc470631017"/>
-      <w:r>
-        <w:t>Diagram ETL</w:t>
-      </w:r>
-      <w:bookmarkEnd w:id="17"/>
+      <w:bookmarkStart w:id="22" w:name="_Toc470631022"/>
+      <w:r>
+        <w:t>Instrukcja uruchomienia</w:t>
+      </w:r>
+      <w:bookmarkEnd w:id="22"/>
+    </w:p>
+    <w:p>
+      <w:pPr>
+        <w:pStyle w:val="Nagwek2"/>
+      </w:pPr>
+      <w:bookmarkStart w:id="23" w:name="_Toc470631023"/>
+      <w:r>
+        <w:t>Instrukcja obsługi aplikacji</w:t>
+      </w:r>
+      <w:bookmarkEnd w:id="23"/>
     </w:p>
     <w:p>
       <w:pPr>
         <w:pStyle w:val="Nagwek1"/>
       </w:pPr>
-      <w:bookmarkStart w:id="18" w:name="_Toc470631018"/>
-      <w:r>
-        <w:t>Baza danych</w:t>
-      </w:r>
-      <w:bookmarkEnd w:id="18"/>
-    </w:p>
-    <w:p>
-      <w:pPr>
-        <w:pStyle w:val="Nagwek2"/>
-      </w:pPr>
-      <w:bookmarkStart w:id="19" w:name="_Toc470631019"/>
-      <w:r>
-        <w:t>Opis bazy danych</w:t>
-      </w:r>
-      <w:bookmarkEnd w:id="19"/>
-    </w:p>
-    <w:p>
-      <w:pPr>
-        <w:pStyle w:val="Nagwek2"/>
-      </w:pPr>
-      <w:bookmarkStart w:id="20" w:name="_Toc470631020"/>
-      <w:r>
-        <w:t>Diagram ERD</w:t>
-      </w:r>
-      <w:bookmarkEnd w:id="20"/>
-    </w:p>
-    <w:p>
-      <w:pPr>
-        <w:pStyle w:val="Nagwek1"/>
-      </w:pPr>
-      <w:bookmarkStart w:id="21" w:name="_Toc470631021"/>
-      <w:r>
-        <w:t>Instrukcje</w:t>
-      </w:r>
-      <w:bookmarkEnd w:id="21"/>
-    </w:p>
-    <w:p>
-      <w:pPr>
-        <w:pStyle w:val="Nagwek2"/>
-      </w:pPr>
-      <w:bookmarkStart w:id="22" w:name="_Toc470631022"/>
-      <w:r>
-        <w:t>Instrukcja uruchomienia</w:t>
-      </w:r>
-      <w:bookmarkEnd w:id="22"/>
-    </w:p>
-    <w:p>
-      <w:pPr>
-        <w:pStyle w:val="Nagwek2"/>
-      </w:pPr>
-      <w:bookmarkStart w:id="23" w:name="_Toc470631023"/>
-      <w:r>
-        <w:t>Instrukcja obsługi aplikacji</w:t>
-      </w:r>
-      <w:bookmarkEnd w:id="23"/>
-    </w:p>
-    <w:p>
-      <w:pPr>
-        <w:pStyle w:val="Nagwek1"/>
-      </w:pPr>
       <w:bookmarkStart w:id="24" w:name="_Toc470631024"/>
       <w:r>
         <w:t>Plany rozwoju</w:t>
@@ -8190,27 +8168,27 @@
     </w:p>
     <w:p>
       <w:r>
-        <w:t xml:space="preserve">W przyszłości ciekawym rozwiązaniem byłoby również prowadzenie na stronie statystyk oraz tabel prawdziwych drużyn piłkarskich. Taka baza wiedzy byłaby na pewno pomocnym narzędziem dla </w:t>
+        <w:t>W przyszłości ciekawym rozwiązaniem byłoby również prowadzenie na stronie statystyk oraz tabel prawdziwych drużyn piłkarskich. Taka baza wiedzy byłaby na pewno pomocnym narzędziem dla użytkowników „</w:t>
+      </w:r>
+      <w:proofErr w:type="spellStart"/>
+      <w:r>
+        <w:t>akoBet</w:t>
+      </w:r>
+      <w:proofErr w:type="spellEnd"/>
+      <w:r>
+        <w:t>” pomagającym im w typowaniu, ale także przeglądającym statystyki dla zaspokojenia ciekawości.</w:t>
+      </w:r>
+    </w:p>
+    <w:p>
+      <w:r>
+        <w:t xml:space="preserve">Aby aplikacja się rozwijała ważnym elementem jest reklama i cały marketing wokół niej. </w:t>
+      </w:r>
+      <w:r>
+        <w:t xml:space="preserve">Jest wiele możliwości rozreklamowania aplikacji począwszy od płatnych reklam na serwisach społecznościowych, a skończywszy na różnych programach partnerskich np. z polskimi firmami </w:t>
       </w:r>
       <w:r>
         <w:lastRenderedPageBreak/>
-        <w:t>użytkowników „</w:t>
-      </w:r>
-      <w:proofErr w:type="spellStart"/>
-      <w:r>
-        <w:t>akoBet</w:t>
-      </w:r>
-      <w:proofErr w:type="spellEnd"/>
-      <w:r>
-        <w:t>” pomagającym im w typowaniu, ale także przeglądającym statystyki dla zaspokojenia ciekawości.</w:t>
-      </w:r>
-    </w:p>
-    <w:p>
-      <w:r>
-        <w:t xml:space="preserve">Aby aplikacja się rozwijała ważnym elementem jest reklama i cały marketing wokół niej. </w:t>
-      </w:r>
-      <w:r>
-        <w:t>Jest wiele możliwości rozreklamowania aplikacji począwszy od płatnych reklam na serwisach społecznościowych, a skończywszy na różnych programach partnerskich np. z polskimi firmami bukmacherskimi, które w zamian za umieszczenie banneru na stronie mogłyby przedstawić użytkownikom „</w:t>
+        <w:t>bukmacherskimi, które w zamian za umieszczenie banneru na stronie mogłyby przedstawić użytkownikom „</w:t>
       </w:r>
       <w:proofErr w:type="spellStart"/>
       <w:r>
@@ -8680,7 +8658,6 @@
       </w:pPr>
       <w:bookmarkStart w:id="27" w:name="_Toc470631027"/>
       <w:r>
-        <w:lastRenderedPageBreak/>
         <w:t>O autorze</w:t>
       </w:r>
       <w:bookmarkEnd w:id="27"/>
@@ -8769,6 +8746,7 @@
         <w:docPartUnique/>
       </w:docPartObj>
     </w:sdtPr>
+    <w:sdtEndPr/>
     <w:sdtContent>
       <w:p>
         <w:pPr>
@@ -8788,7 +8766,7 @@
           <w:rPr>
             <w:noProof/>
           </w:rPr>
-          <w:t>14</w:t>
+          <w:t>15</w:t>
         </w:r>
         <w:r>
           <w:fldChar w:fldCharType="end"/>
@@ -10898,7 +10876,7 @@
 </file>
 
 <file path=customXml/itemProps1.xml><?xml version="1.0" encoding="utf-8"?>
-<ds:datastoreItem xmlns:ds="http://schemas.openxmlformats.org/officeDocument/2006/customXml" ds:itemID="{74213B30-6B3E-4DF9-91A6-D017228901D3}">
+<ds:datastoreItem xmlns:ds="http://schemas.openxmlformats.org/officeDocument/2006/customXml" ds:itemID="{CD073645-B0C3-4603-9602-038D57184C1A}">
   <ds:schemaRefs>
     <ds:schemaRef ds:uri="http://schemas.openxmlformats.org/officeDocument/2006/bibliography"/>
   </ds:schemaRefs>

</xml_diff>

<commit_message>
dokumentacja rozszerzenie o nowe funkcjonalnosci
</commit_message>
<xml_diff>
--- a/Praca Inzynierska.docx
+++ b/Praca Inzynierska.docx
@@ -6753,6 +6753,9 @@
       <w:r>
         <w:t xml:space="preserve"> – Panel administratora daje możliwość wyboru spotkań, jakie będą typować gracze każdej z lig. </w:t>
       </w:r>
+      <w:r>
+        <w:t>W formularzu dodawania meczów administrator uzupełnia pięć par drużyn grających ze sobą, ligę do jakiej przypisane będą mecze, rundę gry oraz datę do kiedy zawodnicy będą mogli wytypować dane mecze.</w:t>
+      </w:r>
     </w:p>
     <w:p>
       <w:pPr>
@@ -6778,7 +6781,11 @@
         </w:numPr>
       </w:pPr>
       <w:r>
-        <w:t>Wprowadzanie punktów bukmacherskich – Administrator może ręcznie wprowadzać dodatkowe punkty bukmacherskie uzupełniając takie dane jak nazwa punktu, adres oraz przede wszystkim współrzędne geograficzne. Prawidłowo dodany salon bukmacherski jest później wyświetlany na mapie bukmacherów.</w:t>
+        <w:t xml:space="preserve">Wprowadzanie punktów bukmacherskich – Administrator może ręcznie wprowadzać dodatkowe punkty bukmacherskie uzupełniając takie dane jak nazwa punktu, adres oraz </w:t>
+      </w:r>
+      <w:r>
+        <w:lastRenderedPageBreak/>
+        <w:t>przede wszystkim współrzędne geograficzne. Prawidłowo dodany salon bukmacherski jest później wyświetlany na mapie bukmacherów.</w:t>
       </w:r>
     </w:p>
     <w:p>
@@ -6790,7 +6797,6 @@
         </w:numPr>
       </w:pPr>
       <w:r>
-        <w:lastRenderedPageBreak/>
         <w:t>Usuwanie punktów bukmacherskich – Jeżeli administrator uzna, że jeden z punktów bukmacherskich ma już nieaktualne dane może zdecydować się na usunięcie go poprzez przejście do odpowiedniej podstrony z listą wszystkich dodanych punktów oraz naciśnięcie na przycisk „Usuń” przy wybranym salonie.</w:t>
       </w:r>
     </w:p>
@@ -6917,6 +6923,7 @@
         </w:numPr>
       </w:pPr>
       <w:r>
+        <w:lastRenderedPageBreak/>
         <w:t xml:space="preserve">Dostęp do </w:t>
       </w:r>
       <w:proofErr w:type="spellStart"/>
@@ -6934,7 +6941,6 @@
         </w:numPr>
       </w:pPr>
       <w:r>
-        <w:lastRenderedPageBreak/>
         <w:t>Zainteresowanie piłką nożną</w:t>
       </w:r>
     </w:p>
@@ -8062,6 +8068,12 @@
         </w:rPr>
         <w:t>W specjalnym panelu administrator może wybierać mecze jakie zawodnicy z każdej lig będą musieli wytypować w następnej kolejce.</w:t>
       </w:r>
+      <w:r>
+        <w:rPr>
+          <w:rFonts w:ascii="Calibri" w:hAnsi="Calibri" w:cs="Calibri"/>
+        </w:rPr>
+        <w:t xml:space="preserve"> </w:t>
+      </w:r>
     </w:p>
     <w:p>
       <w:pPr>
@@ -8827,10 +8839,7 @@
         <w:t>Zostaje wyświetlony komunikat, w którym użytkownik proszony jest o sprawdzenie e-maila i kliknięcie w link potwierdzający</w:t>
       </w:r>
       <w:r>
-        <w:t xml:space="preserve"> </w:t>
-      </w:r>
-      <w:r>
-        <w:t>oraz odnośnik „Kliknij aby powrócić do strony głównej” umożliwiający przekierowanie do strony głównej aplikacji.</w:t>
+        <w:t xml:space="preserve"> oraz odnośnik „Kliknij aby powrócić do strony głównej” umożliwiający przekierowanie do strony głównej aplikacji.</w:t>
       </w:r>
       <w:r>
         <w:t>.</w:t>
@@ -9130,10 +9139,7 @@
         <w:t>. Skontaktuj się z administratorem lub spróbuj ponownie”</w:t>
       </w:r>
       <w:r>
-        <w:t xml:space="preserve"> </w:t>
-      </w:r>
-      <w:r>
-        <w:t>oraz odnośnik „Kliknij aby powrócić do strony głównej” umożliwiający przekierowanie do strony głównej aplikacji.</w:t>
+        <w:t xml:space="preserve"> oraz odnośnik „Kliknij aby powrócić do strony głównej” umożliwiający przekierowanie do strony głównej aplikacji.</w:t>
       </w:r>
     </w:p>
     <w:p>
@@ -9828,10 +9834,7 @@
         <w:t>Użytkownikowi zostaje wyświetlony komunikat informujący go, że w systemie nie ma użytkownika o podanym ID</w:t>
       </w:r>
       <w:r>
-        <w:t xml:space="preserve"> </w:t>
-      </w:r>
-      <w:r>
-        <w:t>oraz odnośnik „Kliknij aby powrócić do strony głównej” umożliwiający przekierowanie do strony głównej aplikacji.</w:t>
+        <w:t xml:space="preserve"> oraz odnośnik „Kliknij aby powrócić do strony głównej” umożliwiający przekierowanie do strony głównej aplikacji.</w:t>
       </w:r>
     </w:p>
     <w:p>
@@ -10234,27 +10237,90 @@
         <w:t>Zostaje wyświetlony komunikat „Artykuł został pomyślnie dodany”</w:t>
       </w:r>
       <w:r>
-        <w:t xml:space="preserve"> </w:t>
-      </w:r>
-      <w:r>
-        <w:t>oraz odnośnik „</w:t>
-      </w:r>
-      <w:r>
-        <w:t>Dodaj kolejny artykuł”</w:t>
-      </w:r>
-      <w:r>
-        <w:t xml:space="preserve"> umożliwiający przekierowanie do </w:t>
-      </w:r>
-      <w:r>
-        <w:t>formularza dodawania artykułu</w:t>
+        <w:t xml:space="preserve"> oraz odnośnik „Dodaj kolejny artykuł” umożliwiający przekierowanie do formularza dodawania artykułu.</w:t>
+      </w:r>
+    </w:p>
+    <w:p>
+      <w:r>
+        <w:t>Rozszerzenia:</w:t>
+      </w:r>
+    </w:p>
+    <w:p>
+      <w:pPr>
+        <w:pStyle w:val="Akapitzlist"/>
+        <w:numPr>
+          <w:ilvl w:val="0"/>
+          <w:numId w:val="38"/>
+        </w:numPr>
+      </w:pPr>
+      <w:r>
+        <w:t>Administrator nie uzupełnił jednego z obowiązkowych pól</w:t>
+      </w:r>
+    </w:p>
+    <w:p>
+      <w:pPr>
+        <w:pStyle w:val="Akapitzlist"/>
+        <w:numPr>
+          <w:ilvl w:val="0"/>
+          <w:numId w:val="39"/>
+        </w:numPr>
+      </w:pPr>
+      <w:r>
+        <w:t>Zostaje wyświetlony komunikat „Tytuł musi mieć od 1 do 30 znaków”</w:t>
+      </w:r>
+    </w:p>
+    <w:p>
+      <w:pPr>
+        <w:pStyle w:val="Akapitzlist"/>
+        <w:numPr>
+          <w:ilvl w:val="0"/>
+          <w:numId w:val="39"/>
+        </w:numPr>
+      </w:pPr>
+      <w:r>
+        <w:t>Powrót do punktu 4.</w:t>
+      </w:r>
+    </w:p>
+    <w:p>
+      <w:pPr>
+        <w:pStyle w:val="Akapitzlist"/>
+        <w:numPr>
+          <w:ilvl w:val="0"/>
+          <w:numId w:val="38"/>
+        </w:numPr>
+      </w:pPr>
+      <w:r>
+        <w:t>Użytkownik wprowadził więcej znaków w danym polu niż przewiduje walidacja</w:t>
       </w:r>
       <w:r>
         <w:t>.</w:t>
       </w:r>
     </w:p>
     <w:p>
-      <w:r>
-        <w:t>Rozszerzenia:</w:t>
+      <w:pPr>
+        <w:pStyle w:val="Akapitzlist"/>
+        <w:numPr>
+          <w:ilvl w:val="0"/>
+          <w:numId w:val="40"/>
+        </w:numPr>
+      </w:pPr>
+      <w:r>
+        <w:t>Zostaje wyświetlony komunikat „Treść artykułu musi mieć od 1 do 10000 znaków”</w:t>
+      </w:r>
+      <w:r>
+        <w:t>.</w:t>
+      </w:r>
+    </w:p>
+    <w:p>
+      <w:pPr>
+        <w:pStyle w:val="Akapitzlist"/>
+        <w:numPr>
+          <w:ilvl w:val="0"/>
+          <w:numId w:val="40"/>
+        </w:numPr>
+      </w:pPr>
+      <w:r>
+        <w:t>Powrót do punktu 4.</w:t>
       </w:r>
     </w:p>
     <w:p>
@@ -10266,27 +10332,30 @@
         </w:numPr>
       </w:pPr>
       <w:r>
-        <w:t>Administrator nie uzupełnił jednego z obowiązkowych pól</w:t>
-      </w:r>
-    </w:p>
-    <w:p>
-      <w:pPr>
-        <w:pStyle w:val="Akapitzlist"/>
-        <w:numPr>
-          <w:ilvl w:val="0"/>
-          <w:numId w:val="39"/>
-        </w:numPr>
-      </w:pPr>
-      <w:r>
-        <w:t>Zostaje wyświetlony komunikat „Tytuł musi mieć od 1 do 30 znaków”</w:t>
-      </w:r>
-    </w:p>
-    <w:p>
-      <w:pPr>
-        <w:pStyle w:val="Akapitzlist"/>
-        <w:numPr>
-          <w:ilvl w:val="0"/>
-          <w:numId w:val="39"/>
+        <w:t>Użytkownik wprowadza nieprawidłowy format łańcucha tekstowego określającego adres zdjęcia.</w:t>
+      </w:r>
+    </w:p>
+    <w:p>
+      <w:pPr>
+        <w:pStyle w:val="Akapitzlist"/>
+        <w:numPr>
+          <w:ilvl w:val="0"/>
+          <w:numId w:val="41"/>
+        </w:numPr>
+      </w:pPr>
+      <w:r>
+        <w:t>Zostaje wyświetlony komunikat „Wprowadź adres URL”</w:t>
+      </w:r>
+      <w:r>
+        <w:t>.</w:t>
+      </w:r>
+    </w:p>
+    <w:p>
+      <w:pPr>
+        <w:pStyle w:val="Akapitzlist"/>
+        <w:numPr>
+          <w:ilvl w:val="0"/>
+          <w:numId w:val="41"/>
         </w:numPr>
       </w:pPr>
       <w:r>
@@ -10296,13 +10365,55 @@
     <w:p>
       <w:pPr>
         <w:pStyle w:val="Akapitzlist"/>
-        <w:numPr>
-          <w:ilvl w:val="0"/>
-          <w:numId w:val="38"/>
-        </w:numPr>
-      </w:pPr>
-      <w:r>
-        <w:t>Użytkownik wprowadził więcej znaków w danym polu niż przewiduje walidacja</w:t>
+      </w:pPr>
+    </w:p>
+    <w:p>
+      <w:pPr>
+        <w:pStyle w:val="Podtytu"/>
+      </w:pPr>
+      <w:r>
+        <w:t>Edytowanie aktualności</w:t>
+      </w:r>
+    </w:p>
+    <w:p>
+      <w:r>
+        <w:t>Główny scenariusz:</w:t>
+      </w:r>
+    </w:p>
+    <w:p>
+      <w:pPr>
+        <w:pStyle w:val="Akapitzlist"/>
+        <w:numPr>
+          <w:ilvl w:val="0"/>
+          <w:numId w:val="42"/>
+        </w:numPr>
+      </w:pPr>
+      <w:r>
+        <w:t>Administrator chce edytować artykuł.</w:t>
+      </w:r>
+    </w:p>
+    <w:p>
+      <w:pPr>
+        <w:pStyle w:val="Akapitzlist"/>
+        <w:numPr>
+          <w:ilvl w:val="0"/>
+          <w:numId w:val="42"/>
+        </w:numPr>
+      </w:pPr>
+      <w:r>
+        <w:t>Administrator klika na odnośnik „Zarządzaj” znajdujący się na głównej stronie panelu administratora w sekcji „Aktualności”.</w:t>
+      </w:r>
+    </w:p>
+    <w:p>
+      <w:pPr>
+        <w:pStyle w:val="Akapitzlist"/>
+        <w:numPr>
+          <w:ilvl w:val="0"/>
+          <w:numId w:val="42"/>
+        </w:numPr>
+      </w:pPr>
+      <w:r>
+        <w:t>Zostaje wyświetlona strona z listą tytułów dodanych dotychczas aktualności</w:t>
       </w:r>
       <w:r>
         <w:t>.</w:t>
@@ -10313,95 +10424,11 @@
         <w:pStyle w:val="Akapitzlist"/>
         <w:numPr>
           <w:ilvl w:val="0"/>
-          <w:numId w:val="40"/>
-        </w:numPr>
-      </w:pPr>
-      <w:r>
-        <w:t>Zostaje wyświetlony komunikat „Treść artykułu musi mieć od 1 do 10000 znaków”</w:t>
-      </w:r>
-      <w:r>
-        <w:t>.</w:t>
-      </w:r>
-    </w:p>
-    <w:p>
-      <w:pPr>
-        <w:pStyle w:val="Akapitzlist"/>
-        <w:numPr>
-          <w:ilvl w:val="0"/>
-          <w:numId w:val="40"/>
-        </w:numPr>
-      </w:pPr>
-      <w:r>
-        <w:t>Powrót do punktu 4.</w:t>
-      </w:r>
-    </w:p>
-    <w:p>
-      <w:pPr>
-        <w:pStyle w:val="Akapitzlist"/>
-        <w:numPr>
-          <w:ilvl w:val="0"/>
-          <w:numId w:val="38"/>
-        </w:numPr>
-      </w:pPr>
-      <w:r>
-        <w:t>Użytkownik wprowadza nieprawidłowy format łańcucha tekstowego określającego adres zdjęcia.</w:t>
-      </w:r>
-    </w:p>
-    <w:p>
-      <w:pPr>
-        <w:pStyle w:val="Akapitzlist"/>
-        <w:numPr>
-          <w:ilvl w:val="0"/>
-          <w:numId w:val="41"/>
-        </w:numPr>
-      </w:pPr>
-      <w:r>
-        <w:t>Zostaje wyświetlony komunikat „Wprowadź adres URL”</w:t>
-      </w:r>
-      <w:r>
-        <w:t>.</w:t>
-      </w:r>
-    </w:p>
-    <w:p>
-      <w:pPr>
-        <w:pStyle w:val="Akapitzlist"/>
-        <w:numPr>
-          <w:ilvl w:val="0"/>
-          <w:numId w:val="41"/>
-        </w:numPr>
-      </w:pPr>
-      <w:r>
-        <w:t>Powrót do punktu 4.</w:t>
-      </w:r>
-    </w:p>
-    <w:p>
-      <w:pPr>
-        <w:pStyle w:val="Akapitzlist"/>
-      </w:pPr>
-    </w:p>
-    <w:p>
-      <w:pPr>
-        <w:pStyle w:val="Podtytu"/>
-      </w:pPr>
-      <w:r>
-        <w:t>Edytowanie aktualności</w:t>
-      </w:r>
-    </w:p>
-    <w:p>
-      <w:r>
-        <w:t>Główny scenariusz:</w:t>
-      </w:r>
-    </w:p>
-    <w:p>
-      <w:pPr>
-        <w:pStyle w:val="Akapitzlist"/>
-        <w:numPr>
-          <w:ilvl w:val="0"/>
           <w:numId w:val="42"/>
         </w:numPr>
       </w:pPr>
       <w:r>
-        <w:t>Administrator chce edytować artykuł.</w:t>
+        <w:t>Administrator klika na przycisk „Edytuj” znajdujący się po prawej stronie tytułu wybranego artykułu.</w:t>
       </w:r>
     </w:p>
     <w:p>
@@ -10413,45 +10440,6 @@
         </w:numPr>
       </w:pPr>
       <w:r>
-        <w:t>Administrator klika na odnośnik „Zarządzaj” znajdujący się na głównej stronie panelu administratora w sekcji „Aktualności”.</w:t>
-      </w:r>
-    </w:p>
-    <w:p>
-      <w:pPr>
-        <w:pStyle w:val="Akapitzlist"/>
-        <w:numPr>
-          <w:ilvl w:val="0"/>
-          <w:numId w:val="42"/>
-        </w:numPr>
-      </w:pPr>
-      <w:r>
-        <w:t>Zostaje wyświetlona strona z listą tytułów dodanych dotychczas aktualności</w:t>
-      </w:r>
-      <w:r>
-        <w:t>.</w:t>
-      </w:r>
-    </w:p>
-    <w:p>
-      <w:pPr>
-        <w:pStyle w:val="Akapitzlist"/>
-        <w:numPr>
-          <w:ilvl w:val="0"/>
-          <w:numId w:val="42"/>
-        </w:numPr>
-      </w:pPr>
-      <w:r>
-        <w:t>Administrator klika na przycisk „Edytuj” znajdujący się po prawej stronie tytułu wybranego artykułu.</w:t>
-      </w:r>
-    </w:p>
-    <w:p>
-      <w:pPr>
-        <w:pStyle w:val="Akapitzlist"/>
-        <w:numPr>
-          <w:ilvl w:val="0"/>
-          <w:numId w:val="42"/>
-        </w:numPr>
-      </w:pPr>
-      <w:r>
         <w:t>Administrator zostaje przeniesiony do formatki edycji i postępuje zgodnie ze scenariuszem testowym dla dodawania aktualności.</w:t>
       </w:r>
     </w:p>
@@ -10496,22 +10484,7 @@
         <w:t>Zostaje wyświetlony komunikat „Art</w:t>
       </w:r>
       <w:r>
-        <w:t xml:space="preserve">ykuł o podanym ID nie istnieje” </w:t>
-      </w:r>
-      <w:r>
-        <w:t>oraz odnośnik „</w:t>
-      </w:r>
-      <w:r>
-        <w:t>Wróć do listy artykułów</w:t>
-      </w:r>
-      <w:r>
-        <w:t xml:space="preserve">” umożliwiający przekierowanie do strony </w:t>
-      </w:r>
-      <w:r>
-        <w:t>zarządzania artykułami</w:t>
-      </w:r>
-      <w:r>
-        <w:t>.</w:t>
+        <w:t>ykuł o podanym ID nie istnieje” oraz odnośnik „Wróć do listy artykułów” umożliwiający przekierowanie do strony zarządzania artykułami.</w:t>
       </w:r>
     </w:p>
     <w:p>
@@ -10673,10 +10646,7 @@
         <w:t>Zostaje wyświetlony komunikat „Artykuł został usunięty”</w:t>
       </w:r>
       <w:r>
-        <w:t xml:space="preserve"> </w:t>
-      </w:r>
-      <w:r>
-        <w:t>oraz odnośnik „Wróć do listy artykułów” umożliwiający przekierowanie do strony zarządzania artykułami.</w:t>
+        <w:t xml:space="preserve"> oraz odnośnik „Wróć do listy artykułów” umożliwiający przekierowanie do strony zarządzania artykułami.</w:t>
       </w:r>
     </w:p>
     <w:p>
@@ -10720,10 +10690,7 @@
         <w:t>Zostaje wyświetlony komunikat „Artykuł o podanym ID nie istnieje”</w:t>
       </w:r>
       <w:r>
-        <w:t xml:space="preserve"> </w:t>
-      </w:r>
-      <w:r>
-        <w:t>oraz odnośnik „Wróć do listy artykułów” umożliwiający przekierowanie do strony zarządzania artykułami.</w:t>
+        <w:t xml:space="preserve"> oraz odnośnik „Wróć do listy artykułów” umożliwiający przekierowanie do strony zarządzania artykułami.</w:t>
       </w:r>
     </w:p>
     <w:p>
@@ -10890,10 +10857,7 @@
         <w:t>Zostaje wyświetlony komunik</w:t>
       </w:r>
       <w:r>
-        <w:t xml:space="preserve">at „Użytkownik został usunięty” </w:t>
-      </w:r>
-      <w:r>
-        <w:t>oraz odnośnik „Powrót do listy użytkowników” umożliwiający przekierowanie do strony zarządzania użytkownikami.</w:t>
+        <w:t>at „Użytkownik został usunięty” oraz odnośnik „Powrót do listy użytkowników” umożliwiający przekierowanie do strony zarządzania użytkownikami.</w:t>
       </w:r>
     </w:p>
     <w:p>
@@ -10946,12 +10910,7 @@
         </w:numPr>
       </w:pPr>
       <w:r>
-        <w:t>Powrót do punktu 5.</w:t>
-      </w:r>
-      <w:bookmarkStart w:id="17" w:name="_GoBack"/>
-      <w:bookmarkEnd w:id="17"/>
-      <w:r>
-        <w:t xml:space="preserve"> </w:t>
+        <w:t xml:space="preserve">Powrót do punktu 5. </w:t>
       </w:r>
     </w:p>
     <w:p>
@@ -11331,6 +11290,350 @@
       </w:r>
     </w:p>
     <w:p>
+      <w:r>
+        <w:t>Główny scenariusz:</w:t>
+      </w:r>
+    </w:p>
+    <w:p>
+      <w:pPr>
+        <w:pStyle w:val="Akapitzlist"/>
+        <w:numPr>
+          <w:ilvl w:val="0"/>
+          <w:numId w:val="81"/>
+        </w:numPr>
+      </w:pPr>
+      <w:r>
+        <w:t>Administrator chce wprowadzić mecze do typowania w danej kolejce.</w:t>
+      </w:r>
+    </w:p>
+    <w:p>
+      <w:pPr>
+        <w:pStyle w:val="Akapitzlist"/>
+        <w:numPr>
+          <w:ilvl w:val="0"/>
+          <w:numId w:val="81"/>
+        </w:numPr>
+      </w:pPr>
+      <w:r>
+        <w:t>Administrator klika na odnośnik „Dodaj mecze” znajdujący się na głównej stronie panelu administratora w sekcji „Typowanie”.</w:t>
+      </w:r>
+    </w:p>
+    <w:p>
+      <w:pPr>
+        <w:pStyle w:val="Akapitzlist"/>
+        <w:numPr>
+          <w:ilvl w:val="0"/>
+          <w:numId w:val="81"/>
+        </w:numPr>
+      </w:pPr>
+      <w:r>
+        <w:t>Zostaje wyświetlony formularz dodawania meczów.</w:t>
+      </w:r>
+    </w:p>
+    <w:p>
+      <w:pPr>
+        <w:pStyle w:val="Akapitzlist"/>
+        <w:numPr>
+          <w:ilvl w:val="0"/>
+          <w:numId w:val="81"/>
+        </w:numPr>
+      </w:pPr>
+      <w:r>
+        <w:t>Administrator uzupełnia formularz danymi pięciu par drużyn, wybiera ligę do której przypisane będą mecze oraz rundę rozgrywek, a także określa datę, do której użytkownicy mają czas wytypować wybrane mecze.</w:t>
+      </w:r>
+    </w:p>
+    <w:p>
+      <w:pPr>
+        <w:pStyle w:val="Akapitzlist"/>
+        <w:numPr>
+          <w:ilvl w:val="0"/>
+          <w:numId w:val="81"/>
+        </w:numPr>
+      </w:pPr>
+      <w:r>
+        <w:t>Administrator klika na przycisk „Dodaj” znajdujący się na dole pod formularzem w celu potwierdzenia dodania meczów.</w:t>
+      </w:r>
+    </w:p>
+    <w:p>
+      <w:pPr>
+        <w:pStyle w:val="Akapitzlist"/>
+        <w:numPr>
+          <w:ilvl w:val="0"/>
+          <w:numId w:val="81"/>
+        </w:numPr>
+      </w:pPr>
+      <w:r>
+        <w:t>Zostaje wyświetlony komunikat „Mecze zostały dodane” oraz odnośnik „Dodaj kolejne mecze” umożliwiający przekierowanie do formularza dodawania meczów.</w:t>
+      </w:r>
+    </w:p>
+    <w:p>
+      <w:r>
+        <w:lastRenderedPageBreak/>
+        <w:t>Rozszerzenia:</w:t>
+      </w:r>
+    </w:p>
+    <w:p>
+      <w:pPr>
+        <w:pStyle w:val="Akapitzlist"/>
+        <w:numPr>
+          <w:ilvl w:val="0"/>
+          <w:numId w:val="82"/>
+        </w:numPr>
+      </w:pPr>
+      <w:r>
+        <w:t>Administrator nie uzupełnia jednego z pól.</w:t>
+      </w:r>
+    </w:p>
+    <w:p>
+      <w:pPr>
+        <w:pStyle w:val="Akapitzlist"/>
+        <w:numPr>
+          <w:ilvl w:val="0"/>
+          <w:numId w:val="83"/>
+        </w:numPr>
+      </w:pPr>
+      <w:r>
+        <w:t>Zostaje wyświetlony komunikat „Uzupełnij wszystkie pola”.</w:t>
+      </w:r>
+    </w:p>
+    <w:p>
+      <w:pPr>
+        <w:pStyle w:val="Akapitzlist"/>
+        <w:numPr>
+          <w:ilvl w:val="0"/>
+          <w:numId w:val="83"/>
+        </w:numPr>
+      </w:pPr>
+      <w:r>
+        <w:t>Powrót do punktu 4.</w:t>
+      </w:r>
+    </w:p>
+    <w:p>
+      <w:pPr>
+        <w:pStyle w:val="Akapitzlist"/>
+        <w:numPr>
+          <w:ilvl w:val="0"/>
+          <w:numId w:val="82"/>
+        </w:numPr>
+      </w:pPr>
+      <w:r>
+        <w:t>Administrator wprowadza datę wcześniejszą niż obecna.</w:t>
+      </w:r>
+    </w:p>
+    <w:p>
+      <w:pPr>
+        <w:pStyle w:val="Akapitzlist"/>
+        <w:numPr>
+          <w:ilvl w:val="0"/>
+          <w:numId w:val="84"/>
+        </w:numPr>
+      </w:pPr>
+      <w:r>
+        <w:t>Zostaje wyświetlony komunikat „Data nie może być wcześniejsza od aktualnej”.</w:t>
+      </w:r>
+    </w:p>
+    <w:p>
+      <w:pPr>
+        <w:pStyle w:val="Akapitzlist"/>
+        <w:numPr>
+          <w:ilvl w:val="0"/>
+          <w:numId w:val="84"/>
+        </w:numPr>
+      </w:pPr>
+      <w:r>
+        <w:t>Powrót do punktu 4.</w:t>
+      </w:r>
+    </w:p>
+    <w:p>
+      <w:pPr>
+        <w:pStyle w:val="Akapitzlist"/>
+        <w:numPr>
+          <w:ilvl w:val="0"/>
+          <w:numId w:val="82"/>
+        </w:numPr>
+      </w:pPr>
+      <w:r>
+        <w:t>Administrator wprowadził samą datę bez godziny.</w:t>
+      </w:r>
+    </w:p>
+    <w:p>
+      <w:pPr>
+        <w:pStyle w:val="Akapitzlist"/>
+        <w:numPr>
+          <w:ilvl w:val="0"/>
+          <w:numId w:val="89"/>
+        </w:numPr>
+      </w:pPr>
+      <w:r>
+        <w:t>Zostaje wyświetlona podpowiedź „Wpisz prawidłową wartość. Pole jest niekompletne lub zawiera nieprawidłową datę”.</w:t>
+      </w:r>
+    </w:p>
+    <w:p>
+      <w:pPr>
+        <w:pStyle w:val="Akapitzlist"/>
+        <w:numPr>
+          <w:ilvl w:val="0"/>
+          <w:numId w:val="89"/>
+        </w:numPr>
+      </w:pPr>
+      <w:r>
+        <w:t>Powrót do punktu 4.</w:t>
+      </w:r>
+    </w:p>
+    <w:p>
+      <w:pPr>
+        <w:pStyle w:val="Akapitzlist"/>
+        <w:numPr>
+          <w:ilvl w:val="0"/>
+          <w:numId w:val="82"/>
+        </w:numPr>
+      </w:pPr>
+      <w:r>
+        <w:t>Administrator wprowadza ujemną lub zerową wartość w polu „Runda”.</w:t>
+      </w:r>
+    </w:p>
+    <w:p>
+      <w:pPr>
+        <w:pStyle w:val="Akapitzlist"/>
+        <w:numPr>
+          <w:ilvl w:val="0"/>
+          <w:numId w:val="85"/>
+        </w:numPr>
+      </w:pPr>
+      <w:r>
+        <w:t>Zostaje wyświetlony komunikat „Runda musi być dodatnia”.</w:t>
+      </w:r>
+    </w:p>
+    <w:p>
+      <w:pPr>
+        <w:pStyle w:val="Akapitzlist"/>
+        <w:numPr>
+          <w:ilvl w:val="0"/>
+          <w:numId w:val="85"/>
+        </w:numPr>
+      </w:pPr>
+      <w:r>
+        <w:t>Powrót do punktu 4.</w:t>
+      </w:r>
+    </w:p>
+    <w:p>
+      <w:pPr>
+        <w:pStyle w:val="Akapitzlist"/>
+        <w:numPr>
+          <w:ilvl w:val="0"/>
+          <w:numId w:val="82"/>
+        </w:numPr>
+      </w:pPr>
+      <w:r>
+        <w:t>Administrator próbuje wprowadzić w pole „Runda” wartość większą niż liczba rund w wybranej lid</w:t>
+      </w:r>
+      <w:r>
+        <w:t>z</w:t>
+      </w:r>
+      <w:r>
+        <w:t>e.</w:t>
+      </w:r>
+    </w:p>
+    <w:p>
+      <w:pPr>
+        <w:pStyle w:val="Akapitzlist"/>
+        <w:numPr>
+          <w:ilvl w:val="0"/>
+          <w:numId w:val="86"/>
+        </w:numPr>
+      </w:pPr>
+      <w:r>
+        <w:t>Zostaje wyświetlony komunikat „</w:t>
+      </w:r>
+      <w:r>
+        <w:t>Podana lig nie ma tylu rund”.</w:t>
+      </w:r>
+    </w:p>
+    <w:p>
+      <w:pPr>
+        <w:pStyle w:val="Akapitzlist"/>
+        <w:numPr>
+          <w:ilvl w:val="0"/>
+          <w:numId w:val="86"/>
+        </w:numPr>
+      </w:pPr>
+      <w:r>
+        <w:t>Powrót do punktu 4.</w:t>
+      </w:r>
+    </w:p>
+    <w:p>
+      <w:pPr>
+        <w:pStyle w:val="Akapitzlist"/>
+        <w:numPr>
+          <w:ilvl w:val="0"/>
+          <w:numId w:val="82"/>
+        </w:numPr>
+      </w:pPr>
+      <w:r>
+        <w:t>Administrator próbuje wprowadzić w pole „Runda” łańcuch tekstowy.</w:t>
+      </w:r>
+    </w:p>
+    <w:p>
+      <w:pPr>
+        <w:pStyle w:val="Akapitzlist"/>
+        <w:numPr>
+          <w:ilvl w:val="0"/>
+          <w:numId w:val="87"/>
+        </w:numPr>
+      </w:pPr>
+      <w:r>
+        <w:t>Administrator nie jest w stanie tego zrobić, ponieważ pole jest zablokowane na taką ewentualność.</w:t>
+      </w:r>
+    </w:p>
+    <w:p>
+      <w:pPr>
+        <w:pStyle w:val="Akapitzlist"/>
+        <w:numPr>
+          <w:ilvl w:val="0"/>
+          <w:numId w:val="87"/>
+        </w:numPr>
+      </w:pPr>
+      <w:r>
+        <w:t>Powrót do punktu 4.</w:t>
+      </w:r>
+    </w:p>
+    <w:p>
+      <w:pPr>
+        <w:pStyle w:val="Akapitzlist"/>
+        <w:numPr>
+          <w:ilvl w:val="0"/>
+          <w:numId w:val="82"/>
+        </w:numPr>
+      </w:pPr>
+      <w:r>
+        <w:t>Administrator chce wybrać ligę, która jeszcze nie ma pełnego składu osobowego.</w:t>
+      </w:r>
+    </w:p>
+    <w:p>
+      <w:pPr>
+        <w:pStyle w:val="Akapitzlist"/>
+        <w:numPr>
+          <w:ilvl w:val="0"/>
+          <w:numId w:val="88"/>
+        </w:numPr>
+      </w:pPr>
+      <w:r>
+        <w:t>Administrator nie jest w stanie tego zrobić, ponieważ na liście lig pokazują się tylko te ligi, w których wszystkie miejsca są zajęte.</w:t>
+      </w:r>
+    </w:p>
+    <w:p>
+      <w:pPr>
+        <w:pStyle w:val="Akapitzlist"/>
+        <w:numPr>
+          <w:ilvl w:val="0"/>
+          <w:numId w:val="88"/>
+        </w:numPr>
+      </w:pPr>
+      <w:r>
+        <w:t>Powrót do punktu 4.</w:t>
+      </w:r>
+    </w:p>
+    <w:p>
       <w:pPr>
         <w:pStyle w:val="Podtytu"/>
       </w:pPr>
@@ -11420,26 +11723,201 @@
         </w:numPr>
       </w:pPr>
       <w:r>
+        <w:t>Zostaje wyświetlony komunikat „Salon bukmacherski został pomyślnie dodany”</w:t>
+      </w:r>
+      <w:r>
+        <w:t xml:space="preserve"> oraz odnośnik „Dodaj kolejny punkt” umożliwiający przekierowanie do formularza dodawania nowego punktu bukmacherskiego.</w:t>
+      </w:r>
+    </w:p>
+    <w:p>
+      <w:r>
+        <w:t>Rozszerzenia:</w:t>
+      </w:r>
+    </w:p>
+    <w:p>
+      <w:pPr>
+        <w:pStyle w:val="Akapitzlist"/>
+        <w:numPr>
+          <w:ilvl w:val="0"/>
+          <w:numId w:val="66"/>
+        </w:numPr>
+      </w:pPr>
+      <w:r>
+        <w:t>Administrator przekracza limit znaków dla nazwy lub adresu bukmachera.</w:t>
+      </w:r>
+    </w:p>
+    <w:p>
+      <w:pPr>
+        <w:pStyle w:val="Akapitzlist"/>
+        <w:numPr>
+          <w:ilvl w:val="0"/>
+          <w:numId w:val="67"/>
+        </w:numPr>
+      </w:pPr>
+      <w:r>
+        <w:t>Zostaje wyświetlony komunikat „Nazwa bukmachera może mieć od 1 do 15 znaków”.</w:t>
+      </w:r>
+    </w:p>
+    <w:p>
+      <w:pPr>
+        <w:pStyle w:val="Akapitzlist"/>
+        <w:numPr>
+          <w:ilvl w:val="0"/>
+          <w:numId w:val="67"/>
+        </w:numPr>
+      </w:pPr>
+      <w:r>
+        <w:t>Powrót do punktu 4.</w:t>
+      </w:r>
+    </w:p>
+    <w:p>
+      <w:pPr>
+        <w:pStyle w:val="Akapitzlist"/>
+        <w:numPr>
+          <w:ilvl w:val="0"/>
+          <w:numId w:val="66"/>
+        </w:numPr>
+      </w:pPr>
+      <w:r>
+        <w:t>Administrator wprowadza dane lokalizacyjne sprzeczne z uwarunkowaniami geograficznymi.</w:t>
+      </w:r>
+    </w:p>
+    <w:p>
+      <w:pPr>
+        <w:pStyle w:val="Akapitzlist"/>
+        <w:numPr>
+          <w:ilvl w:val="0"/>
+          <w:numId w:val="68"/>
+        </w:numPr>
+      </w:pPr>
+      <w:r>
         <w:lastRenderedPageBreak/>
-        <w:t>Zostaje wyświetlony komunikat „Salon bukmacherski został pomyślnie dodany”</w:t>
-      </w:r>
-      <w:r>
-        <w:t xml:space="preserve"> </w:t>
-      </w:r>
-      <w:r>
-        <w:t>oraz odnośnik „</w:t>
-      </w:r>
-      <w:r>
-        <w:t>Dodaj kolejny punkt</w:t>
-      </w:r>
-      <w:r>
-        <w:t xml:space="preserve">” umożliwiający przekierowanie do </w:t>
-      </w:r>
-      <w:r>
-        <w:t>formularza dodawania nowego punktu bukmacherskiego</w:t>
-      </w:r>
-      <w:r>
-        <w:t>.</w:t>
+        <w:t>Zostaje wyświetlony komunikat „Szerokość geograficzna musi zawierać się w przedziale &lt;-90,90&gt;</w:t>
+      </w:r>
+    </w:p>
+    <w:p>
+      <w:pPr>
+        <w:pStyle w:val="Akapitzlist"/>
+        <w:numPr>
+          <w:ilvl w:val="0"/>
+          <w:numId w:val="68"/>
+        </w:numPr>
+      </w:pPr>
+      <w:r>
+        <w:t>Powrót do punktu 4.</w:t>
+      </w:r>
+    </w:p>
+    <w:p>
+      <w:pPr>
+        <w:pStyle w:val="Akapitzlist"/>
+        <w:numPr>
+          <w:ilvl w:val="0"/>
+          <w:numId w:val="66"/>
+        </w:numPr>
+      </w:pPr>
+      <w:r>
+        <w:t>Administrator próbuje wprowadzić niedopuszczalny łańcuch znaków w polu przeznaczonym dla współrzędnych geograficznych.</w:t>
+      </w:r>
+    </w:p>
+    <w:p>
+      <w:pPr>
+        <w:pStyle w:val="Akapitzlist"/>
+        <w:numPr>
+          <w:ilvl w:val="0"/>
+          <w:numId w:val="69"/>
+        </w:numPr>
+      </w:pPr>
+      <w:r>
+        <w:t>Administrator nie jest w stanie wpisać nic innego poza liczbą, ponieważ pole jest zablokowane na taką ewentualność.</w:t>
+      </w:r>
+    </w:p>
+    <w:p>
+      <w:pPr>
+        <w:pStyle w:val="Akapitzlist"/>
+        <w:numPr>
+          <w:ilvl w:val="0"/>
+          <w:numId w:val="69"/>
+        </w:numPr>
+      </w:pPr>
+      <w:r>
+        <w:t>Powrót do punktu 4.</w:t>
+      </w:r>
+    </w:p>
+    <w:p/>
+    <w:p>
+      <w:pPr>
+        <w:pStyle w:val="Podtytu"/>
+      </w:pPr>
+      <w:r>
+        <w:t>Usuwanie punktów bukmacherskich</w:t>
+      </w:r>
+    </w:p>
+    <w:p>
+      <w:r>
+        <w:t>Główny scenariusz:</w:t>
+      </w:r>
+    </w:p>
+    <w:p>
+      <w:pPr>
+        <w:pStyle w:val="Akapitzlist"/>
+        <w:numPr>
+          <w:ilvl w:val="0"/>
+          <w:numId w:val="70"/>
+        </w:numPr>
+      </w:pPr>
+      <w:r>
+        <w:t>Administrator chce usunąć wybrany punkt bukmacherski.</w:t>
+      </w:r>
+    </w:p>
+    <w:p>
+      <w:pPr>
+        <w:pStyle w:val="Akapitzlist"/>
+        <w:numPr>
+          <w:ilvl w:val="0"/>
+          <w:numId w:val="70"/>
+        </w:numPr>
+      </w:pPr>
+      <w:r>
+        <w:t>Administrator klika na odnośnik „Zarządzaj” znajdujący się na głównej stronie panelu administratora w sekcji „Mapa bukmacherów”.</w:t>
+      </w:r>
+    </w:p>
+    <w:p>
+      <w:pPr>
+        <w:pStyle w:val="Akapitzlist"/>
+        <w:numPr>
+          <w:ilvl w:val="0"/>
+          <w:numId w:val="70"/>
+        </w:numPr>
+      </w:pPr>
+      <w:r>
+        <w:t>Zostaje wyświetlona strona ze szczegółami wszystkich dotychczas dodanych punktów bukmacherskich.</w:t>
+      </w:r>
+    </w:p>
+    <w:p>
+      <w:pPr>
+        <w:pStyle w:val="Akapitzlist"/>
+        <w:numPr>
+          <w:ilvl w:val="0"/>
+          <w:numId w:val="70"/>
+        </w:numPr>
+      </w:pPr>
+      <w:r>
+        <w:t>Administrator klika na przycisk „Usuń” znajdujący się po prawej stronie przy wybranym do usunięcia punkcie.</w:t>
+      </w:r>
+    </w:p>
+    <w:p>
+      <w:pPr>
+        <w:pStyle w:val="Akapitzlist"/>
+        <w:numPr>
+          <w:ilvl w:val="0"/>
+          <w:numId w:val="70"/>
+        </w:numPr>
+      </w:pPr>
+      <w:r>
+        <w:t>Zostaje wyświetlony komunikat „Salon bukmacherski został pomyślnie usunięty”</w:t>
+      </w:r>
+      <w:r>
+        <w:t xml:space="preserve"> oraz odnośnik „Wróć do listy dodanych punktów” umożliwiający przekierowanie do strony z listą dodanych punktów bukmacherskich.</w:t>
       </w:r>
     </w:p>
     <w:p>
@@ -11452,211 +11930,6 @@
         <w:pStyle w:val="Akapitzlist"/>
         <w:numPr>
           <w:ilvl w:val="0"/>
-          <w:numId w:val="66"/>
-        </w:numPr>
-      </w:pPr>
-      <w:r>
-        <w:t>Administrator przekracza limit znaków dla nazwy lub adresu bukmachera.</w:t>
-      </w:r>
-    </w:p>
-    <w:p>
-      <w:pPr>
-        <w:pStyle w:val="Akapitzlist"/>
-        <w:numPr>
-          <w:ilvl w:val="0"/>
-          <w:numId w:val="67"/>
-        </w:numPr>
-      </w:pPr>
-      <w:r>
-        <w:t>Zostaje wyświetlony komunikat „Nazwa bukmachera może mieć od 1 do 15 znaków”.</w:t>
-      </w:r>
-    </w:p>
-    <w:p>
-      <w:pPr>
-        <w:pStyle w:val="Akapitzlist"/>
-        <w:numPr>
-          <w:ilvl w:val="0"/>
-          <w:numId w:val="67"/>
-        </w:numPr>
-      </w:pPr>
-      <w:r>
-        <w:t>Powrót do punktu 4.</w:t>
-      </w:r>
-    </w:p>
-    <w:p>
-      <w:pPr>
-        <w:pStyle w:val="Akapitzlist"/>
-        <w:numPr>
-          <w:ilvl w:val="0"/>
-          <w:numId w:val="66"/>
-        </w:numPr>
-      </w:pPr>
-      <w:r>
-        <w:t>Administrator wprowadza dane lokalizacyjne sprzeczne z uwarunkowaniami geograficznymi.</w:t>
-      </w:r>
-    </w:p>
-    <w:p>
-      <w:pPr>
-        <w:pStyle w:val="Akapitzlist"/>
-        <w:numPr>
-          <w:ilvl w:val="0"/>
-          <w:numId w:val="68"/>
-        </w:numPr>
-      </w:pPr>
-      <w:r>
-        <w:t>Zostaje wyświetlony komunikat „Szerokość geograficzna musi zawierać się w przedziale &lt;-90,90&gt;</w:t>
-      </w:r>
-    </w:p>
-    <w:p>
-      <w:pPr>
-        <w:pStyle w:val="Akapitzlist"/>
-        <w:numPr>
-          <w:ilvl w:val="0"/>
-          <w:numId w:val="68"/>
-        </w:numPr>
-      </w:pPr>
-      <w:r>
-        <w:t>Powrót do punktu 4.</w:t>
-      </w:r>
-    </w:p>
-    <w:p>
-      <w:pPr>
-        <w:pStyle w:val="Akapitzlist"/>
-        <w:numPr>
-          <w:ilvl w:val="0"/>
-          <w:numId w:val="66"/>
-        </w:numPr>
-      </w:pPr>
-      <w:r>
-        <w:t>Administrator próbuje wprowadzić niedopuszczalny łańcuch znaków w polu przeznaczonym dla współrzędnych geograficznych.</w:t>
-      </w:r>
-    </w:p>
-    <w:p>
-      <w:pPr>
-        <w:pStyle w:val="Akapitzlist"/>
-        <w:numPr>
-          <w:ilvl w:val="0"/>
-          <w:numId w:val="69"/>
-        </w:numPr>
-      </w:pPr>
-      <w:r>
-        <w:t>Administrator nie jest w stanie wpisać nic innego poza liczbą, ponieważ pole jest zablokowane na taką ewentualność.</w:t>
-      </w:r>
-    </w:p>
-    <w:p>
-      <w:pPr>
-        <w:pStyle w:val="Akapitzlist"/>
-        <w:numPr>
-          <w:ilvl w:val="0"/>
-          <w:numId w:val="69"/>
-        </w:numPr>
-      </w:pPr>
-      <w:r>
-        <w:t>Powrót do punktu 4.</w:t>
-      </w:r>
-    </w:p>
-    <w:p/>
-    <w:p>
-      <w:pPr>
-        <w:pStyle w:val="Podtytu"/>
-      </w:pPr>
-      <w:r>
-        <w:t>Usuwanie punktów bukmacherskich</w:t>
-      </w:r>
-    </w:p>
-    <w:p>
-      <w:r>
-        <w:t>Główny scenariusz:</w:t>
-      </w:r>
-    </w:p>
-    <w:p>
-      <w:pPr>
-        <w:pStyle w:val="Akapitzlist"/>
-        <w:numPr>
-          <w:ilvl w:val="0"/>
-          <w:numId w:val="70"/>
-        </w:numPr>
-      </w:pPr>
-      <w:r>
-        <w:t>Administrator chce usunąć wybrany punkt bukmacherski.</w:t>
-      </w:r>
-    </w:p>
-    <w:p>
-      <w:pPr>
-        <w:pStyle w:val="Akapitzlist"/>
-        <w:numPr>
-          <w:ilvl w:val="0"/>
-          <w:numId w:val="70"/>
-        </w:numPr>
-      </w:pPr>
-      <w:r>
-        <w:t>Administrator klika na odnośnik „Zarządzaj” znajdujący się na głównej stronie panelu administratora w sekcji „Mapa bukmacherów”.</w:t>
-      </w:r>
-    </w:p>
-    <w:p>
-      <w:pPr>
-        <w:pStyle w:val="Akapitzlist"/>
-        <w:numPr>
-          <w:ilvl w:val="0"/>
-          <w:numId w:val="70"/>
-        </w:numPr>
-      </w:pPr>
-      <w:r>
-        <w:t>Zostaje wyświetlona strona ze szczegółami wszystkich dotychczas dodanych punktów bukmacherskich.</w:t>
-      </w:r>
-    </w:p>
-    <w:p>
-      <w:pPr>
-        <w:pStyle w:val="Akapitzlist"/>
-        <w:numPr>
-          <w:ilvl w:val="0"/>
-          <w:numId w:val="70"/>
-        </w:numPr>
-      </w:pPr>
-      <w:r>
-        <w:t>Administrator klika na przycisk „Usuń” znajdujący się po prawej stronie przy wybranym do usunięcia punkcie.</w:t>
-      </w:r>
-    </w:p>
-    <w:p>
-      <w:pPr>
-        <w:pStyle w:val="Akapitzlist"/>
-        <w:numPr>
-          <w:ilvl w:val="0"/>
-          <w:numId w:val="70"/>
-        </w:numPr>
-      </w:pPr>
-      <w:r>
-        <w:t>Zostaje wyświetlony komunikat „Salon bukmacherski został pomyślnie usunięty”</w:t>
-      </w:r>
-      <w:r>
-        <w:t xml:space="preserve"> </w:t>
-      </w:r>
-      <w:r>
-        <w:t>oraz odnośnik „Wróć do listy</w:t>
-      </w:r>
-      <w:r>
-        <w:t xml:space="preserve"> dodanych punktów</w:t>
-      </w:r>
-      <w:r>
-        <w:t xml:space="preserve">” umożliwiający przekierowanie do strony </w:t>
-      </w:r>
-      <w:r>
-        <w:t>z listą dodanych punktów bukmacherskich</w:t>
-      </w:r>
-      <w:r>
-        <w:t>.</w:t>
-      </w:r>
-    </w:p>
-    <w:p>
-      <w:r>
-        <w:t>Rozszerzenia:</w:t>
-      </w:r>
-    </w:p>
-    <w:p>
-      <w:pPr>
-        <w:pStyle w:val="Akapitzlist"/>
-        <w:numPr>
-          <w:ilvl w:val="0"/>
           <w:numId w:val="71"/>
         </w:numPr>
       </w:pPr>
@@ -11688,10 +11961,7 @@
         <w:t>Zostaje wyświetlony komunikat „Salon bukmacherski o podanym ID nie istnieje”</w:t>
       </w:r>
       <w:r>
-        <w:t xml:space="preserve"> </w:t>
-      </w:r>
-      <w:r>
-        <w:t>oraz odnośnik „Wróć do listy dodanych punktów” umożliwiający przekierowanie do strony z listą dodanych punktów bukmacherskich.</w:t>
+        <w:t xml:space="preserve"> oraz odnośnik „Wróć do listy dodanych punktów” umożliwiający przekierowanie do strony z listą dodanych punktów bukmacherskich.</w:t>
       </w:r>
     </w:p>
     <w:p>
@@ -11748,19 +12018,30 @@
       <w:pPr>
         <w:pStyle w:val="Nagwek1"/>
       </w:pPr>
-      <w:bookmarkStart w:id="18" w:name="_Toc472001139"/>
-      <w:r>
+      <w:bookmarkStart w:id="17" w:name="_Toc472001139"/>
+      <w:r>
+        <w:lastRenderedPageBreak/>
         <w:t>Diagramy UML</w:t>
       </w:r>
+      <w:bookmarkEnd w:id="17"/>
+    </w:p>
+    <w:p>
+      <w:pPr>
+        <w:pStyle w:val="Nagwek2"/>
+      </w:pPr>
+      <w:bookmarkStart w:id="18" w:name="_Toc472001140"/>
+      <w:r>
+        <w:t>Diagram przypadków użycia</w:t>
+      </w:r>
       <w:bookmarkEnd w:id="18"/>
     </w:p>
     <w:p>
       <w:pPr>
         <w:pStyle w:val="Nagwek2"/>
       </w:pPr>
-      <w:bookmarkStart w:id="19" w:name="_Toc472001140"/>
-      <w:r>
-        <w:t>Diagram przypadków użycia</w:t>
+      <w:bookmarkStart w:id="19" w:name="_Toc472001141"/>
+      <w:r>
+        <w:t>Diagram STD</w:t>
       </w:r>
       <w:bookmarkEnd w:id="19"/>
     </w:p>
@@ -11768,146 +12049,136 @@
       <w:pPr>
         <w:pStyle w:val="Nagwek2"/>
       </w:pPr>
-      <w:bookmarkStart w:id="20" w:name="_Toc472001141"/>
-      <w:r>
-        <w:t>Diagram STD</w:t>
+      <w:bookmarkStart w:id="20" w:name="_Toc472001142"/>
+      <w:r>
+        <w:t>Diagram ETL</w:t>
       </w:r>
       <w:bookmarkEnd w:id="20"/>
     </w:p>
     <w:p>
       <w:pPr>
+        <w:pStyle w:val="Nagwek1"/>
+      </w:pPr>
+      <w:bookmarkStart w:id="21" w:name="_Toc472001143"/>
+      <w:r>
+        <w:t>Baza danych</w:t>
+      </w:r>
+      <w:bookmarkEnd w:id="21"/>
+    </w:p>
+    <w:p>
+      <w:pPr>
         <w:pStyle w:val="Nagwek2"/>
       </w:pPr>
-      <w:bookmarkStart w:id="21" w:name="_Toc472001142"/>
-      <w:r>
-        <w:t>Diagram ETL</w:t>
-      </w:r>
-      <w:bookmarkEnd w:id="21"/>
-    </w:p>
-    <w:p>
-      <w:pPr>
-        <w:pStyle w:val="Nagwek1"/>
-      </w:pPr>
-      <w:bookmarkStart w:id="22" w:name="_Toc472001143"/>
-      <w:r>
-        <w:t>Baza danych</w:t>
+      <w:bookmarkStart w:id="22" w:name="_Toc472001144"/>
+      <w:r>
+        <w:t>Opis bazy danych</w:t>
       </w:r>
       <w:bookmarkEnd w:id="22"/>
     </w:p>
     <w:p>
+      <w:r>
+        <w:t xml:space="preserve">Baza danych aplikacji posiada 8 tabel: użytkownik, pojedynek, liga, </w:t>
+      </w:r>
+      <w:r>
+        <w:t>b</w:t>
+      </w:r>
+      <w:r>
+        <w:t>ukmacher, typ użytkownika, mecz, rola użytkownika oraz artykuł.</w:t>
+      </w:r>
+      <w:r>
+        <w:t xml:space="preserve"> </w:t>
+      </w:r>
+      <w:r>
+        <w:t>Centralnym punktem bazy danych jest encja Użytkownik. Posiada ona połączenia z większością pozostałych encji. W tabeli tej znajdują się dane podawane przez użytkownika przy rejestracji, ale także dane pozwalające prowadzić statystyki na jego temat takie jak liczba poprawnych oraz liczba wszystkich typów.  Baza danych przechowuje także:</w:t>
+      </w:r>
+    </w:p>
+    <w:p>
+      <w:pPr>
+        <w:pStyle w:val="Akapitzlist"/>
+        <w:numPr>
+          <w:ilvl w:val="0"/>
+          <w:numId w:val="62"/>
+        </w:numPr>
+      </w:pPr>
+      <w:r>
+        <w:t>Listę ról danego użytkownika</w:t>
+      </w:r>
+      <w:r>
+        <w:t>.</w:t>
+      </w:r>
+    </w:p>
+    <w:p>
+      <w:pPr>
+        <w:pStyle w:val="Akapitzlist"/>
+        <w:numPr>
+          <w:ilvl w:val="0"/>
+          <w:numId w:val="62"/>
+        </w:numPr>
+      </w:pPr>
+      <w:r>
+        <w:t>P</w:t>
+      </w:r>
+      <w:r>
+        <w:t>arametry określające artykuł takie jak ID autora, tytuł, wstęp, treść a także link do zdjęcia czy też datę utworzenia.</w:t>
+      </w:r>
+    </w:p>
+    <w:p>
+      <w:pPr>
+        <w:pStyle w:val="Akapitzlist"/>
+        <w:numPr>
+          <w:ilvl w:val="0"/>
+          <w:numId w:val="62"/>
+        </w:numPr>
+      </w:pPr>
+      <w:r>
+        <w:t>Informacje o ligach takie jak ich nazwy oraz ilość miejsc, a także ilość zajętych miejsc w każdej chwili.</w:t>
+      </w:r>
+    </w:p>
+    <w:p>
+      <w:pPr>
+        <w:pStyle w:val="Akapitzlist"/>
+        <w:numPr>
+          <w:ilvl w:val="0"/>
+          <w:numId w:val="62"/>
+        </w:numPr>
+      </w:pPr>
+      <w:r>
+        <w:t xml:space="preserve">W tabeli Pojedynek przechowywane są informacje o zdobyczy punktowej dwóch graczy w bezpośrednim pojedynku oraz informacja o kolejce w jakiej ten pojedynek się odbywa. Tabela ta posiada klucz obcy ID Ligi oraz dwa klucze obce odnoszące się do dwóch rywalizujących użytkowników. </w:t>
+      </w:r>
+    </w:p>
+    <w:p>
+      <w:pPr>
+        <w:pStyle w:val="Akapitzlist"/>
+        <w:numPr>
+          <w:ilvl w:val="0"/>
+          <w:numId w:val="62"/>
+        </w:numPr>
+      </w:pPr>
+      <w:r>
+        <w:t>W bazie jest także tabela Typ użytkownika, w której znajdują się typy użytkowników przyporządkowane konkretnym meczom. Tabela ta jest niezbędna przy obliczaniu wyników rozgrywki.</w:t>
+      </w:r>
+    </w:p>
+    <w:p>
+      <w:pPr>
+        <w:pStyle w:val="Akapitzlist"/>
+        <w:numPr>
+          <w:ilvl w:val="0"/>
+          <w:numId w:val="62"/>
+        </w:numPr>
+      </w:pPr>
+      <w:r>
+        <w:t>W tabeli bukmacher przechowywane są informacje o salonach bukmacherskich takie jak ich położenie w stopniach geograficznych dzięki któremu można je zlokalizować na mapie oraz nazwa firmy, która wyświetlana jest po najechaniu na dany marker.</w:t>
+      </w:r>
+    </w:p>
+    <w:p>
       <w:pPr>
         <w:pStyle w:val="Nagwek2"/>
       </w:pPr>
-      <w:bookmarkStart w:id="23" w:name="_Toc472001144"/>
-      <w:r>
-        <w:t>Opis bazy danych</w:t>
+      <w:bookmarkStart w:id="23" w:name="_Toc472001145"/>
+      <w:r>
+        <w:t>Diagram ERD</w:t>
       </w:r>
       <w:bookmarkEnd w:id="23"/>
-    </w:p>
-    <w:p>
-      <w:r>
-        <w:t xml:space="preserve">Baza danych aplikacji posiada 8 tabel: użytkownik, pojedynek, liga, </w:t>
-      </w:r>
-      <w:r>
-        <w:t>b</w:t>
-      </w:r>
-      <w:r>
-        <w:t>ukmacher, typ użytkownika, mecz, rola użytkownika oraz artykuł.</w:t>
-      </w:r>
-      <w:r>
-        <w:t xml:space="preserve"> </w:t>
-      </w:r>
-      <w:r>
-        <w:t>Centralnym punktem bazy danych jest encja Użytkownik. Posiada ona połączenia z większością pozostałych encji. W tabeli tej znajdują się dane podawane przez użytkownika przy rejestracji, ale także dane pozwalające prowadzić statystyki na jego temat takie jak liczba poprawnych oraz liczba wszystkich typów.  Baza danych przechowuje także:</w:t>
-      </w:r>
-    </w:p>
-    <w:p>
-      <w:pPr>
-        <w:pStyle w:val="Akapitzlist"/>
-        <w:numPr>
-          <w:ilvl w:val="0"/>
-          <w:numId w:val="62"/>
-        </w:numPr>
-      </w:pPr>
-      <w:r>
-        <w:t>Listę ról danego użytkownika</w:t>
-      </w:r>
-      <w:r>
-        <w:t>.</w:t>
-      </w:r>
-    </w:p>
-    <w:p>
-      <w:pPr>
-        <w:pStyle w:val="Akapitzlist"/>
-        <w:numPr>
-          <w:ilvl w:val="0"/>
-          <w:numId w:val="62"/>
-        </w:numPr>
-      </w:pPr>
-      <w:r>
-        <w:t>P</w:t>
-      </w:r>
-      <w:r>
-        <w:t>arametry określające artykuł takie jak ID autora, tytuł, wstęp, treść a także link do zdjęcia czy też datę utworzenia.</w:t>
-      </w:r>
-    </w:p>
-    <w:p>
-      <w:pPr>
-        <w:pStyle w:val="Akapitzlist"/>
-        <w:numPr>
-          <w:ilvl w:val="0"/>
-          <w:numId w:val="62"/>
-        </w:numPr>
-      </w:pPr>
-      <w:r>
-        <w:t>Informacje o ligach takie jak ich nazwy oraz ilość miejsc, a także ilość zajętych miejsc w każdej chwili.</w:t>
-      </w:r>
-    </w:p>
-    <w:p>
-      <w:pPr>
-        <w:pStyle w:val="Akapitzlist"/>
-        <w:numPr>
-          <w:ilvl w:val="0"/>
-          <w:numId w:val="62"/>
-        </w:numPr>
-      </w:pPr>
-      <w:r>
-        <w:t xml:space="preserve">W tabeli Pojedynek przechowywane są informacje o zdobyczy punktowej dwóch graczy w bezpośrednim pojedynku oraz informacja o kolejce w jakiej ten pojedynek się odbywa. Tabela ta posiada klucz obcy ID Ligi oraz dwa klucze obce odnoszące się do dwóch rywalizujących użytkowników. </w:t>
-      </w:r>
-    </w:p>
-    <w:p>
-      <w:pPr>
-        <w:pStyle w:val="Akapitzlist"/>
-        <w:numPr>
-          <w:ilvl w:val="0"/>
-          <w:numId w:val="62"/>
-        </w:numPr>
-      </w:pPr>
-      <w:r>
-        <w:t>W bazie jest także tabela Typ użytkownika, w której znajdują się typy użytkowników przyporządkowane konkretnym meczom. Tabela ta jest niezbędna przy obliczaniu wyników rozgrywki.</w:t>
-      </w:r>
-    </w:p>
-    <w:p>
-      <w:pPr>
-        <w:pStyle w:val="Akapitzlist"/>
-        <w:numPr>
-          <w:ilvl w:val="0"/>
-          <w:numId w:val="62"/>
-        </w:numPr>
-      </w:pPr>
-      <w:r>
-        <w:t>W tabeli bukmacher przechowywane są informacje o salonach bukmacherskich takie jak ich położenie w stopniach geograficznych dzięki któremu można je zlokalizować na mapie oraz nazwa firmy, która wyświetlana jest po najechaniu na dany marker.</w:t>
-      </w:r>
-    </w:p>
-    <w:p>
-      <w:pPr>
-        <w:pStyle w:val="Nagwek2"/>
-      </w:pPr>
-      <w:bookmarkStart w:id="24" w:name="_Toc472001145"/>
-      <w:r>
-        <w:t>Diagram ERD</w:t>
-      </w:r>
-      <w:bookmarkEnd w:id="24"/>
     </w:p>
     <w:p>
       <w:r>
@@ -11959,10 +12230,10 @@
         </w:rPr>
         <w:lastRenderedPageBreak/>
         <w:drawing>
-          <wp:inline distT="0" distB="0" distL="0" distR="0">
-            <wp:extent cx="5882640" cy="3384852"/>
-            <wp:effectExtent l="0" t="0" r="3810" b="6350"/>
-            <wp:docPr id="4" name="Obraz 4"/>
+          <wp:inline distT="0" distB="0" distL="0" distR="0" wp14:anchorId="0A81E40F" wp14:editId="2EFCD806">
+            <wp:extent cx="6032575" cy="3550920"/>
+            <wp:effectExtent l="0" t="0" r="6350" b="0"/>
+            <wp:docPr id="1" name="Obraz 1"/>
             <wp:cNvGraphicFramePr>
               <a:graphicFrameLocks xmlns:a="http://schemas.openxmlformats.org/drawingml/2006/main" noChangeAspect="1"/>
             </wp:cNvGraphicFramePr>
@@ -11970,36 +12241,23 @@
               <a:graphicData uri="http://schemas.openxmlformats.org/drawingml/2006/picture">
                 <pic:pic xmlns:pic="http://schemas.openxmlformats.org/drawingml/2006/picture">
                   <pic:nvPicPr>
-                    <pic:cNvPr id="0" name="Picture 4"/>
-                    <pic:cNvPicPr>
-                      <a:picLocks noChangeAspect="1" noChangeArrowheads="1"/>
-                    </pic:cNvPicPr>
+                    <pic:cNvPr id="1" name=""/>
+                    <pic:cNvPicPr/>
                   </pic:nvPicPr>
                   <pic:blipFill>
-                    <a:blip r:embed="rId9">
-                      <a:extLst>
-                        <a:ext uri="{28A0092B-C50C-407E-A947-70E740481C1C}">
-                          <a14:useLocalDpi xmlns:a14="http://schemas.microsoft.com/office/drawing/2010/main" val="0"/>
-                        </a:ext>
-                      </a:extLst>
-                    </a:blip>
-                    <a:srcRect/>
+                    <a:blip r:embed="rId9"/>
                     <a:stretch>
                       <a:fillRect/>
                     </a:stretch>
                   </pic:blipFill>
-                  <pic:spPr bwMode="auto">
+                  <pic:spPr>
                     <a:xfrm>
                       <a:off x="0" y="0"/>
-                      <a:ext cx="5887667" cy="3387744"/>
+                      <a:ext cx="6038263" cy="3554268"/>
                     </a:xfrm>
                     <a:prstGeom prst="rect">
                       <a:avLst/>
                     </a:prstGeom>
-                    <a:noFill/>
-                    <a:ln>
-                      <a:noFill/>
-                    </a:ln>
                   </pic:spPr>
                 </pic:pic>
               </a:graphicData>
@@ -12091,6 +12349,23 @@
       <w:r>
         <w:t>Pomiędzy encjami Użytkownik oraz Rola użytkownika zachodzi relacja 1:N, ponieważ jeden użytkownik może mieć jedną lub więcej ról.</w:t>
       </w:r>
+      <w:r>
+        <w:t xml:space="preserve"> W encji Rola użytkownika znajduje się klucz obcy ID Użytkownika.</w:t>
+      </w:r>
+    </w:p>
+    <w:p>
+      <w:pPr>
+        <w:pStyle w:val="Akapitzlist"/>
+        <w:numPr>
+          <w:ilvl w:val="0"/>
+          <w:numId w:val="61"/>
+        </w:numPr>
+      </w:pPr>
+      <w:r>
+        <w:t>Pomiędzy encjami Mecz oraz Liga zachodzi relacja 1:N, ponieważ do jednej ligi przypisanych jest wiele meczów. W encji Mecz znajduje się klucz obcy ID Ligi.</w:t>
+      </w:r>
+      <w:bookmarkStart w:id="24" w:name="_GoBack"/>
+      <w:bookmarkEnd w:id="24"/>
     </w:p>
     <w:p>
       <w:pPr>
@@ -12125,7 +12400,11 @@
       </w:r>
       <w:proofErr w:type="spellEnd"/>
       <w:r>
-        <w:t>” wykazuje spory potencjał jeżeli chodzi o możliwości ulepszania jej. Niestety nie wszystkie funkcjonalności były możliwe do zrealizowania w zasobach czasu przypadających na napisanie pracy inżynierskiej. Jest jednak wiele możliwości na dalsze udoskonalanie aplikacji tak aby była ona coraz lepsza.</w:t>
+        <w:t xml:space="preserve">” wykazuje spory potencjał jeżeli chodzi o możliwości ulepszania jej. Niestety nie wszystkie funkcjonalności były możliwe do zrealizowania w zasobach czasu przypadających na </w:t>
+      </w:r>
+      <w:r>
+        <w:lastRenderedPageBreak/>
+        <w:t>napisanie pracy inżynierskiej. Jest jednak wiele możliwości na dalsze udoskonalanie aplikacji tak aby była ona coraz lepsza.</w:t>
       </w:r>
     </w:p>
     <w:p>
@@ -12138,177 +12417,173 @@
     </w:p>
     <w:p>
       <w:r>
+        <w:t xml:space="preserve">Jednym z podstawowych potencjalnych ulepszeń </w:t>
+      </w:r>
+      <w:r>
+        <w:t xml:space="preserve">aplikacji </w:t>
+      </w:r>
+      <w:r>
+        <w:t xml:space="preserve">jest zwiększenie ilości </w:t>
+      </w:r>
+      <w:r>
+        <w:t xml:space="preserve">i różnorodności </w:t>
+      </w:r>
+      <w:r>
+        <w:t xml:space="preserve">lig oraz stworzenie różnych poziomów rozgrywkowych. </w:t>
+      </w:r>
+      <w:r>
+        <w:t>Użytkownicy mogliby typować nie tylko mecze piłkarskie, ale także mogłyby powstawać specjalne ligi ogólne dotyczące innych sportów jak siatkówka czy piłka ręczna. W ligach tych typowane byłyby wydarzenia dotyczące tych dyscyplin i mogłoby to przyciągnąć na stronę szerszą rzeszę odbiorców. Dzięki poziomom rozgrywkowym rozgrywka stała by się jeszcze bardziej atrakcyjna, ponieważ użytkownicy mogliby walczyć o awans do wyższych lig, a także chronić się przed spadkiem do ligi niżej.</w:t>
+      </w:r>
+    </w:p>
+    <w:p>
+      <w:pPr>
+        <w:pStyle w:val="Podtytu"/>
+      </w:pPr>
+      <w:r>
+        <w:t>Nagrody</w:t>
+      </w:r>
+    </w:p>
+    <w:p>
+      <w:r>
+        <w:t>Aby urozmaicić rozgrywkę można pomyśleć o finansowaniu i nagrodach w zamian za dobre typowanie. W głowie autora pojawiły się jak dotychczas dwa pomysły w tym temacie. Jednym z nich jest tzw. wpisowe każd</w:t>
+      </w:r>
+      <w:r>
+        <w:t>ego gracza wpłacane podczas zapisu</w:t>
+      </w:r>
+      <w:r>
+        <w:t xml:space="preserve"> do ligi i przekazanie całej zebranej sumy na koniec sezonu dla zwycięzcy rozgrywek. Innym sposobem może być zainteresowanie i zdobycie sponsorów, którzy zechcieliby ufundować nagrody za dobre typowanie. Jednak aby ta druga opcja byłaby możliwa do zrealizowania, aplikacja musi najpierw dotrzeć do sporej rzeszy odbiorców.</w:t>
+      </w:r>
+    </w:p>
+    <w:p>
+      <w:pPr>
+        <w:pStyle w:val="Podtytu"/>
+      </w:pPr>
+      <w:r>
+        <w:t>Rozszerzenie Mapy</w:t>
+      </w:r>
+    </w:p>
+    <w:p>
+      <w:r>
+        <w:t>Ciekawym elementem na stronie jest na pewno mapa z pobliskimi punktami bukmacherskimi. Dotychczas baza lokalizacji punktów bukmacherskich użyta w aplikacji zawiera jedynie dane salonów krakowskich. Miało to na celu pokazać sam sposób działania tej funkcjonalności, a nie jej skalę. Jeśli aplikacja byłaby rozwijana, na pewno warto by rozbudować bazę salonów bukmacherskich na cały kraj.</w:t>
+      </w:r>
+    </w:p>
+    <w:p>
+      <w:pPr>
+        <w:pStyle w:val="Podtytu"/>
+      </w:pPr>
+      <w:r>
+        <w:t>Statystyki piłkarskie</w:t>
+      </w:r>
+    </w:p>
+    <w:p>
+      <w:r>
+        <w:t>W przyszłości ciekawym rozwiązaniem byłoby również prowadzenie na stronie statystyk oraz tabel prawdziwych drużyn piłkarskich. Taka baza wiedzy byłaby na pewno pomocnym narzędziem dla użytkowników „</w:t>
+      </w:r>
+      <w:proofErr w:type="spellStart"/>
+      <w:r>
+        <w:t>akoBET</w:t>
+      </w:r>
+      <w:proofErr w:type="spellEnd"/>
+      <w:r>
+        <w:t>” pomagającym im w typowaniu</w:t>
+      </w:r>
+      <w:r>
+        <w:t>.</w:t>
+      </w:r>
+    </w:p>
+    <w:p>
+      <w:pPr>
+        <w:pStyle w:val="Podtytu"/>
+      </w:pPr>
+      <w:r>
+        <w:t>Komentarze</w:t>
+      </w:r>
+    </w:p>
+    <w:p>
+      <w:r>
+        <w:t>Użytkownicy mogliby wyrażać swoje zdanie oraz wymieniać się opiniami za pomocą komentarzy pod artykułami oraz na podstronach rozgrywek ligowych. Dzięki temu rosła by integracja między nimi co przekładało by się na większe zaangażowanie w grę.</w:t>
+      </w:r>
+    </w:p>
+    <w:p>
+      <w:pPr>
+        <w:pStyle w:val="Podtytu"/>
+      </w:pPr>
+      <w:r>
+        <w:t>Portale społecznościowe</w:t>
+      </w:r>
+    </w:p>
+    <w:p>
+      <w:r>
+        <w:t xml:space="preserve">W dzisiejszych czasach portale społecznościowe takie jak </w:t>
+      </w:r>
+      <w:proofErr w:type="spellStart"/>
+      <w:r>
+        <w:t>facebook</w:t>
+      </w:r>
+      <w:proofErr w:type="spellEnd"/>
+      <w:r>
+        <w:t xml:space="preserve"> czy </w:t>
+      </w:r>
+      <w:proofErr w:type="spellStart"/>
+      <w:r>
+        <w:t>twitter</w:t>
+      </w:r>
+      <w:proofErr w:type="spellEnd"/>
+      <w:r>
+        <w:t xml:space="preserve"> są oblegane przez </w:t>
+      </w:r>
+      <w:r>
+        <w:t>setki milionów</w:t>
+      </w:r>
+      <w:r>
+        <w:t xml:space="preserve"> użytkowników</w:t>
+      </w:r>
+      <w:r>
+        <w:t xml:space="preserve"> na całym świecie</w:t>
+      </w:r>
+      <w:r>
+        <w:t xml:space="preserve">. Warto to wykorzystać i choć w części zintegrować aplikacje z tego typu portalami. Dla przykładu można wprowadzić logowanie za pomocą </w:t>
+      </w:r>
+      <w:proofErr w:type="spellStart"/>
+      <w:r>
+        <w:t>facebooka</w:t>
+      </w:r>
+      <w:proofErr w:type="spellEnd"/>
+      <w:r>
+        <w:t xml:space="preserve">, </w:t>
+      </w:r>
+      <w:proofErr w:type="spellStart"/>
+      <w:r>
+        <w:t>twittera</w:t>
+      </w:r>
+      <w:proofErr w:type="spellEnd"/>
+      <w:r>
+        <w:t xml:space="preserve"> lub </w:t>
+      </w:r>
+      <w:proofErr w:type="spellStart"/>
+      <w:r>
+        <w:t>google</w:t>
+      </w:r>
+      <w:proofErr w:type="spellEnd"/>
+      <w:r>
+        <w:t xml:space="preserve">+. Dane w profilach użytkowników mogłyby korzystać z danych pobranych ze wspomnianych stron. Integracja mogłaby działać także w drugą stronę, na portalach społecznościowych mogłyby się pojawiać wzmianki o aktywności danego użytkownika w aplikacji i tym samym mogłoby to zachęcić kolejnych potencjalnych klientów. </w:t>
+      </w:r>
+    </w:p>
+    <w:p>
+      <w:pPr>
+        <w:pStyle w:val="Podtytu"/>
+      </w:pPr>
+      <w:r>
+        <w:t>Marketing</w:t>
+      </w:r>
+    </w:p>
+    <w:p>
+      <w:r>
         <w:lastRenderedPageBreak/>
-        <w:t xml:space="preserve">Jednym z podstawowych potencjalnych ulepszeń </w:t>
-      </w:r>
-      <w:r>
-        <w:t xml:space="preserve">aplikacji </w:t>
-      </w:r>
-      <w:r>
-        <w:t xml:space="preserve">jest zwiększenie ilości </w:t>
-      </w:r>
-      <w:r>
-        <w:t xml:space="preserve">i różnorodności </w:t>
-      </w:r>
-      <w:r>
-        <w:t xml:space="preserve">lig oraz stworzenie różnych poziomów rozgrywkowych. </w:t>
-      </w:r>
-      <w:r>
-        <w:t>Użytkownicy mogliby typować nie tylko mecze piłkarskie, ale także mogłyby powstawać specjalne ligi ogólne dotyczące innych sportów jak siatkówka czy piłka ręczna. W ligach tych typowane byłyby wydarzenia dotyczące tych dyscyplin i mogłoby to przyciągnąć na stronę szerszą rzeszę odbiorców. Dzięki poziomom rozgrywkowym rozgrywka stała by się jeszcze bardziej atrakcyjna, ponieważ użytkownicy mogliby walczyć o awans do wyższych lig, a także chronić się przed spadkiem do ligi niżej.</w:t>
-      </w:r>
-    </w:p>
-    <w:p>
-      <w:pPr>
-        <w:pStyle w:val="Podtytu"/>
-      </w:pPr>
-      <w:r>
-        <w:t>Nagrody</w:t>
-      </w:r>
-    </w:p>
-    <w:p>
-      <w:r>
-        <w:t>Aby urozmaicić rozgrywkę można pomyśleć o finansowaniu i nagrodach w zamian za dobre typowanie. W głowie autora pojawiły się jak dotychczas dwa pomysły w tym temacie. Jednym z nich jest tzw. wpisowe każd</w:t>
-      </w:r>
-      <w:r>
-        <w:t>ego gracza wpłacane podczas zapisu</w:t>
-      </w:r>
-      <w:r>
-        <w:t xml:space="preserve"> do ligi i przekazanie całej zebranej sumy na koniec sezonu dla zwycięzcy rozgrywek. Innym sposobem może być zainteresowanie i zdobycie sponsorów, którzy zechcieliby ufundować nagrody za dobre typowanie. Jednak aby ta druga opcja byłaby możliwa do zrealizowania, aplikacja musi najpierw dotrzeć do sporej rzeszy odbiorców.</w:t>
-      </w:r>
-    </w:p>
-    <w:p>
-      <w:pPr>
-        <w:pStyle w:val="Podtytu"/>
-      </w:pPr>
-      <w:r>
-        <w:t>Rozszerzenie Mapy</w:t>
-      </w:r>
-    </w:p>
-    <w:p>
-      <w:r>
-        <w:t>Ciekawym elementem na stronie jest na pewno mapa z pobliskimi punktami bukmacherskimi. Dotychczas baza lokalizacji punktów bukmacherskich użyta w aplikacji zawiera jedynie dane salonów krakowskich. Miało to na celu pokazać sam sposób działania tej funkcjonalności, a nie jej skalę. Jeśli aplikacja byłaby rozwijana, na pewno warto by rozbudować bazę salonów bukmacherskich na cały kraj.</w:t>
-      </w:r>
-    </w:p>
-    <w:p>
-      <w:pPr>
-        <w:pStyle w:val="Podtytu"/>
-      </w:pPr>
-      <w:r>
-        <w:t>Statystyki piłkarskie</w:t>
-      </w:r>
-    </w:p>
-    <w:p>
-      <w:r>
-        <w:t>W przyszłości ciekawym rozwiązaniem byłoby również prowadzenie na stronie statystyk oraz tabel prawdziwych drużyn piłkarskich. Taka baza wiedzy byłaby na pewno pomocnym narzędziem dla użytkowników „</w:t>
-      </w:r>
-      <w:proofErr w:type="spellStart"/>
-      <w:r>
-        <w:t>akoBET</w:t>
-      </w:r>
-      <w:proofErr w:type="spellEnd"/>
-      <w:r>
-        <w:t>” pomagającym im w typowaniu</w:t>
-      </w:r>
-      <w:r>
-        <w:t>.</w:t>
-      </w:r>
-    </w:p>
-    <w:p>
-      <w:pPr>
-        <w:pStyle w:val="Podtytu"/>
-      </w:pPr>
-      <w:r>
-        <w:t>Komentarze</w:t>
-      </w:r>
-    </w:p>
-    <w:p>
-      <w:r>
-        <w:t>Użytkownicy mogliby wyrażać swoje zdanie oraz wymieniać się opiniami za pomocą komentarzy pod artykułami oraz na podstronach rozgrywek ligowych. Dzięki temu rosła by integracja między nimi co przekładało by się na większe zaangażowanie w grę.</w:t>
-      </w:r>
-    </w:p>
-    <w:p>
-      <w:pPr>
-        <w:pStyle w:val="Podtytu"/>
-      </w:pPr>
-      <w:r>
-        <w:t>Portale społecznościowe</w:t>
-      </w:r>
-    </w:p>
-    <w:p>
-      <w:r>
-        <w:t xml:space="preserve">W dzisiejszych czasach portale społecznościowe takie jak </w:t>
-      </w:r>
-      <w:proofErr w:type="spellStart"/>
-      <w:r>
-        <w:t>facebook</w:t>
-      </w:r>
-      <w:proofErr w:type="spellEnd"/>
-      <w:r>
-        <w:t xml:space="preserve"> czy </w:t>
-      </w:r>
-      <w:proofErr w:type="spellStart"/>
-      <w:r>
-        <w:t>twitter</w:t>
-      </w:r>
-      <w:proofErr w:type="spellEnd"/>
-      <w:r>
-        <w:t xml:space="preserve"> są oblegane przez </w:t>
-      </w:r>
-      <w:r>
-        <w:t>setki milionów</w:t>
-      </w:r>
-      <w:r>
-        <w:t xml:space="preserve"> użytkowników</w:t>
-      </w:r>
-      <w:r>
-        <w:t xml:space="preserve"> na całym świecie</w:t>
-      </w:r>
-      <w:r>
-        <w:t xml:space="preserve">. Warto to wykorzystać i choć w części zintegrować aplikacje z tego typu portalami. Dla przykładu można wprowadzić logowanie za pomocą </w:t>
-      </w:r>
-      <w:proofErr w:type="spellStart"/>
-      <w:r>
-        <w:t>facebooka</w:t>
-      </w:r>
-      <w:proofErr w:type="spellEnd"/>
-      <w:r>
-        <w:t xml:space="preserve">, </w:t>
-      </w:r>
-      <w:proofErr w:type="spellStart"/>
-      <w:r>
-        <w:t>twittera</w:t>
-      </w:r>
-      <w:proofErr w:type="spellEnd"/>
-      <w:r>
-        <w:t xml:space="preserve"> lub </w:t>
-      </w:r>
-      <w:proofErr w:type="spellStart"/>
-      <w:r>
-        <w:t>google</w:t>
-      </w:r>
-      <w:proofErr w:type="spellEnd"/>
-      <w:r>
-        <w:t xml:space="preserve">+. Dane w profilach użytkowników mogłyby korzystać z danych pobranych ze wspomnianych stron. Integracja mogłaby działać także w drugą stronę, na portalach społecznościowych mogłyby się pojawiać wzmianki o aktywności danego użytkownika w aplikacji i tym samym mogłoby to zachęcić kolejnych potencjalnych klientów. </w:t>
-      </w:r>
-    </w:p>
-    <w:p>
-      <w:pPr>
-        <w:pStyle w:val="Podtytu"/>
-      </w:pPr>
-      <w:r>
-        <w:t>Marketing</w:t>
-      </w:r>
-    </w:p>
-    <w:p>
-      <w:r>
         <w:t xml:space="preserve">Aby aplikacja się rozwijała ważnym elementem jest reklama i cały marketing wokół niej. </w:t>
       </w:r>
       <w:r>
-        <w:t xml:space="preserve">Jest wiele możliwości rozreklamowania aplikacji począwszy od płatnych reklam na serwisach społecznościowych, a skończywszy na różnych programach partnerskich np. z polskimi firmami bukmacherskimi, które w zamian za umieszczenie banneru na stronie mogłyby przedstawić </w:t>
-      </w:r>
-      <w:r>
-        <w:lastRenderedPageBreak/>
-        <w:t>użytkownikom „</w:t>
+        <w:t>Jest wiele możliwości rozreklamowania aplikacji począwszy od płatnych reklam na serwisach społecznościowych, a skończywszy na różnych programach partnerskich np. z polskimi firmami bukmacherskimi, które w zamian za umieszczenie banneru na stronie mogłyby przedstawić użytkownikom „</w:t>
       </w:r>
       <w:proofErr w:type="spellStart"/>
       <w:r>
@@ -12825,7 +13100,7 @@
           <w:rPr>
             <w:noProof/>
           </w:rPr>
-          <w:t>27</w:t>
+          <w:t>28</w:t>
         </w:r>
         <w:r>
           <w:fldChar w:fldCharType="end"/>
@@ -12958,6 +13233,95 @@
     </w:lvl>
   </w:abstractNum>
   <w:abstractNum w:abstractNumId="1" w15:restartNumberingAfterBreak="0">
+    <w:nsid w:val="03045998"/>
+    <w:multiLevelType w:val="hybridMultilevel"/>
+    <w:tmpl w:val="95BE0C58"/>
+    <w:lvl w:ilvl="0" w:tplc="0415000F">
+      <w:start w:val="1"/>
+      <w:numFmt w:val="decimal"/>
+      <w:lvlText w:val="%1."/>
+      <w:lvlJc w:val="left"/>
+      <w:pPr>
+        <w:ind w:left="720" w:hanging="360"/>
+      </w:pPr>
+      <w:rPr>
+        <w:rFonts w:hint="default"/>
+      </w:rPr>
+    </w:lvl>
+    <w:lvl w:ilvl="1" w:tplc="04150019" w:tentative="1">
+      <w:start w:val="1"/>
+      <w:numFmt w:val="lowerLetter"/>
+      <w:lvlText w:val="%2."/>
+      <w:lvlJc w:val="left"/>
+      <w:pPr>
+        <w:ind w:left="1440" w:hanging="360"/>
+      </w:pPr>
+    </w:lvl>
+    <w:lvl w:ilvl="2" w:tplc="0415001B" w:tentative="1">
+      <w:start w:val="1"/>
+      <w:numFmt w:val="lowerRoman"/>
+      <w:lvlText w:val="%3."/>
+      <w:lvlJc w:val="right"/>
+      <w:pPr>
+        <w:ind w:left="2160" w:hanging="180"/>
+      </w:pPr>
+    </w:lvl>
+    <w:lvl w:ilvl="3" w:tplc="0415000F" w:tentative="1">
+      <w:start w:val="1"/>
+      <w:numFmt w:val="decimal"/>
+      <w:lvlText w:val="%4."/>
+      <w:lvlJc w:val="left"/>
+      <w:pPr>
+        <w:ind w:left="2880" w:hanging="360"/>
+      </w:pPr>
+    </w:lvl>
+    <w:lvl w:ilvl="4" w:tplc="04150019" w:tentative="1">
+      <w:start w:val="1"/>
+      <w:numFmt w:val="lowerLetter"/>
+      <w:lvlText w:val="%5."/>
+      <w:lvlJc w:val="left"/>
+      <w:pPr>
+        <w:ind w:left="3600" w:hanging="360"/>
+      </w:pPr>
+    </w:lvl>
+    <w:lvl w:ilvl="5" w:tplc="0415001B" w:tentative="1">
+      <w:start w:val="1"/>
+      <w:numFmt w:val="lowerRoman"/>
+      <w:lvlText w:val="%6."/>
+      <w:lvlJc w:val="right"/>
+      <w:pPr>
+        <w:ind w:left="4320" w:hanging="180"/>
+      </w:pPr>
+    </w:lvl>
+    <w:lvl w:ilvl="6" w:tplc="0415000F" w:tentative="1">
+      <w:start w:val="1"/>
+      <w:numFmt w:val="decimal"/>
+      <w:lvlText w:val="%7."/>
+      <w:lvlJc w:val="left"/>
+      <w:pPr>
+        <w:ind w:left="5040" w:hanging="360"/>
+      </w:pPr>
+    </w:lvl>
+    <w:lvl w:ilvl="7" w:tplc="04150019" w:tentative="1">
+      <w:start w:val="1"/>
+      <w:numFmt w:val="lowerLetter"/>
+      <w:lvlText w:val="%8."/>
+      <w:lvlJc w:val="left"/>
+      <w:pPr>
+        <w:ind w:left="5760" w:hanging="360"/>
+      </w:pPr>
+    </w:lvl>
+    <w:lvl w:ilvl="8" w:tplc="0415001B" w:tentative="1">
+      <w:start w:val="1"/>
+      <w:numFmt w:val="lowerRoman"/>
+      <w:lvlText w:val="%9."/>
+      <w:lvlJc w:val="right"/>
+      <w:pPr>
+        <w:ind w:left="6480" w:hanging="180"/>
+      </w:pPr>
+    </w:lvl>
+  </w:abstractNum>
+  <w:abstractNum w:abstractNumId="2" w15:restartNumberingAfterBreak="0">
     <w:nsid w:val="048A4231"/>
     <w:multiLevelType w:val="hybridMultilevel"/>
     <w:tmpl w:val="22487758"/>
@@ -13070,7 +13434,7 @@
       </w:rPr>
     </w:lvl>
   </w:abstractNum>
-  <w:abstractNum w:abstractNumId="2" w15:restartNumberingAfterBreak="0">
+  <w:abstractNum w:abstractNumId="3" w15:restartNumberingAfterBreak="0">
     <w:nsid w:val="04A9758F"/>
     <w:multiLevelType w:val="hybridMultilevel"/>
     <w:tmpl w:val="32EAB49C"/>
@@ -13159,7 +13523,7 @@
       </w:pPr>
     </w:lvl>
   </w:abstractNum>
-  <w:abstractNum w:abstractNumId="3" w15:restartNumberingAfterBreak="0">
+  <w:abstractNum w:abstractNumId="4" w15:restartNumberingAfterBreak="0">
     <w:nsid w:val="04C941E7"/>
     <w:multiLevelType w:val="hybridMultilevel"/>
     <w:tmpl w:val="B63EE314"/>
@@ -13248,7 +13612,7 @@
       </w:pPr>
     </w:lvl>
   </w:abstractNum>
-  <w:abstractNum w:abstractNumId="4" w15:restartNumberingAfterBreak="0">
+  <w:abstractNum w:abstractNumId="5" w15:restartNumberingAfterBreak="0">
     <w:nsid w:val="06E83312"/>
     <w:multiLevelType w:val="hybridMultilevel"/>
     <w:tmpl w:val="E84423A0"/>
@@ -13361,7 +13725,7 @@
       </w:rPr>
     </w:lvl>
   </w:abstractNum>
-  <w:abstractNum w:abstractNumId="5" w15:restartNumberingAfterBreak="0">
+  <w:abstractNum w:abstractNumId="6" w15:restartNumberingAfterBreak="0">
     <w:nsid w:val="075C0D19"/>
     <w:multiLevelType w:val="hybridMultilevel"/>
     <w:tmpl w:val="3612D686"/>
@@ -13450,7 +13814,7 @@
       </w:pPr>
     </w:lvl>
   </w:abstractNum>
-  <w:abstractNum w:abstractNumId="6" w15:restartNumberingAfterBreak="0">
+  <w:abstractNum w:abstractNumId="7" w15:restartNumberingAfterBreak="0">
     <w:nsid w:val="08CC2BCA"/>
     <w:multiLevelType w:val="hybridMultilevel"/>
     <w:tmpl w:val="4B5C5C3A"/>
@@ -13539,7 +13903,7 @@
       </w:pPr>
     </w:lvl>
   </w:abstractNum>
-  <w:abstractNum w:abstractNumId="7" w15:restartNumberingAfterBreak="0">
+  <w:abstractNum w:abstractNumId="8" w15:restartNumberingAfterBreak="0">
     <w:nsid w:val="09873CF7"/>
     <w:multiLevelType w:val="hybridMultilevel"/>
     <w:tmpl w:val="F9024DDC"/>
@@ -13628,7 +13992,7 @@
       </w:pPr>
     </w:lvl>
   </w:abstractNum>
-  <w:abstractNum w:abstractNumId="8" w15:restartNumberingAfterBreak="0">
+  <w:abstractNum w:abstractNumId="9" w15:restartNumberingAfterBreak="0">
     <w:nsid w:val="0C776A8E"/>
     <w:multiLevelType w:val="hybridMultilevel"/>
     <w:tmpl w:val="C49AE510"/>
@@ -13717,7 +14081,7 @@
       </w:pPr>
     </w:lvl>
   </w:abstractNum>
-  <w:abstractNum w:abstractNumId="9" w15:restartNumberingAfterBreak="0">
+  <w:abstractNum w:abstractNumId="10" w15:restartNumberingAfterBreak="0">
     <w:nsid w:val="0DC01ECA"/>
     <w:multiLevelType w:val="hybridMultilevel"/>
     <w:tmpl w:val="52805E72"/>
@@ -13806,7 +14170,7 @@
       </w:pPr>
     </w:lvl>
   </w:abstractNum>
-  <w:abstractNum w:abstractNumId="10" w15:restartNumberingAfterBreak="0">
+  <w:abstractNum w:abstractNumId="11" w15:restartNumberingAfterBreak="0">
     <w:nsid w:val="128E10FD"/>
     <w:multiLevelType w:val="hybridMultilevel"/>
     <w:tmpl w:val="C6D8CB76"/>
@@ -13895,7 +14259,96 @@
       </w:pPr>
     </w:lvl>
   </w:abstractNum>
-  <w:abstractNum w:abstractNumId="11" w15:restartNumberingAfterBreak="0">
+  <w:abstractNum w:abstractNumId="12" w15:restartNumberingAfterBreak="0">
+    <w:nsid w:val="12A451DB"/>
+    <w:multiLevelType w:val="hybridMultilevel"/>
+    <w:tmpl w:val="521A2198"/>
+    <w:lvl w:ilvl="0" w:tplc="53C89916">
+      <w:start w:val="1"/>
+      <w:numFmt w:val="lowerLetter"/>
+      <w:lvlText w:val="%1)"/>
+      <w:lvlJc w:val="left"/>
+      <w:pPr>
+        <w:ind w:left="1080" w:hanging="360"/>
+      </w:pPr>
+      <w:rPr>
+        <w:rFonts w:hint="default"/>
+      </w:rPr>
+    </w:lvl>
+    <w:lvl w:ilvl="1" w:tplc="04150019" w:tentative="1">
+      <w:start w:val="1"/>
+      <w:numFmt w:val="lowerLetter"/>
+      <w:lvlText w:val="%2."/>
+      <w:lvlJc w:val="left"/>
+      <w:pPr>
+        <w:ind w:left="1800" w:hanging="360"/>
+      </w:pPr>
+    </w:lvl>
+    <w:lvl w:ilvl="2" w:tplc="0415001B" w:tentative="1">
+      <w:start w:val="1"/>
+      <w:numFmt w:val="lowerRoman"/>
+      <w:lvlText w:val="%3."/>
+      <w:lvlJc w:val="right"/>
+      <w:pPr>
+        <w:ind w:left="2520" w:hanging="180"/>
+      </w:pPr>
+    </w:lvl>
+    <w:lvl w:ilvl="3" w:tplc="0415000F" w:tentative="1">
+      <w:start w:val="1"/>
+      <w:numFmt w:val="decimal"/>
+      <w:lvlText w:val="%4."/>
+      <w:lvlJc w:val="left"/>
+      <w:pPr>
+        <w:ind w:left="3240" w:hanging="360"/>
+      </w:pPr>
+    </w:lvl>
+    <w:lvl w:ilvl="4" w:tplc="04150019" w:tentative="1">
+      <w:start w:val="1"/>
+      <w:numFmt w:val="lowerLetter"/>
+      <w:lvlText w:val="%5."/>
+      <w:lvlJc w:val="left"/>
+      <w:pPr>
+        <w:ind w:left="3960" w:hanging="360"/>
+      </w:pPr>
+    </w:lvl>
+    <w:lvl w:ilvl="5" w:tplc="0415001B" w:tentative="1">
+      <w:start w:val="1"/>
+      <w:numFmt w:val="lowerRoman"/>
+      <w:lvlText w:val="%6."/>
+      <w:lvlJc w:val="right"/>
+      <w:pPr>
+        <w:ind w:left="4680" w:hanging="180"/>
+      </w:pPr>
+    </w:lvl>
+    <w:lvl w:ilvl="6" w:tplc="0415000F" w:tentative="1">
+      <w:start w:val="1"/>
+      <w:numFmt w:val="decimal"/>
+      <w:lvlText w:val="%7."/>
+      <w:lvlJc w:val="left"/>
+      <w:pPr>
+        <w:ind w:left="5400" w:hanging="360"/>
+      </w:pPr>
+    </w:lvl>
+    <w:lvl w:ilvl="7" w:tplc="04150019" w:tentative="1">
+      <w:start w:val="1"/>
+      <w:numFmt w:val="lowerLetter"/>
+      <w:lvlText w:val="%8."/>
+      <w:lvlJc w:val="left"/>
+      <w:pPr>
+        <w:ind w:left="6120" w:hanging="360"/>
+      </w:pPr>
+    </w:lvl>
+    <w:lvl w:ilvl="8" w:tplc="0415001B" w:tentative="1">
+      <w:start w:val="1"/>
+      <w:numFmt w:val="lowerRoman"/>
+      <w:lvlText w:val="%9."/>
+      <w:lvlJc w:val="right"/>
+      <w:pPr>
+        <w:ind w:left="6840" w:hanging="180"/>
+      </w:pPr>
+    </w:lvl>
+  </w:abstractNum>
+  <w:abstractNum w:abstractNumId="13" w15:restartNumberingAfterBreak="0">
     <w:nsid w:val="15F754DC"/>
     <w:multiLevelType w:val="hybridMultilevel"/>
     <w:tmpl w:val="791ED902"/>
@@ -13984,7 +14437,7 @@
       </w:pPr>
     </w:lvl>
   </w:abstractNum>
-  <w:abstractNum w:abstractNumId="12" w15:restartNumberingAfterBreak="0">
+  <w:abstractNum w:abstractNumId="14" w15:restartNumberingAfterBreak="0">
     <w:nsid w:val="172069D3"/>
     <w:multiLevelType w:val="hybridMultilevel"/>
     <w:tmpl w:val="B63EE314"/>
@@ -14073,7 +14526,96 @@
       </w:pPr>
     </w:lvl>
   </w:abstractNum>
-  <w:abstractNum w:abstractNumId="13" w15:restartNumberingAfterBreak="0">
+  <w:abstractNum w:abstractNumId="15" w15:restartNumberingAfterBreak="0">
+    <w:nsid w:val="176123CA"/>
+    <w:multiLevelType w:val="hybridMultilevel"/>
+    <w:tmpl w:val="2F263A4A"/>
+    <w:lvl w:ilvl="0" w:tplc="0415000F">
+      <w:start w:val="1"/>
+      <w:numFmt w:val="decimal"/>
+      <w:lvlText w:val="%1."/>
+      <w:lvlJc w:val="left"/>
+      <w:pPr>
+        <w:ind w:left="720" w:hanging="360"/>
+      </w:pPr>
+      <w:rPr>
+        <w:rFonts w:hint="default"/>
+      </w:rPr>
+    </w:lvl>
+    <w:lvl w:ilvl="1" w:tplc="04150019" w:tentative="1">
+      <w:start w:val="1"/>
+      <w:numFmt w:val="lowerLetter"/>
+      <w:lvlText w:val="%2."/>
+      <w:lvlJc w:val="left"/>
+      <w:pPr>
+        <w:ind w:left="1440" w:hanging="360"/>
+      </w:pPr>
+    </w:lvl>
+    <w:lvl w:ilvl="2" w:tplc="0415001B" w:tentative="1">
+      <w:start w:val="1"/>
+      <w:numFmt w:val="lowerRoman"/>
+      <w:lvlText w:val="%3."/>
+      <w:lvlJc w:val="right"/>
+      <w:pPr>
+        <w:ind w:left="2160" w:hanging="180"/>
+      </w:pPr>
+    </w:lvl>
+    <w:lvl w:ilvl="3" w:tplc="0415000F" w:tentative="1">
+      <w:start w:val="1"/>
+      <w:numFmt w:val="decimal"/>
+      <w:lvlText w:val="%4."/>
+      <w:lvlJc w:val="left"/>
+      <w:pPr>
+        <w:ind w:left="2880" w:hanging="360"/>
+      </w:pPr>
+    </w:lvl>
+    <w:lvl w:ilvl="4" w:tplc="04150019" w:tentative="1">
+      <w:start w:val="1"/>
+      <w:numFmt w:val="lowerLetter"/>
+      <w:lvlText w:val="%5."/>
+      <w:lvlJc w:val="left"/>
+      <w:pPr>
+        <w:ind w:left="3600" w:hanging="360"/>
+      </w:pPr>
+    </w:lvl>
+    <w:lvl w:ilvl="5" w:tplc="0415001B" w:tentative="1">
+      <w:start w:val="1"/>
+      <w:numFmt w:val="lowerRoman"/>
+      <w:lvlText w:val="%6."/>
+      <w:lvlJc w:val="right"/>
+      <w:pPr>
+        <w:ind w:left="4320" w:hanging="180"/>
+      </w:pPr>
+    </w:lvl>
+    <w:lvl w:ilvl="6" w:tplc="0415000F" w:tentative="1">
+      <w:start w:val="1"/>
+      <w:numFmt w:val="decimal"/>
+      <w:lvlText w:val="%7."/>
+      <w:lvlJc w:val="left"/>
+      <w:pPr>
+        <w:ind w:left="5040" w:hanging="360"/>
+      </w:pPr>
+    </w:lvl>
+    <w:lvl w:ilvl="7" w:tplc="04150019" w:tentative="1">
+      <w:start w:val="1"/>
+      <w:numFmt w:val="lowerLetter"/>
+      <w:lvlText w:val="%8."/>
+      <w:lvlJc w:val="left"/>
+      <w:pPr>
+        <w:ind w:left="5760" w:hanging="360"/>
+      </w:pPr>
+    </w:lvl>
+    <w:lvl w:ilvl="8" w:tplc="0415001B" w:tentative="1">
+      <w:start w:val="1"/>
+      <w:numFmt w:val="lowerRoman"/>
+      <w:lvlText w:val="%9."/>
+      <w:lvlJc w:val="right"/>
+      <w:pPr>
+        <w:ind w:left="6480" w:hanging="180"/>
+      </w:pPr>
+    </w:lvl>
+  </w:abstractNum>
+  <w:abstractNum w:abstractNumId="16" w15:restartNumberingAfterBreak="0">
     <w:nsid w:val="17DD222D"/>
     <w:multiLevelType w:val="hybridMultilevel"/>
     <w:tmpl w:val="A0601082"/>
@@ -14162,7 +14704,7 @@
       </w:pPr>
     </w:lvl>
   </w:abstractNum>
-  <w:abstractNum w:abstractNumId="14" w15:restartNumberingAfterBreak="0">
+  <w:abstractNum w:abstractNumId="17" w15:restartNumberingAfterBreak="0">
     <w:nsid w:val="18565F98"/>
     <w:multiLevelType w:val="hybridMultilevel"/>
     <w:tmpl w:val="D28CC3D8"/>
@@ -14251,7 +14793,7 @@
       </w:pPr>
     </w:lvl>
   </w:abstractNum>
-  <w:abstractNum w:abstractNumId="15" w15:restartNumberingAfterBreak="0">
+  <w:abstractNum w:abstractNumId="18" w15:restartNumberingAfterBreak="0">
     <w:nsid w:val="19B97186"/>
     <w:multiLevelType w:val="hybridMultilevel"/>
     <w:tmpl w:val="780258B4"/>
@@ -14340,7 +14882,7 @@
       </w:pPr>
     </w:lvl>
   </w:abstractNum>
-  <w:abstractNum w:abstractNumId="16" w15:restartNumberingAfterBreak="0">
+  <w:abstractNum w:abstractNumId="19" w15:restartNumberingAfterBreak="0">
     <w:nsid w:val="1B0248C2"/>
     <w:multiLevelType w:val="hybridMultilevel"/>
     <w:tmpl w:val="3CB092E6"/>
@@ -14429,7 +14971,7 @@
       </w:pPr>
     </w:lvl>
   </w:abstractNum>
-  <w:abstractNum w:abstractNumId="17" w15:restartNumberingAfterBreak="0">
+  <w:abstractNum w:abstractNumId="20" w15:restartNumberingAfterBreak="0">
     <w:nsid w:val="1C9A6DE4"/>
     <w:multiLevelType w:val="hybridMultilevel"/>
     <w:tmpl w:val="D1FC2B0C"/>
@@ -14518,7 +15060,7 @@
       </w:pPr>
     </w:lvl>
   </w:abstractNum>
-  <w:abstractNum w:abstractNumId="18" w15:restartNumberingAfterBreak="0">
+  <w:abstractNum w:abstractNumId="21" w15:restartNumberingAfterBreak="0">
     <w:nsid w:val="20702B4D"/>
     <w:multiLevelType w:val="hybridMultilevel"/>
     <w:tmpl w:val="CE9A9E3E"/>
@@ -14631,7 +15173,7 @@
       </w:rPr>
     </w:lvl>
   </w:abstractNum>
-  <w:abstractNum w:abstractNumId="19" w15:restartNumberingAfterBreak="0">
+  <w:abstractNum w:abstractNumId="22" w15:restartNumberingAfterBreak="0">
     <w:nsid w:val="210740F5"/>
     <w:multiLevelType w:val="hybridMultilevel"/>
     <w:tmpl w:val="6EF4DEBC"/>
@@ -14720,7 +15262,7 @@
       </w:pPr>
     </w:lvl>
   </w:abstractNum>
-  <w:abstractNum w:abstractNumId="20" w15:restartNumberingAfterBreak="0">
+  <w:abstractNum w:abstractNumId="23" w15:restartNumberingAfterBreak="0">
     <w:nsid w:val="22C52B21"/>
     <w:multiLevelType w:val="hybridMultilevel"/>
     <w:tmpl w:val="CEF64992"/>
@@ -14809,7 +15351,7 @@
       </w:pPr>
     </w:lvl>
   </w:abstractNum>
-  <w:abstractNum w:abstractNumId="21" w15:restartNumberingAfterBreak="0">
+  <w:abstractNum w:abstractNumId="24" w15:restartNumberingAfterBreak="0">
     <w:nsid w:val="22E02C5A"/>
     <w:multiLevelType w:val="hybridMultilevel"/>
     <w:tmpl w:val="BF4E8CB4"/>
@@ -14898,7 +15440,96 @@
       </w:pPr>
     </w:lvl>
   </w:abstractNum>
-  <w:abstractNum w:abstractNumId="22" w15:restartNumberingAfterBreak="0">
+  <w:abstractNum w:abstractNumId="25" w15:restartNumberingAfterBreak="0">
+    <w:nsid w:val="262E6666"/>
+    <w:multiLevelType w:val="hybridMultilevel"/>
+    <w:tmpl w:val="AF4459BA"/>
+    <w:lvl w:ilvl="0" w:tplc="8CECC8E6">
+      <w:start w:val="1"/>
+      <w:numFmt w:val="lowerLetter"/>
+      <w:lvlText w:val="%1)"/>
+      <w:lvlJc w:val="left"/>
+      <w:pPr>
+        <w:ind w:left="1080" w:hanging="360"/>
+      </w:pPr>
+      <w:rPr>
+        <w:rFonts w:hint="default"/>
+      </w:rPr>
+    </w:lvl>
+    <w:lvl w:ilvl="1" w:tplc="04150019" w:tentative="1">
+      <w:start w:val="1"/>
+      <w:numFmt w:val="lowerLetter"/>
+      <w:lvlText w:val="%2."/>
+      <w:lvlJc w:val="left"/>
+      <w:pPr>
+        <w:ind w:left="1800" w:hanging="360"/>
+      </w:pPr>
+    </w:lvl>
+    <w:lvl w:ilvl="2" w:tplc="0415001B" w:tentative="1">
+      <w:start w:val="1"/>
+      <w:numFmt w:val="lowerRoman"/>
+      <w:lvlText w:val="%3."/>
+      <w:lvlJc w:val="right"/>
+      <w:pPr>
+        <w:ind w:left="2520" w:hanging="180"/>
+      </w:pPr>
+    </w:lvl>
+    <w:lvl w:ilvl="3" w:tplc="0415000F" w:tentative="1">
+      <w:start w:val="1"/>
+      <w:numFmt w:val="decimal"/>
+      <w:lvlText w:val="%4."/>
+      <w:lvlJc w:val="left"/>
+      <w:pPr>
+        <w:ind w:left="3240" w:hanging="360"/>
+      </w:pPr>
+    </w:lvl>
+    <w:lvl w:ilvl="4" w:tplc="04150019" w:tentative="1">
+      <w:start w:val="1"/>
+      <w:numFmt w:val="lowerLetter"/>
+      <w:lvlText w:val="%5."/>
+      <w:lvlJc w:val="left"/>
+      <w:pPr>
+        <w:ind w:left="3960" w:hanging="360"/>
+      </w:pPr>
+    </w:lvl>
+    <w:lvl w:ilvl="5" w:tplc="0415001B" w:tentative="1">
+      <w:start w:val="1"/>
+      <w:numFmt w:val="lowerRoman"/>
+      <w:lvlText w:val="%6."/>
+      <w:lvlJc w:val="right"/>
+      <w:pPr>
+        <w:ind w:left="4680" w:hanging="180"/>
+      </w:pPr>
+    </w:lvl>
+    <w:lvl w:ilvl="6" w:tplc="0415000F" w:tentative="1">
+      <w:start w:val="1"/>
+      <w:numFmt w:val="decimal"/>
+      <w:lvlText w:val="%7."/>
+      <w:lvlJc w:val="left"/>
+      <w:pPr>
+        <w:ind w:left="5400" w:hanging="360"/>
+      </w:pPr>
+    </w:lvl>
+    <w:lvl w:ilvl="7" w:tplc="04150019" w:tentative="1">
+      <w:start w:val="1"/>
+      <w:numFmt w:val="lowerLetter"/>
+      <w:lvlText w:val="%8."/>
+      <w:lvlJc w:val="left"/>
+      <w:pPr>
+        <w:ind w:left="6120" w:hanging="360"/>
+      </w:pPr>
+    </w:lvl>
+    <w:lvl w:ilvl="8" w:tplc="0415001B" w:tentative="1">
+      <w:start w:val="1"/>
+      <w:numFmt w:val="lowerRoman"/>
+      <w:lvlText w:val="%9."/>
+      <w:lvlJc w:val="right"/>
+      <w:pPr>
+        <w:ind w:left="6840" w:hanging="180"/>
+      </w:pPr>
+    </w:lvl>
+  </w:abstractNum>
+  <w:abstractNum w:abstractNumId="26" w15:restartNumberingAfterBreak="0">
     <w:nsid w:val="28143FB7"/>
     <w:multiLevelType w:val="hybridMultilevel"/>
     <w:tmpl w:val="E842B93C"/>
@@ -14987,7 +15618,7 @@
       </w:pPr>
     </w:lvl>
   </w:abstractNum>
-  <w:abstractNum w:abstractNumId="23" w15:restartNumberingAfterBreak="0">
+  <w:abstractNum w:abstractNumId="27" w15:restartNumberingAfterBreak="0">
     <w:nsid w:val="28D663DE"/>
     <w:multiLevelType w:val="hybridMultilevel"/>
     <w:tmpl w:val="27AEC738"/>
@@ -15076,7 +15707,7 @@
       </w:pPr>
     </w:lvl>
   </w:abstractNum>
-  <w:abstractNum w:abstractNumId="24" w15:restartNumberingAfterBreak="0">
+  <w:abstractNum w:abstractNumId="28" w15:restartNumberingAfterBreak="0">
     <w:nsid w:val="299B5BE6"/>
     <w:multiLevelType w:val="hybridMultilevel"/>
     <w:tmpl w:val="6D70E3BC"/>
@@ -15165,7 +15796,7 @@
       </w:pPr>
     </w:lvl>
   </w:abstractNum>
-  <w:abstractNum w:abstractNumId="25" w15:restartNumberingAfterBreak="0">
+  <w:abstractNum w:abstractNumId="29" w15:restartNumberingAfterBreak="0">
     <w:nsid w:val="2D0C6FAB"/>
     <w:multiLevelType w:val="hybridMultilevel"/>
     <w:tmpl w:val="F07EBCB2"/>
@@ -15254,7 +15885,7 @@
       </w:pPr>
     </w:lvl>
   </w:abstractNum>
-  <w:abstractNum w:abstractNumId="26" w15:restartNumberingAfterBreak="0">
+  <w:abstractNum w:abstractNumId="30" w15:restartNumberingAfterBreak="0">
     <w:nsid w:val="2DDA5329"/>
     <w:multiLevelType w:val="hybridMultilevel"/>
     <w:tmpl w:val="EC7CFDA8"/>
@@ -15343,7 +15974,7 @@
       </w:pPr>
     </w:lvl>
   </w:abstractNum>
-  <w:abstractNum w:abstractNumId="27" w15:restartNumberingAfterBreak="0">
+  <w:abstractNum w:abstractNumId="31" w15:restartNumberingAfterBreak="0">
     <w:nsid w:val="2E215719"/>
     <w:multiLevelType w:val="hybridMultilevel"/>
     <w:tmpl w:val="25F81892"/>
@@ -15432,7 +16063,7 @@
       </w:pPr>
     </w:lvl>
   </w:abstractNum>
-  <w:abstractNum w:abstractNumId="28" w15:restartNumberingAfterBreak="0">
+  <w:abstractNum w:abstractNumId="32" w15:restartNumberingAfterBreak="0">
     <w:nsid w:val="2ED84C64"/>
     <w:multiLevelType w:val="hybridMultilevel"/>
     <w:tmpl w:val="B5367E38"/>
@@ -15521,7 +16152,7 @@
       </w:pPr>
     </w:lvl>
   </w:abstractNum>
-  <w:abstractNum w:abstractNumId="29" w15:restartNumberingAfterBreak="0">
+  <w:abstractNum w:abstractNumId="33" w15:restartNumberingAfterBreak="0">
     <w:nsid w:val="2F656C00"/>
     <w:multiLevelType w:val="hybridMultilevel"/>
     <w:tmpl w:val="CBAAB6E8"/>
@@ -15610,7 +16241,7 @@
       </w:pPr>
     </w:lvl>
   </w:abstractNum>
-  <w:abstractNum w:abstractNumId="30" w15:restartNumberingAfterBreak="0">
+  <w:abstractNum w:abstractNumId="34" w15:restartNumberingAfterBreak="0">
     <w:nsid w:val="2FB907A4"/>
     <w:multiLevelType w:val="hybridMultilevel"/>
     <w:tmpl w:val="D81A0AEE"/>
@@ -15699,7 +16330,7 @@
       </w:pPr>
     </w:lvl>
   </w:abstractNum>
-  <w:abstractNum w:abstractNumId="31" w15:restartNumberingAfterBreak="0">
+  <w:abstractNum w:abstractNumId="35" w15:restartNumberingAfterBreak="0">
     <w:nsid w:val="32CB611E"/>
     <w:multiLevelType w:val="hybridMultilevel"/>
     <w:tmpl w:val="4342CDB2"/>
@@ -15788,7 +16419,7 @@
       </w:pPr>
     </w:lvl>
   </w:abstractNum>
-  <w:abstractNum w:abstractNumId="32" w15:restartNumberingAfterBreak="0">
+  <w:abstractNum w:abstractNumId="36" w15:restartNumberingAfterBreak="0">
     <w:nsid w:val="343E5F3E"/>
     <w:multiLevelType w:val="hybridMultilevel"/>
     <w:tmpl w:val="AE824C06"/>
@@ -15877,7 +16508,7 @@
       </w:pPr>
     </w:lvl>
   </w:abstractNum>
-  <w:abstractNum w:abstractNumId="33" w15:restartNumberingAfterBreak="0">
+  <w:abstractNum w:abstractNumId="37" w15:restartNumberingAfterBreak="0">
     <w:nsid w:val="34AC6F0C"/>
     <w:multiLevelType w:val="hybridMultilevel"/>
     <w:tmpl w:val="857431FA"/>
@@ -15966,7 +16597,7 @@
       </w:pPr>
     </w:lvl>
   </w:abstractNum>
-  <w:abstractNum w:abstractNumId="34" w15:restartNumberingAfterBreak="0">
+  <w:abstractNum w:abstractNumId="38" w15:restartNumberingAfterBreak="0">
     <w:nsid w:val="34C41252"/>
     <w:multiLevelType w:val="hybridMultilevel"/>
     <w:tmpl w:val="1F267596"/>
@@ -16079,7 +16710,96 @@
       </w:rPr>
     </w:lvl>
   </w:abstractNum>
-  <w:abstractNum w:abstractNumId="35" w15:restartNumberingAfterBreak="0">
+  <w:abstractNum w:abstractNumId="39" w15:restartNumberingAfterBreak="0">
+    <w:nsid w:val="34C65CB9"/>
+    <w:multiLevelType w:val="hybridMultilevel"/>
+    <w:tmpl w:val="10E22F20"/>
+    <w:lvl w:ilvl="0" w:tplc="DB62E202">
+      <w:start w:val="1"/>
+      <w:numFmt w:val="lowerLetter"/>
+      <w:lvlText w:val="%1)"/>
+      <w:lvlJc w:val="left"/>
+      <w:pPr>
+        <w:ind w:left="1080" w:hanging="360"/>
+      </w:pPr>
+      <w:rPr>
+        <w:rFonts w:hint="default"/>
+      </w:rPr>
+    </w:lvl>
+    <w:lvl w:ilvl="1" w:tplc="04150019" w:tentative="1">
+      <w:start w:val="1"/>
+      <w:numFmt w:val="lowerLetter"/>
+      <w:lvlText w:val="%2."/>
+      <w:lvlJc w:val="left"/>
+      <w:pPr>
+        <w:ind w:left="1800" w:hanging="360"/>
+      </w:pPr>
+    </w:lvl>
+    <w:lvl w:ilvl="2" w:tplc="0415001B" w:tentative="1">
+      <w:start w:val="1"/>
+      <w:numFmt w:val="lowerRoman"/>
+      <w:lvlText w:val="%3."/>
+      <w:lvlJc w:val="right"/>
+      <w:pPr>
+        <w:ind w:left="2520" w:hanging="180"/>
+      </w:pPr>
+    </w:lvl>
+    <w:lvl w:ilvl="3" w:tplc="0415000F" w:tentative="1">
+      <w:start w:val="1"/>
+      <w:numFmt w:val="decimal"/>
+      <w:lvlText w:val="%4."/>
+      <w:lvlJc w:val="left"/>
+      <w:pPr>
+        <w:ind w:left="3240" w:hanging="360"/>
+      </w:pPr>
+    </w:lvl>
+    <w:lvl w:ilvl="4" w:tplc="04150019" w:tentative="1">
+      <w:start w:val="1"/>
+      <w:numFmt w:val="lowerLetter"/>
+      <w:lvlText w:val="%5."/>
+      <w:lvlJc w:val="left"/>
+      <w:pPr>
+        <w:ind w:left="3960" w:hanging="360"/>
+      </w:pPr>
+    </w:lvl>
+    <w:lvl w:ilvl="5" w:tplc="0415001B" w:tentative="1">
+      <w:start w:val="1"/>
+      <w:numFmt w:val="lowerRoman"/>
+      <w:lvlText w:val="%6."/>
+      <w:lvlJc w:val="right"/>
+      <w:pPr>
+        <w:ind w:left="4680" w:hanging="180"/>
+      </w:pPr>
+    </w:lvl>
+    <w:lvl w:ilvl="6" w:tplc="0415000F" w:tentative="1">
+      <w:start w:val="1"/>
+      <w:numFmt w:val="decimal"/>
+      <w:lvlText w:val="%7."/>
+      <w:lvlJc w:val="left"/>
+      <w:pPr>
+        <w:ind w:left="5400" w:hanging="360"/>
+      </w:pPr>
+    </w:lvl>
+    <w:lvl w:ilvl="7" w:tplc="04150019" w:tentative="1">
+      <w:start w:val="1"/>
+      <w:numFmt w:val="lowerLetter"/>
+      <w:lvlText w:val="%8."/>
+      <w:lvlJc w:val="left"/>
+      <w:pPr>
+        <w:ind w:left="6120" w:hanging="360"/>
+      </w:pPr>
+    </w:lvl>
+    <w:lvl w:ilvl="8" w:tplc="0415001B" w:tentative="1">
+      <w:start w:val="1"/>
+      <w:numFmt w:val="lowerRoman"/>
+      <w:lvlText w:val="%9."/>
+      <w:lvlJc w:val="right"/>
+      <w:pPr>
+        <w:ind w:left="6840" w:hanging="180"/>
+      </w:pPr>
+    </w:lvl>
+  </w:abstractNum>
+  <w:abstractNum w:abstractNumId="40" w15:restartNumberingAfterBreak="0">
     <w:nsid w:val="39B16BF5"/>
     <w:multiLevelType w:val="hybridMultilevel"/>
     <w:tmpl w:val="C3BA2AF2"/>
@@ -16192,7 +16912,96 @@
       </w:rPr>
     </w:lvl>
   </w:abstractNum>
-  <w:abstractNum w:abstractNumId="36" w15:restartNumberingAfterBreak="0">
+  <w:abstractNum w:abstractNumId="41" w15:restartNumberingAfterBreak="0">
+    <w:nsid w:val="3A46467E"/>
+    <w:multiLevelType w:val="hybridMultilevel"/>
+    <w:tmpl w:val="1C5EA84C"/>
+    <w:lvl w:ilvl="0" w:tplc="3CEA547A">
+      <w:start w:val="1"/>
+      <w:numFmt w:val="lowerLetter"/>
+      <w:lvlText w:val="%1)"/>
+      <w:lvlJc w:val="left"/>
+      <w:pPr>
+        <w:ind w:left="1080" w:hanging="360"/>
+      </w:pPr>
+      <w:rPr>
+        <w:rFonts w:hint="default"/>
+      </w:rPr>
+    </w:lvl>
+    <w:lvl w:ilvl="1" w:tplc="04150019" w:tentative="1">
+      <w:start w:val="1"/>
+      <w:numFmt w:val="lowerLetter"/>
+      <w:lvlText w:val="%2."/>
+      <w:lvlJc w:val="left"/>
+      <w:pPr>
+        <w:ind w:left="1800" w:hanging="360"/>
+      </w:pPr>
+    </w:lvl>
+    <w:lvl w:ilvl="2" w:tplc="0415001B" w:tentative="1">
+      <w:start w:val="1"/>
+      <w:numFmt w:val="lowerRoman"/>
+      <w:lvlText w:val="%3."/>
+      <w:lvlJc w:val="right"/>
+      <w:pPr>
+        <w:ind w:left="2520" w:hanging="180"/>
+      </w:pPr>
+    </w:lvl>
+    <w:lvl w:ilvl="3" w:tplc="0415000F" w:tentative="1">
+      <w:start w:val="1"/>
+      <w:numFmt w:val="decimal"/>
+      <w:lvlText w:val="%4."/>
+      <w:lvlJc w:val="left"/>
+      <w:pPr>
+        <w:ind w:left="3240" w:hanging="360"/>
+      </w:pPr>
+    </w:lvl>
+    <w:lvl w:ilvl="4" w:tplc="04150019" w:tentative="1">
+      <w:start w:val="1"/>
+      <w:numFmt w:val="lowerLetter"/>
+      <w:lvlText w:val="%5."/>
+      <w:lvlJc w:val="left"/>
+      <w:pPr>
+        <w:ind w:left="3960" w:hanging="360"/>
+      </w:pPr>
+    </w:lvl>
+    <w:lvl w:ilvl="5" w:tplc="0415001B" w:tentative="1">
+      <w:start w:val="1"/>
+      <w:numFmt w:val="lowerRoman"/>
+      <w:lvlText w:val="%6."/>
+      <w:lvlJc w:val="right"/>
+      <w:pPr>
+        <w:ind w:left="4680" w:hanging="180"/>
+      </w:pPr>
+    </w:lvl>
+    <w:lvl w:ilvl="6" w:tplc="0415000F" w:tentative="1">
+      <w:start w:val="1"/>
+      <w:numFmt w:val="decimal"/>
+      <w:lvlText w:val="%7."/>
+      <w:lvlJc w:val="left"/>
+      <w:pPr>
+        <w:ind w:left="5400" w:hanging="360"/>
+      </w:pPr>
+    </w:lvl>
+    <w:lvl w:ilvl="7" w:tplc="04150019" w:tentative="1">
+      <w:start w:val="1"/>
+      <w:numFmt w:val="lowerLetter"/>
+      <w:lvlText w:val="%8."/>
+      <w:lvlJc w:val="left"/>
+      <w:pPr>
+        <w:ind w:left="6120" w:hanging="360"/>
+      </w:pPr>
+    </w:lvl>
+    <w:lvl w:ilvl="8" w:tplc="0415001B" w:tentative="1">
+      <w:start w:val="1"/>
+      <w:numFmt w:val="lowerRoman"/>
+      <w:lvlText w:val="%9."/>
+      <w:lvlJc w:val="right"/>
+      <w:pPr>
+        <w:ind w:left="6840" w:hanging="180"/>
+      </w:pPr>
+    </w:lvl>
+  </w:abstractNum>
+  <w:abstractNum w:abstractNumId="42" w15:restartNumberingAfterBreak="0">
     <w:nsid w:val="3A627231"/>
     <w:multiLevelType w:val="hybridMultilevel"/>
     <w:tmpl w:val="DA64C97C"/>
@@ -16281,7 +17090,7 @@
       </w:pPr>
     </w:lvl>
   </w:abstractNum>
-  <w:abstractNum w:abstractNumId="37" w15:restartNumberingAfterBreak="0">
+  <w:abstractNum w:abstractNumId="43" w15:restartNumberingAfterBreak="0">
     <w:nsid w:val="3D017D8F"/>
     <w:multiLevelType w:val="hybridMultilevel"/>
     <w:tmpl w:val="68D2BEA2"/>
@@ -16370,7 +17179,7 @@
       </w:pPr>
     </w:lvl>
   </w:abstractNum>
-  <w:abstractNum w:abstractNumId="38" w15:restartNumberingAfterBreak="0">
+  <w:abstractNum w:abstractNumId="44" w15:restartNumberingAfterBreak="0">
     <w:nsid w:val="3D7E4515"/>
     <w:multiLevelType w:val="hybridMultilevel"/>
     <w:tmpl w:val="8FA42F2A"/>
@@ -16459,7 +17268,7 @@
       </w:pPr>
     </w:lvl>
   </w:abstractNum>
-  <w:abstractNum w:abstractNumId="39" w15:restartNumberingAfterBreak="0">
+  <w:abstractNum w:abstractNumId="45" w15:restartNumberingAfterBreak="0">
     <w:nsid w:val="3E963F52"/>
     <w:multiLevelType w:val="hybridMultilevel"/>
     <w:tmpl w:val="E86C2F02"/>
@@ -16548,7 +17357,7 @@
       </w:pPr>
     </w:lvl>
   </w:abstractNum>
-  <w:abstractNum w:abstractNumId="40" w15:restartNumberingAfterBreak="0">
+  <w:abstractNum w:abstractNumId="46" w15:restartNumberingAfterBreak="0">
     <w:nsid w:val="3F2534FC"/>
     <w:multiLevelType w:val="hybridMultilevel"/>
     <w:tmpl w:val="D7E864B8"/>
@@ -16637,7 +17446,7 @@
       </w:pPr>
     </w:lvl>
   </w:abstractNum>
-  <w:abstractNum w:abstractNumId="41" w15:restartNumberingAfterBreak="0">
+  <w:abstractNum w:abstractNumId="47" w15:restartNumberingAfterBreak="0">
     <w:nsid w:val="40302EA2"/>
     <w:multiLevelType w:val="hybridMultilevel"/>
     <w:tmpl w:val="F62CAE08"/>
@@ -16726,7 +17535,7 @@
       </w:pPr>
     </w:lvl>
   </w:abstractNum>
-  <w:abstractNum w:abstractNumId="42" w15:restartNumberingAfterBreak="0">
+  <w:abstractNum w:abstractNumId="48" w15:restartNumberingAfterBreak="0">
     <w:nsid w:val="422846D1"/>
     <w:multiLevelType w:val="hybridMultilevel"/>
     <w:tmpl w:val="17C2E752"/>
@@ -16839,7 +17648,7 @@
       </w:rPr>
     </w:lvl>
   </w:abstractNum>
-  <w:abstractNum w:abstractNumId="43" w15:restartNumberingAfterBreak="0">
+  <w:abstractNum w:abstractNumId="49" w15:restartNumberingAfterBreak="0">
     <w:nsid w:val="46F61727"/>
     <w:multiLevelType w:val="hybridMultilevel"/>
     <w:tmpl w:val="764CE0EC"/>
@@ -16928,7 +17737,7 @@
       </w:pPr>
     </w:lvl>
   </w:abstractNum>
-  <w:abstractNum w:abstractNumId="44" w15:restartNumberingAfterBreak="0">
+  <w:abstractNum w:abstractNumId="50" w15:restartNumberingAfterBreak="0">
     <w:nsid w:val="478D312F"/>
     <w:multiLevelType w:val="hybridMultilevel"/>
     <w:tmpl w:val="690C921C"/>
@@ -17017,7 +17826,7 @@
       </w:pPr>
     </w:lvl>
   </w:abstractNum>
-  <w:abstractNum w:abstractNumId="45" w15:restartNumberingAfterBreak="0">
+  <w:abstractNum w:abstractNumId="51" w15:restartNumberingAfterBreak="0">
     <w:nsid w:val="4A01458D"/>
     <w:multiLevelType w:val="hybridMultilevel"/>
     <w:tmpl w:val="CD34ED12"/>
@@ -17130,7 +17939,7 @@
       </w:rPr>
     </w:lvl>
   </w:abstractNum>
-  <w:abstractNum w:abstractNumId="46" w15:restartNumberingAfterBreak="0">
+  <w:abstractNum w:abstractNumId="52" w15:restartNumberingAfterBreak="0">
     <w:nsid w:val="4AB83778"/>
     <w:multiLevelType w:val="hybridMultilevel"/>
     <w:tmpl w:val="9DE87BC6"/>
@@ -17219,7 +18028,7 @@
       </w:pPr>
     </w:lvl>
   </w:abstractNum>
-  <w:abstractNum w:abstractNumId="47" w15:restartNumberingAfterBreak="0">
+  <w:abstractNum w:abstractNumId="53" w15:restartNumberingAfterBreak="0">
     <w:nsid w:val="4B245DDA"/>
     <w:multiLevelType w:val="hybridMultilevel"/>
     <w:tmpl w:val="A6FEF308"/>
@@ -17308,7 +18117,7 @@
       </w:pPr>
     </w:lvl>
   </w:abstractNum>
-  <w:abstractNum w:abstractNumId="48" w15:restartNumberingAfterBreak="0">
+  <w:abstractNum w:abstractNumId="54" w15:restartNumberingAfterBreak="0">
     <w:nsid w:val="4B56789F"/>
     <w:multiLevelType w:val="hybridMultilevel"/>
     <w:tmpl w:val="67800204"/>
@@ -17397,7 +18206,7 @@
       </w:pPr>
     </w:lvl>
   </w:abstractNum>
-  <w:abstractNum w:abstractNumId="49" w15:restartNumberingAfterBreak="0">
+  <w:abstractNum w:abstractNumId="55" w15:restartNumberingAfterBreak="0">
     <w:nsid w:val="4D574F74"/>
     <w:multiLevelType w:val="hybridMultilevel"/>
     <w:tmpl w:val="1ADCF10C"/>
@@ -17486,7 +18295,7 @@
       </w:pPr>
     </w:lvl>
   </w:abstractNum>
-  <w:abstractNum w:abstractNumId="50" w15:restartNumberingAfterBreak="0">
+  <w:abstractNum w:abstractNumId="56" w15:restartNumberingAfterBreak="0">
     <w:nsid w:val="4ECB0E1B"/>
     <w:multiLevelType w:val="hybridMultilevel"/>
     <w:tmpl w:val="368E3922"/>
@@ -17575,7 +18384,7 @@
       </w:pPr>
     </w:lvl>
   </w:abstractNum>
-  <w:abstractNum w:abstractNumId="51" w15:restartNumberingAfterBreak="0">
+  <w:abstractNum w:abstractNumId="57" w15:restartNumberingAfterBreak="0">
     <w:nsid w:val="4F9E28DD"/>
     <w:multiLevelType w:val="hybridMultilevel"/>
     <w:tmpl w:val="1ED4FBEC"/>
@@ -17664,7 +18473,7 @@
       </w:pPr>
     </w:lvl>
   </w:abstractNum>
-  <w:abstractNum w:abstractNumId="52" w15:restartNumberingAfterBreak="0">
+  <w:abstractNum w:abstractNumId="58" w15:restartNumberingAfterBreak="0">
     <w:nsid w:val="517C513A"/>
     <w:multiLevelType w:val="hybridMultilevel"/>
     <w:tmpl w:val="BC967230"/>
@@ -17777,7 +18586,7 @@
       </w:rPr>
     </w:lvl>
   </w:abstractNum>
-  <w:abstractNum w:abstractNumId="53" w15:restartNumberingAfterBreak="0">
+  <w:abstractNum w:abstractNumId="59" w15:restartNumberingAfterBreak="0">
     <w:nsid w:val="52682E36"/>
     <w:multiLevelType w:val="hybridMultilevel"/>
     <w:tmpl w:val="6BEA9082"/>
@@ -17866,7 +18675,7 @@
       </w:pPr>
     </w:lvl>
   </w:abstractNum>
-  <w:abstractNum w:abstractNumId="54" w15:restartNumberingAfterBreak="0">
+  <w:abstractNum w:abstractNumId="60" w15:restartNumberingAfterBreak="0">
     <w:nsid w:val="540A4510"/>
     <w:multiLevelType w:val="hybridMultilevel"/>
     <w:tmpl w:val="7EAA9E9C"/>
@@ -17955,7 +18764,7 @@
       </w:pPr>
     </w:lvl>
   </w:abstractNum>
-  <w:abstractNum w:abstractNumId="55" w15:restartNumberingAfterBreak="0">
+  <w:abstractNum w:abstractNumId="61" w15:restartNumberingAfterBreak="0">
     <w:nsid w:val="54CD7F3D"/>
     <w:multiLevelType w:val="hybridMultilevel"/>
     <w:tmpl w:val="41DC0264"/>
@@ -18068,7 +18877,7 @@
       </w:rPr>
     </w:lvl>
   </w:abstractNum>
-  <w:abstractNum w:abstractNumId="56" w15:restartNumberingAfterBreak="0">
+  <w:abstractNum w:abstractNumId="62" w15:restartNumberingAfterBreak="0">
     <w:nsid w:val="56A82B09"/>
     <w:multiLevelType w:val="hybridMultilevel"/>
     <w:tmpl w:val="D0E2FA7C"/>
@@ -18157,7 +18966,7 @@
       </w:pPr>
     </w:lvl>
   </w:abstractNum>
-  <w:abstractNum w:abstractNumId="57" w15:restartNumberingAfterBreak="0">
+  <w:abstractNum w:abstractNumId="63" w15:restartNumberingAfterBreak="0">
     <w:nsid w:val="57C43D12"/>
     <w:multiLevelType w:val="hybridMultilevel"/>
     <w:tmpl w:val="87425EBA"/>
@@ -18246,7 +19055,7 @@
       </w:pPr>
     </w:lvl>
   </w:abstractNum>
-  <w:abstractNum w:abstractNumId="58" w15:restartNumberingAfterBreak="0">
+  <w:abstractNum w:abstractNumId="64" w15:restartNumberingAfterBreak="0">
     <w:nsid w:val="57D1408D"/>
     <w:multiLevelType w:val="hybridMultilevel"/>
     <w:tmpl w:val="6BDAEA44"/>
@@ -18335,7 +19144,96 @@
       </w:pPr>
     </w:lvl>
   </w:abstractNum>
-  <w:abstractNum w:abstractNumId="59" w15:restartNumberingAfterBreak="0">
+  <w:abstractNum w:abstractNumId="65" w15:restartNumberingAfterBreak="0">
+    <w:nsid w:val="5862699A"/>
+    <w:multiLevelType w:val="hybridMultilevel"/>
+    <w:tmpl w:val="73A62B58"/>
+    <w:lvl w:ilvl="0" w:tplc="823257BE">
+      <w:start w:val="1"/>
+      <w:numFmt w:val="lowerLetter"/>
+      <w:lvlText w:val="%1)"/>
+      <w:lvlJc w:val="left"/>
+      <w:pPr>
+        <w:ind w:left="1080" w:hanging="360"/>
+      </w:pPr>
+      <w:rPr>
+        <w:rFonts w:hint="default"/>
+      </w:rPr>
+    </w:lvl>
+    <w:lvl w:ilvl="1" w:tplc="04150019" w:tentative="1">
+      <w:start w:val="1"/>
+      <w:numFmt w:val="lowerLetter"/>
+      <w:lvlText w:val="%2."/>
+      <w:lvlJc w:val="left"/>
+      <w:pPr>
+        <w:ind w:left="1800" w:hanging="360"/>
+      </w:pPr>
+    </w:lvl>
+    <w:lvl w:ilvl="2" w:tplc="0415001B" w:tentative="1">
+      <w:start w:val="1"/>
+      <w:numFmt w:val="lowerRoman"/>
+      <w:lvlText w:val="%3."/>
+      <w:lvlJc w:val="right"/>
+      <w:pPr>
+        <w:ind w:left="2520" w:hanging="180"/>
+      </w:pPr>
+    </w:lvl>
+    <w:lvl w:ilvl="3" w:tplc="0415000F" w:tentative="1">
+      <w:start w:val="1"/>
+      <w:numFmt w:val="decimal"/>
+      <w:lvlText w:val="%4."/>
+      <w:lvlJc w:val="left"/>
+      <w:pPr>
+        <w:ind w:left="3240" w:hanging="360"/>
+      </w:pPr>
+    </w:lvl>
+    <w:lvl w:ilvl="4" w:tplc="04150019" w:tentative="1">
+      <w:start w:val="1"/>
+      <w:numFmt w:val="lowerLetter"/>
+      <w:lvlText w:val="%5."/>
+      <w:lvlJc w:val="left"/>
+      <w:pPr>
+        <w:ind w:left="3960" w:hanging="360"/>
+      </w:pPr>
+    </w:lvl>
+    <w:lvl w:ilvl="5" w:tplc="0415001B" w:tentative="1">
+      <w:start w:val="1"/>
+      <w:numFmt w:val="lowerRoman"/>
+      <w:lvlText w:val="%6."/>
+      <w:lvlJc w:val="right"/>
+      <w:pPr>
+        <w:ind w:left="4680" w:hanging="180"/>
+      </w:pPr>
+    </w:lvl>
+    <w:lvl w:ilvl="6" w:tplc="0415000F" w:tentative="1">
+      <w:start w:val="1"/>
+      <w:numFmt w:val="decimal"/>
+      <w:lvlText w:val="%7."/>
+      <w:lvlJc w:val="left"/>
+      <w:pPr>
+        <w:ind w:left="5400" w:hanging="360"/>
+      </w:pPr>
+    </w:lvl>
+    <w:lvl w:ilvl="7" w:tplc="04150019" w:tentative="1">
+      <w:start w:val="1"/>
+      <w:numFmt w:val="lowerLetter"/>
+      <w:lvlText w:val="%8."/>
+      <w:lvlJc w:val="left"/>
+      <w:pPr>
+        <w:ind w:left="6120" w:hanging="360"/>
+      </w:pPr>
+    </w:lvl>
+    <w:lvl w:ilvl="8" w:tplc="0415001B" w:tentative="1">
+      <w:start w:val="1"/>
+      <w:numFmt w:val="lowerRoman"/>
+      <w:lvlText w:val="%9."/>
+      <w:lvlJc w:val="right"/>
+      <w:pPr>
+        <w:ind w:left="6840" w:hanging="180"/>
+      </w:pPr>
+    </w:lvl>
+  </w:abstractNum>
+  <w:abstractNum w:abstractNumId="66" w15:restartNumberingAfterBreak="0">
     <w:nsid w:val="58947AA7"/>
     <w:multiLevelType w:val="hybridMultilevel"/>
     <w:tmpl w:val="7CDC9AC0"/>
@@ -18424,7 +19322,7 @@
       </w:pPr>
     </w:lvl>
   </w:abstractNum>
-  <w:abstractNum w:abstractNumId="60" w15:restartNumberingAfterBreak="0">
+  <w:abstractNum w:abstractNumId="67" w15:restartNumberingAfterBreak="0">
     <w:nsid w:val="5A7C7F64"/>
     <w:multiLevelType w:val="hybridMultilevel"/>
     <w:tmpl w:val="49D02194"/>
@@ -18513,7 +19411,7 @@
       </w:pPr>
     </w:lvl>
   </w:abstractNum>
-  <w:abstractNum w:abstractNumId="61" w15:restartNumberingAfterBreak="0">
+  <w:abstractNum w:abstractNumId="68" w15:restartNumberingAfterBreak="0">
     <w:nsid w:val="5ADA2280"/>
     <w:multiLevelType w:val="hybridMultilevel"/>
     <w:tmpl w:val="AB9AA2CE"/>
@@ -18602,7 +19500,7 @@
       </w:pPr>
     </w:lvl>
   </w:abstractNum>
-  <w:abstractNum w:abstractNumId="62" w15:restartNumberingAfterBreak="0">
+  <w:abstractNum w:abstractNumId="69" w15:restartNumberingAfterBreak="0">
     <w:nsid w:val="5C3A6388"/>
     <w:multiLevelType w:val="hybridMultilevel"/>
     <w:tmpl w:val="C1F20972"/>
@@ -18691,7 +19589,7 @@
       </w:pPr>
     </w:lvl>
   </w:abstractNum>
-  <w:abstractNum w:abstractNumId="63" w15:restartNumberingAfterBreak="0">
+  <w:abstractNum w:abstractNumId="70" w15:restartNumberingAfterBreak="0">
     <w:nsid w:val="5D1252EB"/>
     <w:multiLevelType w:val="hybridMultilevel"/>
     <w:tmpl w:val="ED7A0D62"/>
@@ -18780,7 +19678,7 @@
       </w:pPr>
     </w:lvl>
   </w:abstractNum>
-  <w:abstractNum w:abstractNumId="64" w15:restartNumberingAfterBreak="0">
+  <w:abstractNum w:abstractNumId="71" w15:restartNumberingAfterBreak="0">
     <w:nsid w:val="617A3DA9"/>
     <w:multiLevelType w:val="hybridMultilevel"/>
     <w:tmpl w:val="89365B12"/>
@@ -18893,7 +19791,7 @@
       </w:rPr>
     </w:lvl>
   </w:abstractNum>
-  <w:abstractNum w:abstractNumId="65" w15:restartNumberingAfterBreak="0">
+  <w:abstractNum w:abstractNumId="72" w15:restartNumberingAfterBreak="0">
     <w:nsid w:val="61D74F62"/>
     <w:multiLevelType w:val="hybridMultilevel"/>
     <w:tmpl w:val="AA2CCAF2"/>
@@ -18982,7 +19880,7 @@
       </w:pPr>
     </w:lvl>
   </w:abstractNum>
-  <w:abstractNum w:abstractNumId="66" w15:restartNumberingAfterBreak="0">
+  <w:abstractNum w:abstractNumId="73" w15:restartNumberingAfterBreak="0">
     <w:nsid w:val="65F52BB7"/>
     <w:multiLevelType w:val="hybridMultilevel"/>
     <w:tmpl w:val="91E805E4"/>
@@ -19071,7 +19969,7 @@
       </w:pPr>
     </w:lvl>
   </w:abstractNum>
-  <w:abstractNum w:abstractNumId="67" w15:restartNumberingAfterBreak="0">
+  <w:abstractNum w:abstractNumId="74" w15:restartNumberingAfterBreak="0">
     <w:nsid w:val="66B165E2"/>
     <w:multiLevelType w:val="hybridMultilevel"/>
     <w:tmpl w:val="57C8124A"/>
@@ -19160,7 +20058,7 @@
       </w:pPr>
     </w:lvl>
   </w:abstractNum>
-  <w:abstractNum w:abstractNumId="68" w15:restartNumberingAfterBreak="0">
+  <w:abstractNum w:abstractNumId="75" w15:restartNumberingAfterBreak="0">
     <w:nsid w:val="67D70159"/>
     <w:multiLevelType w:val="hybridMultilevel"/>
     <w:tmpl w:val="DC7AAFFE"/>
@@ -19249,7 +20147,96 @@
       </w:pPr>
     </w:lvl>
   </w:abstractNum>
-  <w:abstractNum w:abstractNumId="69" w15:restartNumberingAfterBreak="0">
+  <w:abstractNum w:abstractNumId="76" w15:restartNumberingAfterBreak="0">
+    <w:nsid w:val="6A6A38EE"/>
+    <w:multiLevelType w:val="hybridMultilevel"/>
+    <w:tmpl w:val="DF101F72"/>
+    <w:lvl w:ilvl="0" w:tplc="BDC01138">
+      <w:start w:val="1"/>
+      <w:numFmt w:val="lowerLetter"/>
+      <w:lvlText w:val="%1)"/>
+      <w:lvlJc w:val="left"/>
+      <w:pPr>
+        <w:ind w:left="1080" w:hanging="360"/>
+      </w:pPr>
+      <w:rPr>
+        <w:rFonts w:hint="default"/>
+      </w:rPr>
+    </w:lvl>
+    <w:lvl w:ilvl="1" w:tplc="04150019" w:tentative="1">
+      <w:start w:val="1"/>
+      <w:numFmt w:val="lowerLetter"/>
+      <w:lvlText w:val="%2."/>
+      <w:lvlJc w:val="left"/>
+      <w:pPr>
+        <w:ind w:left="1800" w:hanging="360"/>
+      </w:pPr>
+    </w:lvl>
+    <w:lvl w:ilvl="2" w:tplc="0415001B" w:tentative="1">
+      <w:start w:val="1"/>
+      <w:numFmt w:val="lowerRoman"/>
+      <w:lvlText w:val="%3."/>
+      <w:lvlJc w:val="right"/>
+      <w:pPr>
+        <w:ind w:left="2520" w:hanging="180"/>
+      </w:pPr>
+    </w:lvl>
+    <w:lvl w:ilvl="3" w:tplc="0415000F" w:tentative="1">
+      <w:start w:val="1"/>
+      <w:numFmt w:val="decimal"/>
+      <w:lvlText w:val="%4."/>
+      <w:lvlJc w:val="left"/>
+      <w:pPr>
+        <w:ind w:left="3240" w:hanging="360"/>
+      </w:pPr>
+    </w:lvl>
+    <w:lvl w:ilvl="4" w:tplc="04150019" w:tentative="1">
+      <w:start w:val="1"/>
+      <w:numFmt w:val="lowerLetter"/>
+      <w:lvlText w:val="%5."/>
+      <w:lvlJc w:val="left"/>
+      <w:pPr>
+        <w:ind w:left="3960" w:hanging="360"/>
+      </w:pPr>
+    </w:lvl>
+    <w:lvl w:ilvl="5" w:tplc="0415001B" w:tentative="1">
+      <w:start w:val="1"/>
+      <w:numFmt w:val="lowerRoman"/>
+      <w:lvlText w:val="%6."/>
+      <w:lvlJc w:val="right"/>
+      <w:pPr>
+        <w:ind w:left="4680" w:hanging="180"/>
+      </w:pPr>
+    </w:lvl>
+    <w:lvl w:ilvl="6" w:tplc="0415000F" w:tentative="1">
+      <w:start w:val="1"/>
+      <w:numFmt w:val="decimal"/>
+      <w:lvlText w:val="%7."/>
+      <w:lvlJc w:val="left"/>
+      <w:pPr>
+        <w:ind w:left="5400" w:hanging="360"/>
+      </w:pPr>
+    </w:lvl>
+    <w:lvl w:ilvl="7" w:tplc="04150019" w:tentative="1">
+      <w:start w:val="1"/>
+      <w:numFmt w:val="lowerLetter"/>
+      <w:lvlText w:val="%8."/>
+      <w:lvlJc w:val="left"/>
+      <w:pPr>
+        <w:ind w:left="6120" w:hanging="360"/>
+      </w:pPr>
+    </w:lvl>
+    <w:lvl w:ilvl="8" w:tplc="0415001B" w:tentative="1">
+      <w:start w:val="1"/>
+      <w:numFmt w:val="lowerRoman"/>
+      <w:lvlText w:val="%9."/>
+      <w:lvlJc w:val="right"/>
+      <w:pPr>
+        <w:ind w:left="6840" w:hanging="180"/>
+      </w:pPr>
+    </w:lvl>
+  </w:abstractNum>
+  <w:abstractNum w:abstractNumId="77" w15:restartNumberingAfterBreak="0">
     <w:nsid w:val="6AB855FB"/>
     <w:multiLevelType w:val="hybridMultilevel"/>
     <w:tmpl w:val="B63EE314"/>
@@ -19338,7 +20325,7 @@
       </w:pPr>
     </w:lvl>
   </w:abstractNum>
-  <w:abstractNum w:abstractNumId="70" w15:restartNumberingAfterBreak="0">
+  <w:abstractNum w:abstractNumId="78" w15:restartNumberingAfterBreak="0">
     <w:nsid w:val="6C5E1CF9"/>
     <w:multiLevelType w:val="hybridMultilevel"/>
     <w:tmpl w:val="92D4313A"/>
@@ -19427,7 +20414,7 @@
       </w:pPr>
     </w:lvl>
   </w:abstractNum>
-  <w:abstractNum w:abstractNumId="71" w15:restartNumberingAfterBreak="0">
+  <w:abstractNum w:abstractNumId="79" w15:restartNumberingAfterBreak="0">
     <w:nsid w:val="6EEF0981"/>
     <w:multiLevelType w:val="hybridMultilevel"/>
     <w:tmpl w:val="18FAA91C"/>
@@ -19516,7 +20503,96 @@
       </w:pPr>
     </w:lvl>
   </w:abstractNum>
-  <w:abstractNum w:abstractNumId="72" w15:restartNumberingAfterBreak="0">
+  <w:abstractNum w:abstractNumId="80" w15:restartNumberingAfterBreak="0">
+    <w:nsid w:val="6F0E3BCC"/>
+    <w:multiLevelType w:val="hybridMultilevel"/>
+    <w:tmpl w:val="0B201B4C"/>
+    <w:lvl w:ilvl="0" w:tplc="939AF406">
+      <w:start w:val="1"/>
+      <w:numFmt w:val="lowerLetter"/>
+      <w:lvlText w:val="%1)"/>
+      <w:lvlJc w:val="left"/>
+      <w:pPr>
+        <w:ind w:left="1080" w:hanging="360"/>
+      </w:pPr>
+      <w:rPr>
+        <w:rFonts w:hint="default"/>
+      </w:rPr>
+    </w:lvl>
+    <w:lvl w:ilvl="1" w:tplc="04150019" w:tentative="1">
+      <w:start w:val="1"/>
+      <w:numFmt w:val="lowerLetter"/>
+      <w:lvlText w:val="%2."/>
+      <w:lvlJc w:val="left"/>
+      <w:pPr>
+        <w:ind w:left="1800" w:hanging="360"/>
+      </w:pPr>
+    </w:lvl>
+    <w:lvl w:ilvl="2" w:tplc="0415001B" w:tentative="1">
+      <w:start w:val="1"/>
+      <w:numFmt w:val="lowerRoman"/>
+      <w:lvlText w:val="%3."/>
+      <w:lvlJc w:val="right"/>
+      <w:pPr>
+        <w:ind w:left="2520" w:hanging="180"/>
+      </w:pPr>
+    </w:lvl>
+    <w:lvl w:ilvl="3" w:tplc="0415000F" w:tentative="1">
+      <w:start w:val="1"/>
+      <w:numFmt w:val="decimal"/>
+      <w:lvlText w:val="%4."/>
+      <w:lvlJc w:val="left"/>
+      <w:pPr>
+        <w:ind w:left="3240" w:hanging="360"/>
+      </w:pPr>
+    </w:lvl>
+    <w:lvl w:ilvl="4" w:tplc="04150019" w:tentative="1">
+      <w:start w:val="1"/>
+      <w:numFmt w:val="lowerLetter"/>
+      <w:lvlText w:val="%5."/>
+      <w:lvlJc w:val="left"/>
+      <w:pPr>
+        <w:ind w:left="3960" w:hanging="360"/>
+      </w:pPr>
+    </w:lvl>
+    <w:lvl w:ilvl="5" w:tplc="0415001B" w:tentative="1">
+      <w:start w:val="1"/>
+      <w:numFmt w:val="lowerRoman"/>
+      <w:lvlText w:val="%6."/>
+      <w:lvlJc w:val="right"/>
+      <w:pPr>
+        <w:ind w:left="4680" w:hanging="180"/>
+      </w:pPr>
+    </w:lvl>
+    <w:lvl w:ilvl="6" w:tplc="0415000F" w:tentative="1">
+      <w:start w:val="1"/>
+      <w:numFmt w:val="decimal"/>
+      <w:lvlText w:val="%7."/>
+      <w:lvlJc w:val="left"/>
+      <w:pPr>
+        <w:ind w:left="5400" w:hanging="360"/>
+      </w:pPr>
+    </w:lvl>
+    <w:lvl w:ilvl="7" w:tplc="04150019" w:tentative="1">
+      <w:start w:val="1"/>
+      <w:numFmt w:val="lowerLetter"/>
+      <w:lvlText w:val="%8."/>
+      <w:lvlJc w:val="left"/>
+      <w:pPr>
+        <w:ind w:left="6120" w:hanging="360"/>
+      </w:pPr>
+    </w:lvl>
+    <w:lvl w:ilvl="8" w:tplc="0415001B" w:tentative="1">
+      <w:start w:val="1"/>
+      <w:numFmt w:val="lowerRoman"/>
+      <w:lvlText w:val="%9."/>
+      <w:lvlJc w:val="right"/>
+      <w:pPr>
+        <w:ind w:left="6840" w:hanging="180"/>
+      </w:pPr>
+    </w:lvl>
+  </w:abstractNum>
+  <w:abstractNum w:abstractNumId="81" w15:restartNumberingAfterBreak="0">
     <w:nsid w:val="70391337"/>
     <w:multiLevelType w:val="hybridMultilevel"/>
     <w:tmpl w:val="5E20802E"/>
@@ -19605,7 +20681,7 @@
       </w:pPr>
     </w:lvl>
   </w:abstractNum>
-  <w:abstractNum w:abstractNumId="73" w15:restartNumberingAfterBreak="0">
+  <w:abstractNum w:abstractNumId="82" w15:restartNumberingAfterBreak="0">
     <w:nsid w:val="75866A54"/>
     <w:multiLevelType w:val="hybridMultilevel"/>
     <w:tmpl w:val="97F049BE"/>
@@ -19694,7 +20770,7 @@
       </w:pPr>
     </w:lvl>
   </w:abstractNum>
-  <w:abstractNum w:abstractNumId="74" w15:restartNumberingAfterBreak="0">
+  <w:abstractNum w:abstractNumId="83" w15:restartNumberingAfterBreak="0">
     <w:nsid w:val="75AF7F33"/>
     <w:multiLevelType w:val="hybridMultilevel"/>
     <w:tmpl w:val="196A59B4"/>
@@ -19807,7 +20883,7 @@
       </w:rPr>
     </w:lvl>
   </w:abstractNum>
-  <w:abstractNum w:abstractNumId="75" w15:restartNumberingAfterBreak="0">
+  <w:abstractNum w:abstractNumId="84" w15:restartNumberingAfterBreak="0">
     <w:nsid w:val="76026A95"/>
     <w:multiLevelType w:val="hybridMultilevel"/>
     <w:tmpl w:val="9CA85140"/>
@@ -19896,7 +20972,7 @@
       </w:pPr>
     </w:lvl>
   </w:abstractNum>
-  <w:abstractNum w:abstractNumId="76" w15:restartNumberingAfterBreak="0">
+  <w:abstractNum w:abstractNumId="85" w15:restartNumberingAfterBreak="0">
     <w:nsid w:val="77ED1C4B"/>
     <w:multiLevelType w:val="hybridMultilevel"/>
     <w:tmpl w:val="DF625D82"/>
@@ -19985,7 +21061,7 @@
       </w:pPr>
     </w:lvl>
   </w:abstractNum>
-  <w:abstractNum w:abstractNumId="77" w15:restartNumberingAfterBreak="0">
+  <w:abstractNum w:abstractNumId="86" w15:restartNumberingAfterBreak="0">
     <w:nsid w:val="785B0E2B"/>
     <w:multiLevelType w:val="hybridMultilevel"/>
     <w:tmpl w:val="3EA0D420"/>
@@ -20074,7 +21150,7 @@
       </w:pPr>
     </w:lvl>
   </w:abstractNum>
-  <w:abstractNum w:abstractNumId="78" w15:restartNumberingAfterBreak="0">
+  <w:abstractNum w:abstractNumId="87" w15:restartNumberingAfterBreak="0">
     <w:nsid w:val="7F0A7AAB"/>
     <w:multiLevelType w:val="hybridMultilevel"/>
     <w:tmpl w:val="E4BA503C"/>
@@ -20163,7 +21239,7 @@
       </w:pPr>
     </w:lvl>
   </w:abstractNum>
-  <w:abstractNum w:abstractNumId="79" w15:restartNumberingAfterBreak="0">
+  <w:abstractNum w:abstractNumId="88" w15:restartNumberingAfterBreak="0">
     <w:nsid w:val="7F8E3A68"/>
     <w:multiLevelType w:val="hybridMultilevel"/>
     <w:tmpl w:val="C916CA44"/>
@@ -20277,246 +21353,273 @@
     </w:lvl>
   </w:abstractNum>
   <w:num w:numId="1">
+    <w:abstractNumId w:val="51"/>
+  </w:num>
+  <w:num w:numId="2">
+    <w:abstractNumId w:val="48"/>
+  </w:num>
+  <w:num w:numId="3">
+    <w:abstractNumId w:val="58"/>
+  </w:num>
+  <w:num w:numId="4">
+    <w:abstractNumId w:val="40"/>
+  </w:num>
+  <w:num w:numId="5">
+    <w:abstractNumId w:val="71"/>
+  </w:num>
+  <w:num w:numId="6">
+    <w:abstractNumId w:val="21"/>
+  </w:num>
+  <w:num w:numId="7">
+    <w:abstractNumId w:val="3"/>
+  </w:num>
+  <w:num w:numId="8">
+    <w:abstractNumId w:val="2"/>
+  </w:num>
+  <w:num w:numId="9">
+    <w:abstractNumId w:val="61"/>
+  </w:num>
+  <w:num w:numId="10">
+    <w:abstractNumId w:val="5"/>
+  </w:num>
+  <w:num w:numId="11">
+    <w:abstractNumId w:val="88"/>
+  </w:num>
+  <w:num w:numId="12">
+    <w:abstractNumId w:val="33"/>
+  </w:num>
+  <w:num w:numId="13">
+    <w:abstractNumId w:val="24"/>
+  </w:num>
+  <w:num w:numId="14">
     <w:abstractNumId w:val="45"/>
   </w:num>
-  <w:num w:numId="2">
-    <w:abstractNumId w:val="42"/>
-  </w:num>
-  <w:num w:numId="3">
-    <w:abstractNumId w:val="52"/>
-  </w:num>
-  <w:num w:numId="4">
-    <w:abstractNumId w:val="35"/>
-  </w:num>
-  <w:num w:numId="5">
-    <w:abstractNumId w:val="64"/>
-  </w:num>
-  <w:num w:numId="6">
+  <w:num w:numId="15">
     <w:abstractNumId w:val="18"/>
   </w:num>
-  <w:num w:numId="7">
-    <w:abstractNumId w:val="2"/>
-  </w:num>
-  <w:num w:numId="8">
-    <w:abstractNumId w:val="1"/>
-  </w:num>
-  <w:num w:numId="9">
-    <w:abstractNumId w:val="55"/>
-  </w:num>
-  <w:num w:numId="10">
-    <w:abstractNumId w:val="4"/>
-  </w:num>
-  <w:num w:numId="11">
-    <w:abstractNumId w:val="79"/>
-  </w:num>
-  <w:num w:numId="12">
-    <w:abstractNumId w:val="29"/>
-  </w:num>
-  <w:num w:numId="13">
-    <w:abstractNumId w:val="21"/>
-  </w:num>
-  <w:num w:numId="14">
-    <w:abstractNumId w:val="39"/>
-  </w:num>
-  <w:num w:numId="15">
-    <w:abstractNumId w:val="15"/>
-  </w:num>
   <w:num w:numId="16">
-    <w:abstractNumId w:val="56"/>
+    <w:abstractNumId w:val="62"/>
   </w:num>
   <w:num w:numId="17">
     <w:abstractNumId w:val="0"/>
   </w:num>
   <w:num w:numId="18">
-    <w:abstractNumId w:val="51"/>
+    <w:abstractNumId w:val="57"/>
   </w:num>
   <w:num w:numId="19">
+    <w:abstractNumId w:val="26"/>
+  </w:num>
+  <w:num w:numId="20">
+    <w:abstractNumId w:val="8"/>
+  </w:num>
+  <w:num w:numId="21">
+    <w:abstractNumId w:val="74"/>
+  </w:num>
+  <w:num w:numId="22">
+    <w:abstractNumId w:val="55"/>
+  </w:num>
+  <w:num w:numId="23">
+    <w:abstractNumId w:val="53"/>
+  </w:num>
+  <w:num w:numId="24">
+    <w:abstractNumId w:val="47"/>
+  </w:num>
+  <w:num w:numId="25">
+    <w:abstractNumId w:val="49"/>
+  </w:num>
+  <w:num w:numId="26">
+    <w:abstractNumId w:val="32"/>
+  </w:num>
+  <w:num w:numId="27">
+    <w:abstractNumId w:val="29"/>
+  </w:num>
+  <w:num w:numId="28">
+    <w:abstractNumId w:val="52"/>
+  </w:num>
+  <w:num w:numId="29">
+    <w:abstractNumId w:val="19"/>
+  </w:num>
+  <w:num w:numId="30">
+    <w:abstractNumId w:val="7"/>
+  </w:num>
+  <w:num w:numId="31">
+    <w:abstractNumId w:val="87"/>
+  </w:num>
+  <w:num w:numId="32">
+    <w:abstractNumId w:val="9"/>
+  </w:num>
+  <w:num w:numId="33">
+    <w:abstractNumId w:val="81"/>
+  </w:num>
+  <w:num w:numId="34">
+    <w:abstractNumId w:val="86"/>
+  </w:num>
+  <w:num w:numId="35">
+    <w:abstractNumId w:val="36"/>
+  </w:num>
+  <w:num w:numId="36">
+    <w:abstractNumId w:val="31"/>
+  </w:num>
+  <w:num w:numId="37">
+    <w:abstractNumId w:val="46"/>
+  </w:num>
+  <w:num w:numId="38">
+    <w:abstractNumId w:val="70"/>
+  </w:num>
+  <w:num w:numId="39">
+    <w:abstractNumId w:val="43"/>
+  </w:num>
+  <w:num w:numId="40">
+    <w:abstractNumId w:val="67"/>
+  </w:num>
+  <w:num w:numId="41">
+    <w:abstractNumId w:val="54"/>
+  </w:num>
+  <w:num w:numId="42">
+    <w:abstractNumId w:val="77"/>
+  </w:num>
+  <w:num w:numId="43">
+    <w:abstractNumId w:val="66"/>
+  </w:num>
+  <w:num w:numId="44">
+    <w:abstractNumId w:val="85"/>
+  </w:num>
+  <w:num w:numId="45">
+    <w:abstractNumId w:val="68"/>
+  </w:num>
+  <w:num w:numId="46">
+    <w:abstractNumId w:val="78"/>
+  </w:num>
+  <w:num w:numId="47">
+    <w:abstractNumId w:val="14"/>
+  </w:num>
+  <w:num w:numId="48">
+    <w:abstractNumId w:val="35"/>
+  </w:num>
+  <w:num w:numId="49">
+    <w:abstractNumId w:val="17"/>
+  </w:num>
+  <w:num w:numId="50">
+    <w:abstractNumId w:val="84"/>
+  </w:num>
+  <w:num w:numId="51">
+    <w:abstractNumId w:val="37"/>
+  </w:num>
+  <w:num w:numId="52">
+    <w:abstractNumId w:val="4"/>
+  </w:num>
+  <w:num w:numId="53">
+    <w:abstractNumId w:val="6"/>
+  </w:num>
+  <w:num w:numId="54">
+    <w:abstractNumId w:val="63"/>
+  </w:num>
+  <w:num w:numId="55">
+    <w:abstractNumId w:val="64"/>
+  </w:num>
+  <w:num w:numId="56">
+    <w:abstractNumId w:val="75"/>
+  </w:num>
+  <w:num w:numId="57">
+    <w:abstractNumId w:val="50"/>
+  </w:num>
+  <w:num w:numId="58">
+    <w:abstractNumId w:val="72"/>
+  </w:num>
+  <w:num w:numId="59">
+    <w:abstractNumId w:val="10"/>
+  </w:num>
+  <w:num w:numId="60">
+    <w:abstractNumId w:val="34"/>
+  </w:num>
+  <w:num w:numId="61">
+    <w:abstractNumId w:val="83"/>
+  </w:num>
+  <w:num w:numId="62">
+    <w:abstractNumId w:val="38"/>
+  </w:num>
+  <w:num w:numId="63">
+    <w:abstractNumId w:val="28"/>
+  </w:num>
+  <w:num w:numId="64">
+    <w:abstractNumId w:val="23"/>
+  </w:num>
+  <w:num w:numId="65">
+    <w:abstractNumId w:val="59"/>
+  </w:num>
+  <w:num w:numId="66">
+    <w:abstractNumId w:val="79"/>
+  </w:num>
+  <w:num w:numId="67">
     <w:abstractNumId w:val="22"/>
   </w:num>
-  <w:num w:numId="20">
-    <w:abstractNumId w:val="7"/>
+  <w:num w:numId="68">
+    <w:abstractNumId w:val="44"/>
   </w:num>
-  <w:num w:numId="21">
-    <w:abstractNumId w:val="67"/>
+  <w:num w:numId="69">
+    <w:abstractNumId w:val="13"/>
   </w:num>
-  <w:num w:numId="22">
-    <w:abstractNumId w:val="49"/>
+  <w:num w:numId="70">
+    <w:abstractNumId w:val="73"/>
   </w:num>
-  <w:num w:numId="23">
-    <w:abstractNumId w:val="47"/>
+  <w:num w:numId="71">
+    <w:abstractNumId w:val="56"/>
   </w:num>
-  <w:num w:numId="24">
+  <w:num w:numId="72">
+    <w:abstractNumId w:val="60"/>
+  </w:num>
+  <w:num w:numId="73">
+    <w:abstractNumId w:val="30"/>
+  </w:num>
+  <w:num w:numId="74">
+    <w:abstractNumId w:val="16"/>
+  </w:num>
+  <w:num w:numId="75">
+    <w:abstractNumId w:val="82"/>
+  </w:num>
+  <w:num w:numId="76">
+    <w:abstractNumId w:val="42"/>
+  </w:num>
+  <w:num w:numId="77">
+    <w:abstractNumId w:val="69"/>
+  </w:num>
+  <w:num w:numId="78">
+    <w:abstractNumId w:val="27"/>
+  </w:num>
+  <w:num w:numId="79">
+    <w:abstractNumId w:val="11"/>
+  </w:num>
+  <w:num w:numId="80">
+    <w:abstractNumId w:val="20"/>
+  </w:num>
+  <w:num w:numId="81">
+    <w:abstractNumId w:val="15"/>
+  </w:num>
+  <w:num w:numId="82">
+    <w:abstractNumId w:val="1"/>
+  </w:num>
+  <w:num w:numId="83">
     <w:abstractNumId w:val="41"/>
   </w:num>
-  <w:num w:numId="25">
-    <w:abstractNumId w:val="43"/>
+  <w:num w:numId="84">
+    <w:abstractNumId w:val="76"/>
   </w:num>
-  <w:num w:numId="26">
-    <w:abstractNumId w:val="28"/>
+  <w:num w:numId="85">
+    <w:abstractNumId w:val="80"/>
   </w:num>
-  <w:num w:numId="27">
+  <w:num w:numId="86">
+    <w:abstractNumId w:val="39"/>
+  </w:num>
+  <w:num w:numId="87">
+    <w:abstractNumId w:val="12"/>
+  </w:num>
+  <w:num w:numId="88">
     <w:abstractNumId w:val="25"/>
   </w:num>
-  <w:num w:numId="28">
-    <w:abstractNumId w:val="46"/>
-  </w:num>
-  <w:num w:numId="29">
-    <w:abstractNumId w:val="16"/>
-  </w:num>
-  <w:num w:numId="30">
-    <w:abstractNumId w:val="6"/>
-  </w:num>
-  <w:num w:numId="31">
-    <w:abstractNumId w:val="78"/>
-  </w:num>
-  <w:num w:numId="32">
-    <w:abstractNumId w:val="8"/>
-  </w:num>
-  <w:num w:numId="33">
-    <w:abstractNumId w:val="72"/>
-  </w:num>
-  <w:num w:numId="34">
-    <w:abstractNumId w:val="77"/>
-  </w:num>
-  <w:num w:numId="35">
-    <w:abstractNumId w:val="32"/>
-  </w:num>
-  <w:num w:numId="36">
-    <w:abstractNumId w:val="27"/>
-  </w:num>
-  <w:num w:numId="37">
-    <w:abstractNumId w:val="40"/>
-  </w:num>
-  <w:num w:numId="38">
-    <w:abstractNumId w:val="63"/>
-  </w:num>
-  <w:num w:numId="39">
-    <w:abstractNumId w:val="37"/>
-  </w:num>
-  <w:num w:numId="40">
-    <w:abstractNumId w:val="60"/>
-  </w:num>
-  <w:num w:numId="41">
-    <w:abstractNumId w:val="48"/>
-  </w:num>
-  <w:num w:numId="42">
-    <w:abstractNumId w:val="69"/>
-  </w:num>
-  <w:num w:numId="43">
-    <w:abstractNumId w:val="59"/>
-  </w:num>
-  <w:num w:numId="44">
-    <w:abstractNumId w:val="76"/>
-  </w:num>
-  <w:num w:numId="45">
-    <w:abstractNumId w:val="61"/>
-  </w:num>
-  <w:num w:numId="46">
-    <w:abstractNumId w:val="70"/>
-  </w:num>
-  <w:num w:numId="47">
-    <w:abstractNumId w:val="12"/>
-  </w:num>
-  <w:num w:numId="48">
-    <w:abstractNumId w:val="31"/>
-  </w:num>
-  <w:num w:numId="49">
-    <w:abstractNumId w:val="14"/>
-  </w:num>
-  <w:num w:numId="50">
-    <w:abstractNumId w:val="75"/>
-  </w:num>
-  <w:num w:numId="51">
-    <w:abstractNumId w:val="33"/>
-  </w:num>
-  <w:num w:numId="52">
-    <w:abstractNumId w:val="3"/>
-  </w:num>
-  <w:num w:numId="53">
-    <w:abstractNumId w:val="5"/>
-  </w:num>
-  <w:num w:numId="54">
-    <w:abstractNumId w:val="57"/>
-  </w:num>
-  <w:num w:numId="55">
-    <w:abstractNumId w:val="58"/>
-  </w:num>
-  <w:num w:numId="56">
-    <w:abstractNumId w:val="68"/>
-  </w:num>
-  <w:num w:numId="57">
-    <w:abstractNumId w:val="44"/>
-  </w:num>
-  <w:num w:numId="58">
+  <w:num w:numId="89">
     <w:abstractNumId w:val="65"/>
   </w:num>
-  <w:num w:numId="59">
-    <w:abstractNumId w:val="9"/>
-  </w:num>
-  <w:num w:numId="60">
-    <w:abstractNumId w:val="30"/>
-  </w:num>
-  <w:num w:numId="61">
-    <w:abstractNumId w:val="74"/>
-  </w:num>
-  <w:num w:numId="62">
-    <w:abstractNumId w:val="34"/>
-  </w:num>
-  <w:num w:numId="63">
-    <w:abstractNumId w:val="24"/>
-  </w:num>
-  <w:num w:numId="64">
-    <w:abstractNumId w:val="20"/>
-  </w:num>
-  <w:num w:numId="65">
-    <w:abstractNumId w:val="53"/>
-  </w:num>
-  <w:num w:numId="66">
-    <w:abstractNumId w:val="71"/>
-  </w:num>
-  <w:num w:numId="67">
-    <w:abstractNumId w:val="19"/>
-  </w:num>
-  <w:num w:numId="68">
-    <w:abstractNumId w:val="38"/>
-  </w:num>
-  <w:num w:numId="69">
-    <w:abstractNumId w:val="11"/>
-  </w:num>
-  <w:num w:numId="70">
-    <w:abstractNumId w:val="66"/>
-  </w:num>
-  <w:num w:numId="71">
-    <w:abstractNumId w:val="50"/>
-  </w:num>
-  <w:num w:numId="72">
-    <w:abstractNumId w:val="54"/>
-  </w:num>
-  <w:num w:numId="73">
-    <w:abstractNumId w:val="26"/>
-  </w:num>
-  <w:num w:numId="74">
-    <w:abstractNumId w:val="13"/>
-  </w:num>
-  <w:num w:numId="75">
-    <w:abstractNumId w:val="73"/>
-  </w:num>
-  <w:num w:numId="76">
-    <w:abstractNumId w:val="36"/>
-  </w:num>
-  <w:num w:numId="77">
-    <w:abstractNumId w:val="62"/>
-  </w:num>
-  <w:num w:numId="78">
-    <w:abstractNumId w:val="23"/>
-  </w:num>
-  <w:num w:numId="79">
-    <w:abstractNumId w:val="10"/>
-  </w:num>
-  <w:num w:numId="80">
-    <w:abstractNumId w:val="17"/>
-  </w:num>
-  <w:numIdMacAtCleanup w:val="73"/>
+  <w:numIdMacAtCleanup w:val="89"/>
 </w:numbering>
 </file>
 
@@ -21590,7 +22693,7 @@
 </file>
 
 <file path=customXml/itemProps1.xml><?xml version="1.0" encoding="utf-8"?>
-<ds:datastoreItem xmlns:ds="http://schemas.openxmlformats.org/officeDocument/2006/customXml" ds:itemID="{1FD9E33C-B965-4D14-966C-C2C653A5B9E9}">
+<ds:datastoreItem xmlns:ds="http://schemas.openxmlformats.org/officeDocument/2006/customXml" ds:itemID="{EF0D9034-F36B-4E09-82BE-6854119A8033}">
   <ds:schemaRefs>
     <ds:schemaRef ds:uri="http://schemas.openxmlformats.org/officeDocument/2006/bibliography"/>
   </ds:schemaRefs>

</xml_diff>